<commit_message>
Release 2 for OPRD
</commit_message>
<xml_diff>
--- a/Paper-Diazo-Calorim-for-OPRD-Supporting.docx
+++ b/Paper-Diazo-Calorim-for-OPRD-Supporting.docx
@@ -5,178 +5,278 @@
     <w:p>
       <w:pPr>
         <w:pStyle w:val="TESupportingInformation"/>
+        <w:bidi w:val="0"/>
+        <w:spacing w:before="0" w:after="57"/>
+        <w:jc w:val="center"/>
+        <w:rPr/>
+      </w:pPr>
+      <w:r>
+        <w:rPr>
+          <w:b/>
+          <w:bCs/>
+        </w:rPr>
+        <w:t xml:space="preserve">Supporting Information </w:t>
+      </w:r>
+      <w:r>
+        <w:rPr>
+          <w:b/>
+          <w:bCs/>
+        </w:rPr>
+        <w:t>For</w:t>
+      </w:r>
+    </w:p>
+    <w:p>
+      <w:pPr>
+        <w:pStyle w:val="BATitle"/>
+        <w:bidi w:val="0"/>
+        <w:spacing w:before="340" w:after="363"/>
+        <w:rPr>
+          <w:sz w:val="28"/>
+          <w:szCs w:val="28"/>
+        </w:rPr>
+      </w:pPr>
+      <w:r>
+        <w:rPr>
+          <w:b/>
+          <w:bCs/>
+          <w:sz w:val="28"/>
+          <w:szCs w:val="28"/>
+        </w:rPr>
+        <w:t>The first study of the thermal and storage stability of arenediazonium triflates comparing to 4-nitrobenzenediazonium tosylate and tetrafluoroborate by calorimetric methods</w:t>
+      </w:r>
+    </w:p>
+    <w:p>
+      <w:pPr>
+        <w:pStyle w:val="BBAuthorName"/>
+        <w:jc w:val="left"/>
+        <w:rPr/>
+      </w:pPr>
+      <w:r>
+        <w:rPr/>
+        <w:t>Alexander A. Bondarev</w:t>
+      </w:r>
+      <w:r>
+        <w:rPr>
+          <w:vertAlign w:val="superscript"/>
+        </w:rPr>
+        <w:t>1</w:t>
+      </w:r>
+      <w:r>
+        <w:rPr>
+          <w:position w:val="0"/>
+          <w:sz w:val="24"/>
+          <w:sz w:val="24"/>
+          <w:vertAlign w:val="baseline"/>
+        </w:rPr>
+        <w:t>*</w:t>
+      </w:r>
+      <w:r>
+        <w:rPr/>
+        <w:t>, Evgeny V. Naumov</w:t>
+      </w:r>
+      <w:r>
+        <w:rPr>
+          <w:vertAlign w:val="superscript"/>
+        </w:rPr>
+        <w:t>1</w:t>
+      </w:r>
+      <w:r>
+        <w:rPr/>
+        <w:t>, AssiyaZh. Kassanova</w:t>
+      </w:r>
+      <w:r>
+        <w:rPr>
+          <w:vertAlign w:val="superscript"/>
+        </w:rPr>
+        <w:t>2</w:t>
+      </w:r>
+      <w:r>
+        <w:rPr/>
+        <w:t>, Elena A. Krasnokutskaya</w:t>
+      </w:r>
+      <w:r>
+        <w:rPr>
+          <w:vertAlign w:val="superscript"/>
+        </w:rPr>
+        <w:t>3</w:t>
+      </w:r>
+      <w:r>
+        <w:rPr/>
+        <w:t>, Ksenia S. Stankevich</w:t>
+      </w:r>
+      <w:r>
+        <w:rPr>
+          <w:vertAlign w:val="superscript"/>
+        </w:rPr>
+        <w:t>3</w:t>
+      </w:r>
+      <w:r>
+        <w:rPr/>
+        <w:t>, Victor D. Filimonov</w:t>
+      </w:r>
+      <w:r>
+        <w:rPr>
+          <w:vertAlign w:val="superscript"/>
+        </w:rPr>
+        <w:t>3</w:t>
+      </w:r>
+      <w:r>
+        <w:rPr>
+          <w:position w:val="0"/>
+          <w:sz w:val="24"/>
+          <w:sz w:val="24"/>
+          <w:vertAlign w:val="baseline"/>
+        </w:rPr>
+        <w:t>*</w:t>
+      </w:r>
+    </w:p>
+    <w:p>
+      <w:pPr>
+        <w:pStyle w:val="BCAuthorAddress"/>
+        <w:jc w:val="left"/>
+        <w:rPr/>
+      </w:pPr>
+      <w:r>
+        <w:rPr>
+          <w:vertAlign w:val="superscript"/>
+        </w:rPr>
+        <w:t>1 </w:t>
+      </w:r>
+      <w:r>
+        <w:rPr/>
+        <w:t xml:space="preserve">Department of Biomedicine, Altai State University, Barnaul, Russia, </w:t>
+      </w:r>
+      <w:hyperlink r:id="rId2">
+        <w:r>
+          <w:rPr>
+            <w:rStyle w:val="Style11"/>
+          </w:rPr>
+          <w:t>alex_root@mail.ru</w:t>
+        </w:r>
+      </w:hyperlink>
+    </w:p>
+    <w:p>
+      <w:pPr>
+        <w:pStyle w:val="BCAuthorAddress"/>
+        <w:jc w:val="left"/>
+        <w:rPr/>
+      </w:pPr>
+      <w:r>
+        <w:rPr>
+          <w:vertAlign w:val="superscript"/>
+        </w:rPr>
+        <w:t>2 </w:t>
+      </w:r>
+      <w:r>
+        <w:rPr/>
+        <w:t>S. Toraighyrov Pavlodar State University, Pavlodar, Kazakhstan</w:t>
+      </w:r>
+    </w:p>
+    <w:p>
+      <w:pPr>
+        <w:pStyle w:val="BCAuthorAddress"/>
+        <w:jc w:val="left"/>
+        <w:rPr>
+          <w:b w:val="false"/>
+          <w:b w:val="false"/>
+          <w:bCs w:val="false"/>
+        </w:rPr>
+      </w:pPr>
+      <w:r>
+        <w:rPr>
+          <w:b w:val="false"/>
+          <w:bCs w:val="false"/>
+          <w:vertAlign w:val="superscript"/>
+        </w:rPr>
+        <w:t>3 </w:t>
+      </w:r>
+      <w:r>
+        <w:rPr>
+          <w:rFonts w:eastAsia="Liberation Serif" w:cs="Liberation Serif"/>
+          <w:b w:val="false"/>
+          <w:bCs w:val="false"/>
+        </w:rPr>
+        <w:t>The Kizhner Research Center,National ResearchTomsk Polytechnic University, Tomsk, Russian Federation</w:t>
+      </w:r>
+    </w:p>
+    <w:p>
+      <w:pPr>
+        <w:pStyle w:val="TESupportingInformation"/>
         <w:rPr>
           <w:b/>
           <w:b/>
           <w:bCs/>
         </w:rPr>
       </w:pPr>
-      <w:r/>
       <w:r>
         <w:rPr>
           <w:b/>
           <w:bCs/>
         </w:rPr>
-        <w:t>Supporting</w:t>
+        <w:t>1s. Results of modeling and deconvolution of heat flow experimental kinetic curves acquired in isothermal conditions</w:t>
       </w:r>
     </w:p>
     <w:p>
       <w:pPr>
         <w:pStyle w:val="TESupportingInformation"/>
-        <w:rPr>
-          <w:b/>
+        <w:rPr/>
+      </w:pPr>
+      <w:r>
+        <w:rPr>
+          <w:bCs/>
+          <w:lang w:val="en-US"/>
+        </w:rPr>
+        <w:t xml:space="preserve">Deconvolution was performed by computer simulation of combinations of two independent and two consecutive autocatalytic reactions with varying values of thermal effects and kinetic parameters and minimization of the standard deviation from the experimental curve using the </w:t>
+      </w:r>
+      <w:r>
+        <w:rPr>
+          <w:color w:val="000000"/>
+          <w:lang w:val="en-US"/>
+        </w:rPr>
+        <w:t xml:space="preserve">Broyden–Fletcher–Goldfarb–Shanno </w:t>
+      </w:r>
+      <w:r>
+        <w:rPr>
+          <w:bCs/>
+          <w:lang w:val="en-US"/>
+        </w:rPr>
+        <w:t xml:space="preserve">algorithm (BFGS) [1a] implemented in our computer program [1b], as well as </w:t>
+      </w:r>
+      <w:r>
+        <w:rPr>
+          <w:color w:val="000000"/>
+          <w:lang w:val="en-US"/>
+        </w:rPr>
+        <w:t xml:space="preserve">Nelder–Mead </w:t>
+      </w:r>
+      <w:r>
+        <w:rPr>
+          <w:bCs/>
+          <w:lang w:val="en-US"/>
+        </w:rPr>
+        <w:t>[1c] method implemented in the R statistics software package for statistical analysis and processing [2]. The initial values for the first approximation were taken from the DSC-TGA data (endothermic reaction). Figures 1s.1-6 show the results of deconvolution. The model of two independent autocatalytic processes was found to describe the experimental dependencies more accurately.</w:t>
+      </w:r>
+    </w:p>
+    <w:p>
+      <w:pPr>
+        <w:pStyle w:val="VDTableTitle"/>
+        <w:rPr/>
+      </w:pPr>
+      <w:r>
+        <w:rPr>
           <w:b/>
           <w:bCs/>
-        </w:rPr>
-      </w:pPr>
-      <w:r>
-        <w:rPr>
-          <w:b/>
-          <w:bCs/>
-        </w:rPr>
-        <w:t>1s. Results of modeling and deconvolution of heat flow experimental kinetic curves acquired in isothermal conditions</w:t>
-      </w:r>
-    </w:p>
-    <w:p>
-      <w:pPr>
-        <w:pStyle w:val="TESupportingInformation"/>
-        <w:rPr/>
-      </w:pPr>
-      <w:r>
-        <w:rPr>
-          <w:bCs/>
-          <w:lang w:val="en-US"/>
-        </w:rPr>
-        <w:t xml:space="preserve">The initial experimental heat flow over time curves are can be found in </w:t>
-      </w:r>
-      <w:r>
-        <w:rPr>
-          <w:i/>
-          <w:iCs/>
           <w:color w:val="000000"/>
-          <w:u w:val="single"/>
-          <w:lang w:val="en-US"/>
-        </w:rPr>
-        <w:t>Supporting/Flow-Calorimetry/Main-Experiment/Source.</w:t>
-      </w:r>
-      <w:r>
-        <w:rPr>
-          <w:iCs/>
+          <w:lang w:val="en-US"/>
+        </w:rPr>
+        <w:t>Table 1s.1.</w:t>
+      </w:r>
+      <w:r>
+        <w:rPr>
           <w:color w:val="000000"/>
           <w:lang w:val="en-US"/>
         </w:rPr>
-        <w:t xml:space="preserve"> The results of simulations when a single </w:t>
-      </w:r>
-      <w:r>
-        <w:rPr>
-          <w:bCs/>
-          <w:lang w:val="en-US"/>
-        </w:rPr>
-        <w:t xml:space="preserve">autocatalytic process was taken as model are presented in </w:t>
-      </w:r>
-      <w:r>
-        <w:rPr>
-          <w:i/>
-          <w:iCs/>
-          <w:color w:val="000000"/>
-          <w:u w:val="single"/>
-          <w:lang w:val="en-US"/>
-        </w:rPr>
-        <w:t>Supporting/Flow-Calorimetry/Main-Experiment/pdf</w:t>
-      </w:r>
-      <w:r>
-        <w:rPr>
-          <w:color w:val="000000"/>
-          <w:lang w:val="en-US"/>
-        </w:rPr>
-        <w:t xml:space="preserve">. </w:t>
-      </w:r>
-      <w:r>
-        <w:rPr>
-          <w:bCs/>
-          <w:lang w:val="en-US"/>
-        </w:rPr>
-        <w:t xml:space="preserve">The results of statistical processing and assessment of data reproducibility can be found in </w:t>
-      </w:r>
-      <w:r>
-        <w:rPr>
-          <w:i/>
-          <w:iCs/>
-          <w:color w:val="000000"/>
-          <w:u w:val="single"/>
-          <w:lang w:val="en-US"/>
-        </w:rPr>
-        <w:t>Supporting/Flow-Calorimetry/Stat</w:t>
-      </w:r>
-      <w:r>
-        <w:rPr>
-          <w:color w:val="000000"/>
-          <w:lang w:val="en-US"/>
-        </w:rPr>
-        <w:t>.</w:t>
-      </w:r>
-    </w:p>
-    <w:p>
-      <w:pPr>
-        <w:pStyle w:val="TESupportingInformation"/>
-        <w:rPr/>
-      </w:pPr>
-      <w:r>
-        <w:rPr>
-          <w:bCs/>
-          <w:lang w:val="en-US"/>
-        </w:rPr>
-        <w:t xml:space="preserve">Deconvolution was performed by computer simulation of combinations of two independent and two consecutive autocatalytic reactions with varying values of thermal effects and kinetic parameters and minimization of the standard deviation from the experimental curve using the </w:t>
-      </w:r>
-      <w:r>
-        <w:rPr>
-          <w:color w:val="000000"/>
-          <w:lang w:val="en-US"/>
-        </w:rPr>
-        <w:t xml:space="preserve">Broyden–Fletcher–Goldfarb–Shanno </w:t>
-      </w:r>
-      <w:r>
-        <w:rPr>
-          <w:bCs/>
-          <w:lang w:val="en-US"/>
-        </w:rPr>
-        <w:t xml:space="preserve">algorithm (BFGS) [1a] implemented in our computer program [1b], as well as </w:t>
-      </w:r>
-      <w:r>
-        <w:rPr>
-          <w:color w:val="000000"/>
-          <w:lang w:val="en-US"/>
-        </w:rPr>
-        <w:t xml:space="preserve">Nelder–Mead </w:t>
-      </w:r>
-      <w:r>
-        <w:rPr>
-          <w:bCs/>
-          <w:lang w:val="en-US"/>
-        </w:rPr>
-        <w:t>[1c] method implemented in the R statistics software package for statistical analysis and processing [2]. The initial values for the first approximation were taken from the DSC-TGA data (endothermic reaction). Figures 1s.1-6 show the results of deconvolution. The model of two independent autocatalytic processes was found to describe the experimental dependencies more accurately.</w:t>
-      </w:r>
-    </w:p>
-    <w:p>
-      <w:pPr>
-        <w:pStyle w:val="TESupportingInformation"/>
-        <w:rPr/>
-      </w:pPr>
-      <w:r>
-        <w:rPr/>
-      </w:r>
-    </w:p>
-    <w:p>
-      <w:pPr>
-        <w:pStyle w:val="TESupportingInformation"/>
-        <w:rPr/>
-      </w:pPr>
-      <w:r>
-        <w:rPr>
-          <w:color w:val="000000"/>
-          <w:lang w:val="en-US"/>
-        </w:rPr>
-        <w:t xml:space="preserve">Table 1s.1. The result of the deconvolution of the heat flow measured during the isothermal decomposition of 2-nitrobenzenediazonium triflate </w:t>
+        <w:t xml:space="preserve"> The result of the deconvolution of the heat flow measured during the isothermal decomposition of 2-nitrobenzenediazonium triflate </w:t>
       </w:r>
       <w:r>
         <w:rPr>
@@ -198,7 +298,7 @@
       <w:tblPr>
         <w:tblW w:w="5000" w:type="pct"/>
         <w:jc w:val="left"/>
-        <w:tblInd w:w="30" w:type="dxa"/>
+        <w:tblInd w:w="23" w:type="dxa"/>
         <w:tblBorders>
           <w:top w:val="single" w:sz="2" w:space="0" w:color="000001"/>
           <w:left w:val="single" w:sz="2" w:space="0" w:color="000001"/>
@@ -207,13 +307,13 @@
         </w:tblBorders>
         <w:tblCellMar>
           <w:top w:w="55" w:type="dxa"/>
-          <w:left w:w="21" w:type="dxa"/>
+          <w:left w:w="12" w:type="dxa"/>
           <w:bottom w:w="55" w:type="dxa"/>
           <w:right w:w="55" w:type="dxa"/>
         </w:tblCellMar>
       </w:tblPr>
       <w:tblGrid>
-        <w:gridCol w:w="608"/>
+        <w:gridCol w:w="607"/>
         <w:gridCol w:w="1258"/>
         <w:gridCol w:w="1184"/>
         <w:gridCol w:w="1317"/>
@@ -228,7 +328,7 @@
         </w:trPr>
         <w:tc>
           <w:tcPr>
-            <w:tcW w:w="608" w:type="dxa"/>
+            <w:tcW w:w="607" w:type="dxa"/>
             <w:tcBorders>
               <w:top w:val="single" w:sz="2" w:space="0" w:color="000001"/>
               <w:left w:val="single" w:sz="2" w:space="0" w:color="000001"/>
@@ -237,15 +337,14 @@
             </w:tcBorders>
             <w:shd w:fill="FFFFFF" w:val="clear"/>
             <w:tcMar>
-              <w:left w:w="21" w:type="dxa"/>
+              <w:left w:w="12" w:type="dxa"/>
             </w:tcMar>
             <w:vAlign w:val="bottom"/>
           </w:tcPr>
           <w:p>
             <w:pPr>
-              <w:pStyle w:val="TESupportingInformation"/>
-              <w:spacing w:lineRule="auto" w:line="480" w:before="0" w:after="200"/>
-              <w:ind w:left="0" w:right="0" w:firstLine="187"/>
+              <w:pStyle w:val="TCTableBody"/>
+              <w:spacing w:before="0" w:after="200"/>
               <w:rPr/>
             </w:pPr>
             <w:r>
@@ -286,15 +385,14 @@
             </w:tcBorders>
             <w:shd w:fill="FFFFFF" w:val="clear"/>
             <w:tcMar>
-              <w:left w:w="21" w:type="dxa"/>
+              <w:left w:w="12" w:type="dxa"/>
             </w:tcMar>
             <w:vAlign w:val="bottom"/>
           </w:tcPr>
           <w:p>
             <w:pPr>
-              <w:pStyle w:val="TESupportingInformation"/>
-              <w:spacing w:lineRule="auto" w:line="480" w:before="0" w:after="200"/>
-              <w:ind w:left="0" w:right="0" w:firstLine="187"/>
+              <w:pStyle w:val="TCTableBody"/>
+              <w:spacing w:before="0" w:after="200"/>
               <w:rPr/>
             </w:pPr>
             <w:r>
@@ -327,15 +425,14 @@
             </w:tcBorders>
             <w:shd w:fill="FFFFFF" w:val="clear"/>
             <w:tcMar>
-              <w:left w:w="21" w:type="dxa"/>
+              <w:left w:w="12" w:type="dxa"/>
             </w:tcMar>
             <w:vAlign w:val="bottom"/>
           </w:tcPr>
           <w:p>
             <w:pPr>
-              <w:pStyle w:val="TESupportingInformation"/>
-              <w:spacing w:lineRule="auto" w:line="480" w:before="0" w:after="200"/>
-              <w:ind w:left="0" w:right="0" w:firstLine="187"/>
+              <w:pStyle w:val="TCTableBody"/>
+              <w:spacing w:before="0" w:after="200"/>
               <w:rPr/>
             </w:pPr>
             <w:r>
@@ -368,15 +465,14 @@
             </w:tcBorders>
             <w:shd w:fill="FFFFFF" w:val="clear"/>
             <w:tcMar>
-              <w:left w:w="21" w:type="dxa"/>
+              <w:left w:w="12" w:type="dxa"/>
             </w:tcMar>
             <w:vAlign w:val="bottom"/>
           </w:tcPr>
           <w:p>
             <w:pPr>
-              <w:pStyle w:val="TESupportingInformation"/>
-              <w:spacing w:lineRule="auto" w:line="480" w:before="0" w:after="200"/>
-              <w:ind w:left="0" w:right="0" w:firstLine="187"/>
+              <w:pStyle w:val="TCTableBody"/>
+              <w:spacing w:before="0" w:after="200"/>
               <w:rPr/>
             </w:pPr>
             <w:r>
@@ -409,15 +505,14 @@
             </w:tcBorders>
             <w:shd w:fill="FFFFFF" w:val="clear"/>
             <w:tcMar>
-              <w:left w:w="21" w:type="dxa"/>
+              <w:left w:w="12" w:type="dxa"/>
             </w:tcMar>
             <w:vAlign w:val="bottom"/>
           </w:tcPr>
           <w:p>
             <w:pPr>
-              <w:pStyle w:val="TESupportingInformation"/>
-              <w:spacing w:lineRule="auto" w:line="480" w:before="0" w:after="200"/>
-              <w:ind w:left="0" w:right="0" w:firstLine="187"/>
+              <w:pStyle w:val="TCTableBody"/>
+              <w:spacing w:before="0" w:after="200"/>
               <w:rPr/>
             </w:pPr>
             <w:r>
@@ -450,15 +545,14 @@
             </w:tcBorders>
             <w:shd w:fill="FFFFFF" w:val="clear"/>
             <w:tcMar>
-              <w:left w:w="21" w:type="dxa"/>
+              <w:left w:w="12" w:type="dxa"/>
             </w:tcMar>
             <w:vAlign w:val="bottom"/>
           </w:tcPr>
           <w:p>
             <w:pPr>
-              <w:pStyle w:val="TESupportingInformation"/>
-              <w:spacing w:lineRule="auto" w:line="480" w:before="0" w:after="200"/>
-              <w:ind w:left="0" w:right="0" w:firstLine="187"/>
+              <w:pStyle w:val="TCTableBody"/>
+              <w:spacing w:before="0" w:after="200"/>
               <w:rPr/>
             </w:pPr>
             <w:r>
@@ -491,15 +585,14 @@
             </w:tcBorders>
             <w:shd w:fill="FFFFFF" w:val="clear"/>
             <w:tcMar>
-              <w:left w:w="21" w:type="dxa"/>
+              <w:left w:w="12" w:type="dxa"/>
             </w:tcMar>
             <w:vAlign w:val="bottom"/>
           </w:tcPr>
           <w:p>
             <w:pPr>
-              <w:pStyle w:val="TESupportingInformation"/>
-              <w:spacing w:lineRule="auto" w:line="480" w:before="0" w:after="200"/>
-              <w:ind w:left="0" w:right="0" w:firstLine="187"/>
+              <w:pStyle w:val="TCTableBody"/>
+              <w:spacing w:before="0" w:after="200"/>
               <w:rPr/>
             </w:pPr>
             <w:r>
@@ -534,15 +627,14 @@
             </w:tcBorders>
             <w:shd w:fill="FFFFFF" w:val="clear"/>
             <w:tcMar>
-              <w:left w:w="21" w:type="dxa"/>
+              <w:left w:w="12" w:type="dxa"/>
             </w:tcMar>
             <w:vAlign w:val="bottom"/>
           </w:tcPr>
           <w:p>
             <w:pPr>
-              <w:pStyle w:val="TESupportingInformation"/>
-              <w:spacing w:lineRule="auto" w:line="480" w:before="0" w:after="200"/>
-              <w:ind w:left="0" w:right="0" w:firstLine="187"/>
+              <w:pStyle w:val="TCTableBody"/>
+              <w:spacing w:before="0" w:after="200"/>
               <w:rPr/>
             </w:pPr>
             <w:r>
@@ -558,7 +650,7 @@
         </w:trPr>
         <w:tc>
           <w:tcPr>
-            <w:tcW w:w="608" w:type="dxa"/>
+            <w:tcW w:w="607" w:type="dxa"/>
             <w:tcBorders>
               <w:top w:val="single" w:sz="2" w:space="0" w:color="000001"/>
               <w:left w:val="single" w:sz="2" w:space="0" w:color="000001"/>
@@ -567,15 +659,14 @@
             </w:tcBorders>
             <w:shd w:fill="FFFFFF" w:val="clear"/>
             <w:tcMar>
-              <w:left w:w="21" w:type="dxa"/>
+              <w:left w:w="12" w:type="dxa"/>
             </w:tcMar>
             <w:vAlign w:val="bottom"/>
           </w:tcPr>
           <w:p>
             <w:pPr>
-              <w:pStyle w:val="TESupportingInformation"/>
-              <w:spacing w:lineRule="auto" w:line="480" w:before="0" w:after="200"/>
-              <w:ind w:left="0" w:right="0" w:firstLine="187"/>
+              <w:pStyle w:val="TCTableBody"/>
+              <w:spacing w:before="0" w:after="200"/>
               <w:rPr/>
             </w:pPr>
             <w:r>
@@ -595,15 +686,14 @@
             </w:tcBorders>
             <w:shd w:fill="FFFFFF" w:val="clear"/>
             <w:tcMar>
-              <w:left w:w="21" w:type="dxa"/>
+              <w:left w:w="12" w:type="dxa"/>
             </w:tcMar>
             <w:vAlign w:val="bottom"/>
           </w:tcPr>
           <w:p>
             <w:pPr>
-              <w:pStyle w:val="TESupportingInformation"/>
-              <w:spacing w:lineRule="auto" w:line="480" w:before="0" w:after="200"/>
-              <w:ind w:left="0" w:right="0" w:firstLine="187"/>
+              <w:pStyle w:val="TCTableBody"/>
+              <w:spacing w:before="0" w:after="200"/>
               <w:rPr/>
             </w:pPr>
             <w:r>
@@ -623,15 +713,14 @@
             </w:tcBorders>
             <w:shd w:fill="FFFFFF" w:val="clear"/>
             <w:tcMar>
-              <w:left w:w="21" w:type="dxa"/>
+              <w:left w:w="12" w:type="dxa"/>
             </w:tcMar>
             <w:vAlign w:val="bottom"/>
           </w:tcPr>
           <w:p>
             <w:pPr>
-              <w:pStyle w:val="TESupportingInformation"/>
-              <w:spacing w:lineRule="auto" w:line="480" w:before="0" w:after="200"/>
-              <w:ind w:left="0" w:right="0" w:firstLine="187"/>
+              <w:pStyle w:val="TCTableBody"/>
+              <w:spacing w:before="0" w:after="200"/>
               <w:rPr/>
             </w:pPr>
             <w:r>
@@ -651,15 +740,14 @@
             </w:tcBorders>
             <w:shd w:fill="FFFFFF" w:val="clear"/>
             <w:tcMar>
-              <w:left w:w="21" w:type="dxa"/>
+              <w:left w:w="12" w:type="dxa"/>
             </w:tcMar>
             <w:vAlign w:val="bottom"/>
           </w:tcPr>
           <w:p>
             <w:pPr>
-              <w:pStyle w:val="TESupportingInformation"/>
-              <w:spacing w:lineRule="auto" w:line="480" w:before="0" w:after="200"/>
-              <w:ind w:left="0" w:right="0" w:firstLine="187"/>
+              <w:pStyle w:val="TCTableBody"/>
+              <w:spacing w:before="0" w:after="200"/>
               <w:rPr/>
             </w:pPr>
             <w:r>
@@ -679,15 +767,14 @@
             </w:tcBorders>
             <w:shd w:fill="FFFFFF" w:val="clear"/>
             <w:tcMar>
-              <w:left w:w="21" w:type="dxa"/>
+              <w:left w:w="12" w:type="dxa"/>
             </w:tcMar>
             <w:vAlign w:val="bottom"/>
           </w:tcPr>
           <w:p>
             <w:pPr>
-              <w:pStyle w:val="TESupportingInformation"/>
-              <w:spacing w:lineRule="auto" w:line="480" w:before="0" w:after="200"/>
-              <w:ind w:left="0" w:right="0" w:firstLine="187"/>
+              <w:pStyle w:val="TCTableBody"/>
+              <w:spacing w:before="0" w:after="200"/>
               <w:rPr/>
             </w:pPr>
             <w:r>
@@ -707,15 +794,14 @@
             </w:tcBorders>
             <w:shd w:fill="FFFFFF" w:val="clear"/>
             <w:tcMar>
-              <w:left w:w="21" w:type="dxa"/>
+              <w:left w:w="12" w:type="dxa"/>
             </w:tcMar>
             <w:vAlign w:val="bottom"/>
           </w:tcPr>
           <w:p>
             <w:pPr>
-              <w:pStyle w:val="TESupportingInformation"/>
-              <w:spacing w:lineRule="auto" w:line="480" w:before="0" w:after="200"/>
-              <w:ind w:left="0" w:right="0" w:firstLine="187"/>
+              <w:pStyle w:val="TCTableBody"/>
+              <w:spacing w:before="0" w:after="200"/>
               <w:rPr/>
             </w:pPr>
             <w:r>
@@ -735,15 +821,14 @@
             </w:tcBorders>
             <w:shd w:fill="FFFFFF" w:val="clear"/>
             <w:tcMar>
-              <w:left w:w="21" w:type="dxa"/>
+              <w:left w:w="12" w:type="dxa"/>
             </w:tcMar>
             <w:vAlign w:val="bottom"/>
           </w:tcPr>
           <w:p>
             <w:pPr>
-              <w:pStyle w:val="TESupportingInformation"/>
-              <w:spacing w:lineRule="auto" w:line="480" w:before="0" w:after="200"/>
-              <w:ind w:left="0" w:right="0" w:firstLine="187"/>
+              <w:pStyle w:val="TCTableBody"/>
+              <w:spacing w:before="0" w:after="200"/>
               <w:rPr/>
             </w:pPr>
             <w:r>
@@ -765,15 +850,14 @@
             </w:tcBorders>
             <w:shd w:fill="FFFFFF" w:val="clear"/>
             <w:tcMar>
-              <w:left w:w="21" w:type="dxa"/>
+              <w:left w:w="12" w:type="dxa"/>
             </w:tcMar>
             <w:vAlign w:val="bottom"/>
           </w:tcPr>
           <w:p>
             <w:pPr>
-              <w:pStyle w:val="TESupportingInformation"/>
-              <w:spacing w:lineRule="auto" w:line="480" w:before="0" w:after="200"/>
-              <w:ind w:left="0" w:right="0" w:firstLine="187"/>
+              <w:pStyle w:val="TCTableBody"/>
+              <w:spacing w:before="0" w:after="200"/>
               <w:rPr/>
             </w:pPr>
             <w:r>
@@ -798,7 +882,7 @@
         </w:trPr>
         <w:tc>
           <w:tcPr>
-            <w:tcW w:w="608" w:type="dxa"/>
+            <w:tcW w:w="607" w:type="dxa"/>
             <w:tcBorders>
               <w:top w:val="single" w:sz="2" w:space="0" w:color="000001"/>
               <w:left w:val="single" w:sz="2" w:space="0" w:color="000001"/>
@@ -807,15 +891,14 @@
             </w:tcBorders>
             <w:shd w:fill="FFFFFF" w:val="clear"/>
             <w:tcMar>
-              <w:left w:w="21" w:type="dxa"/>
+              <w:left w:w="12" w:type="dxa"/>
             </w:tcMar>
             <w:vAlign w:val="bottom"/>
           </w:tcPr>
           <w:p>
             <w:pPr>
-              <w:pStyle w:val="TESupportingInformation"/>
-              <w:spacing w:lineRule="auto" w:line="480" w:before="0" w:after="200"/>
-              <w:ind w:left="0" w:right="0" w:firstLine="187"/>
+              <w:pStyle w:val="TCTableBody"/>
+              <w:spacing w:before="0" w:after="200"/>
               <w:rPr/>
             </w:pPr>
             <w:r>
@@ -835,15 +918,14 @@
             </w:tcBorders>
             <w:shd w:fill="FFFFFF" w:val="clear"/>
             <w:tcMar>
-              <w:left w:w="21" w:type="dxa"/>
+              <w:left w:w="12" w:type="dxa"/>
             </w:tcMar>
             <w:vAlign w:val="bottom"/>
           </w:tcPr>
           <w:p>
             <w:pPr>
-              <w:pStyle w:val="TESupportingInformation"/>
-              <w:spacing w:lineRule="auto" w:line="480" w:before="0" w:after="200"/>
-              <w:ind w:left="0" w:right="0" w:firstLine="187"/>
+              <w:pStyle w:val="TCTableBody"/>
+              <w:spacing w:before="0" w:after="200"/>
               <w:rPr/>
             </w:pPr>
             <w:r>
@@ -863,15 +945,14 @@
             </w:tcBorders>
             <w:shd w:fill="FFFFFF" w:val="clear"/>
             <w:tcMar>
-              <w:left w:w="21" w:type="dxa"/>
+              <w:left w:w="12" w:type="dxa"/>
             </w:tcMar>
             <w:vAlign w:val="bottom"/>
           </w:tcPr>
           <w:p>
             <w:pPr>
-              <w:pStyle w:val="TESupportingInformation"/>
-              <w:spacing w:lineRule="auto" w:line="480" w:before="0" w:after="200"/>
-              <w:ind w:left="0" w:right="0" w:firstLine="187"/>
+              <w:pStyle w:val="TCTableBody"/>
+              <w:spacing w:before="0" w:after="200"/>
               <w:rPr/>
             </w:pPr>
             <w:r>
@@ -891,15 +972,14 @@
             </w:tcBorders>
             <w:shd w:fill="FFFFFF" w:val="clear"/>
             <w:tcMar>
-              <w:left w:w="21" w:type="dxa"/>
+              <w:left w:w="12" w:type="dxa"/>
             </w:tcMar>
             <w:vAlign w:val="bottom"/>
           </w:tcPr>
           <w:p>
             <w:pPr>
-              <w:pStyle w:val="TESupportingInformation"/>
-              <w:spacing w:lineRule="auto" w:line="480" w:before="0" w:after="200"/>
-              <w:ind w:left="0" w:right="0" w:firstLine="187"/>
+              <w:pStyle w:val="TCTableBody"/>
+              <w:spacing w:before="0" w:after="200"/>
               <w:rPr/>
             </w:pPr>
             <w:r>
@@ -919,15 +999,14 @@
             </w:tcBorders>
             <w:shd w:fill="FFFFFF" w:val="clear"/>
             <w:tcMar>
-              <w:left w:w="21" w:type="dxa"/>
+              <w:left w:w="12" w:type="dxa"/>
             </w:tcMar>
             <w:vAlign w:val="bottom"/>
           </w:tcPr>
           <w:p>
             <w:pPr>
-              <w:pStyle w:val="TESupportingInformation"/>
-              <w:spacing w:lineRule="auto" w:line="480" w:before="0" w:after="200"/>
-              <w:ind w:left="0" w:right="0" w:firstLine="187"/>
+              <w:pStyle w:val="TCTableBody"/>
+              <w:spacing w:before="0" w:after="200"/>
               <w:rPr/>
             </w:pPr>
             <w:r>
@@ -947,15 +1026,14 @@
             </w:tcBorders>
             <w:shd w:fill="FFFFFF" w:val="clear"/>
             <w:tcMar>
-              <w:left w:w="21" w:type="dxa"/>
+              <w:left w:w="12" w:type="dxa"/>
             </w:tcMar>
             <w:vAlign w:val="bottom"/>
           </w:tcPr>
           <w:p>
             <w:pPr>
-              <w:pStyle w:val="TESupportingInformation"/>
-              <w:spacing w:lineRule="auto" w:line="480" w:before="0" w:after="200"/>
-              <w:ind w:left="0" w:right="0" w:firstLine="187"/>
+              <w:pStyle w:val="TCTableBody"/>
+              <w:spacing w:before="0" w:after="200"/>
               <w:rPr/>
             </w:pPr>
             <w:r>
@@ -975,15 +1053,14 @@
             </w:tcBorders>
             <w:shd w:fill="FFFFFF" w:val="clear"/>
             <w:tcMar>
-              <w:left w:w="21" w:type="dxa"/>
+              <w:left w:w="12" w:type="dxa"/>
             </w:tcMar>
             <w:vAlign w:val="bottom"/>
           </w:tcPr>
           <w:p>
             <w:pPr>
-              <w:pStyle w:val="TESupportingInformation"/>
-              <w:spacing w:lineRule="auto" w:line="480" w:before="0" w:after="200"/>
-              <w:ind w:left="0" w:right="0" w:firstLine="187"/>
+              <w:pStyle w:val="TCTableBody"/>
+              <w:spacing w:before="0" w:after="200"/>
               <w:rPr/>
             </w:pPr>
             <w:r>
@@ -1005,15 +1082,14 @@
             </w:tcBorders>
             <w:shd w:fill="FFFFFF" w:val="clear"/>
             <w:tcMar>
-              <w:left w:w="21" w:type="dxa"/>
+              <w:left w:w="12" w:type="dxa"/>
             </w:tcMar>
             <w:vAlign w:val="bottom"/>
           </w:tcPr>
           <w:p>
             <w:pPr>
-              <w:pStyle w:val="TESupportingInformation"/>
-              <w:spacing w:lineRule="auto" w:line="480" w:before="0" w:after="200"/>
-              <w:ind w:left="0" w:right="0" w:firstLine="187"/>
+              <w:pStyle w:val="TCTableBody"/>
+              <w:spacing w:before="0" w:after="200"/>
               <w:rPr/>
             </w:pPr>
             <w:r>
@@ -1038,7 +1114,7 @@
         </w:trPr>
         <w:tc>
           <w:tcPr>
-            <w:tcW w:w="608" w:type="dxa"/>
+            <w:tcW w:w="607" w:type="dxa"/>
             <w:tcBorders>
               <w:top w:val="single" w:sz="2" w:space="0" w:color="000001"/>
               <w:left w:val="single" w:sz="2" w:space="0" w:color="000001"/>
@@ -1047,15 +1123,14 @@
             </w:tcBorders>
             <w:shd w:fill="FFFFFF" w:val="clear"/>
             <w:tcMar>
-              <w:left w:w="21" w:type="dxa"/>
+              <w:left w:w="12" w:type="dxa"/>
             </w:tcMar>
             <w:vAlign w:val="bottom"/>
           </w:tcPr>
           <w:p>
             <w:pPr>
-              <w:pStyle w:val="TESupportingInformation"/>
-              <w:spacing w:lineRule="auto" w:line="480" w:before="0" w:after="200"/>
-              <w:ind w:left="0" w:right="0" w:firstLine="187"/>
+              <w:pStyle w:val="TCTableBody"/>
+              <w:spacing w:before="0" w:after="200"/>
               <w:rPr/>
             </w:pPr>
             <w:r>
@@ -1075,15 +1150,14 @@
             </w:tcBorders>
             <w:shd w:fill="FFFFFF" w:val="clear"/>
             <w:tcMar>
-              <w:left w:w="21" w:type="dxa"/>
+              <w:left w:w="12" w:type="dxa"/>
             </w:tcMar>
             <w:vAlign w:val="bottom"/>
           </w:tcPr>
           <w:p>
             <w:pPr>
-              <w:pStyle w:val="TESupportingInformation"/>
-              <w:spacing w:lineRule="auto" w:line="480" w:before="0" w:after="200"/>
-              <w:ind w:left="0" w:right="0" w:firstLine="187"/>
+              <w:pStyle w:val="TCTableBody"/>
+              <w:spacing w:before="0" w:after="200"/>
               <w:rPr/>
             </w:pPr>
             <w:r>
@@ -1103,15 +1177,14 @@
             </w:tcBorders>
             <w:shd w:fill="FFFFFF" w:val="clear"/>
             <w:tcMar>
-              <w:left w:w="21" w:type="dxa"/>
+              <w:left w:w="12" w:type="dxa"/>
             </w:tcMar>
             <w:vAlign w:val="bottom"/>
           </w:tcPr>
           <w:p>
             <w:pPr>
-              <w:pStyle w:val="TESupportingInformation"/>
-              <w:spacing w:lineRule="auto" w:line="480" w:before="0" w:after="200"/>
-              <w:ind w:left="0" w:right="0" w:firstLine="187"/>
+              <w:pStyle w:val="TCTableBody"/>
+              <w:spacing w:before="0" w:after="200"/>
               <w:rPr/>
             </w:pPr>
             <w:r>
@@ -1131,15 +1204,14 @@
             </w:tcBorders>
             <w:shd w:fill="FFFFFF" w:val="clear"/>
             <w:tcMar>
-              <w:left w:w="21" w:type="dxa"/>
+              <w:left w:w="12" w:type="dxa"/>
             </w:tcMar>
             <w:vAlign w:val="bottom"/>
           </w:tcPr>
           <w:p>
             <w:pPr>
-              <w:pStyle w:val="TESupportingInformation"/>
-              <w:spacing w:lineRule="auto" w:line="480" w:before="0" w:after="200"/>
-              <w:ind w:left="0" w:right="0" w:firstLine="187"/>
+              <w:pStyle w:val="TCTableBody"/>
+              <w:spacing w:before="0" w:after="200"/>
               <w:rPr/>
             </w:pPr>
             <w:r>
@@ -1159,15 +1231,14 @@
             </w:tcBorders>
             <w:shd w:fill="FFFFFF" w:val="clear"/>
             <w:tcMar>
-              <w:left w:w="21" w:type="dxa"/>
+              <w:left w:w="12" w:type="dxa"/>
             </w:tcMar>
             <w:vAlign w:val="bottom"/>
           </w:tcPr>
           <w:p>
             <w:pPr>
-              <w:pStyle w:val="TESupportingInformation"/>
-              <w:spacing w:lineRule="auto" w:line="480" w:before="0" w:after="200"/>
-              <w:ind w:left="0" w:right="0" w:firstLine="187"/>
+              <w:pStyle w:val="TCTableBody"/>
+              <w:spacing w:before="0" w:after="200"/>
               <w:rPr/>
             </w:pPr>
             <w:r>
@@ -1187,15 +1258,14 @@
             </w:tcBorders>
             <w:shd w:fill="FFFFFF" w:val="clear"/>
             <w:tcMar>
-              <w:left w:w="21" w:type="dxa"/>
+              <w:left w:w="12" w:type="dxa"/>
             </w:tcMar>
             <w:vAlign w:val="bottom"/>
           </w:tcPr>
           <w:p>
             <w:pPr>
-              <w:pStyle w:val="TESupportingInformation"/>
-              <w:spacing w:lineRule="auto" w:line="480" w:before="0" w:after="200"/>
-              <w:ind w:left="0" w:right="0" w:firstLine="187"/>
+              <w:pStyle w:val="TCTableBody"/>
+              <w:spacing w:before="0" w:after="200"/>
               <w:rPr/>
             </w:pPr>
             <w:r>
@@ -1215,15 +1285,14 @@
             </w:tcBorders>
             <w:shd w:fill="FFFFFF" w:val="clear"/>
             <w:tcMar>
-              <w:left w:w="21" w:type="dxa"/>
+              <w:left w:w="12" w:type="dxa"/>
             </w:tcMar>
             <w:vAlign w:val="bottom"/>
           </w:tcPr>
           <w:p>
             <w:pPr>
-              <w:pStyle w:val="TESupportingInformation"/>
-              <w:spacing w:lineRule="auto" w:line="480" w:before="0" w:after="200"/>
-              <w:ind w:left="0" w:right="0" w:firstLine="187"/>
+              <w:pStyle w:val="TCTableBody"/>
+              <w:spacing w:before="0" w:after="200"/>
               <w:rPr/>
             </w:pPr>
             <w:r>
@@ -1245,15 +1314,14 @@
             </w:tcBorders>
             <w:shd w:fill="FFFFFF" w:val="clear"/>
             <w:tcMar>
-              <w:left w:w="21" w:type="dxa"/>
+              <w:left w:w="12" w:type="dxa"/>
             </w:tcMar>
             <w:vAlign w:val="bottom"/>
           </w:tcPr>
           <w:p>
             <w:pPr>
-              <w:pStyle w:val="TESupportingInformation"/>
-              <w:spacing w:lineRule="auto" w:line="480" w:before="0" w:after="200"/>
-              <w:ind w:left="0" w:right="0" w:firstLine="187"/>
+              <w:pStyle w:val="TCTableBody"/>
+              <w:spacing w:before="0" w:after="200"/>
               <w:rPr/>
             </w:pPr>
             <w:r>
@@ -1276,6 +1344,8 @@
     <w:p>
       <w:pPr>
         <w:pStyle w:val="TESupportingInformation"/>
+        <w:bidi w:val="0"/>
+        <w:spacing w:before="0" w:after="0"/>
         <w:rPr/>
       </w:pPr>
       <w:r>
@@ -1284,15 +1354,24 @@
     </w:p>
     <w:p>
       <w:pPr>
-        <w:pStyle w:val="TESupportingInformation"/>
-        <w:rPr/>
-      </w:pPr>
-      <w:r>
-        <w:rPr>
+        <w:pStyle w:val="VDTableTitle"/>
+        <w:rPr/>
+      </w:pPr>
+      <w:r>
+        <w:rPr>
+          <w:b/>
+          <w:bCs/>
           <w:color w:val="000000"/>
           <w:lang w:val="en-US"/>
         </w:rPr>
-        <w:t xml:space="preserve">Table 1s.2. The result of the deconvolution of the heat flow measured during the isothermal decomposition of 2-nitrobenzenediazonium triflate </w:t>
+        <w:t>Table 1s.2.</w:t>
+      </w:r>
+      <w:r>
+        <w:rPr>
+          <w:color w:val="000000"/>
+          <w:lang w:val="en-US"/>
+        </w:rPr>
+        <w:t xml:space="preserve"> The result of the deconvolution of the heat flow measured during the isothermal decomposition of 2-nitrobenzenediazonium triflate </w:t>
       </w:r>
       <w:r>
         <w:rPr>
@@ -1334,7 +1413,7 @@
       <w:tblPr>
         <w:tblW w:w="5000" w:type="pct"/>
         <w:jc w:val="left"/>
-        <w:tblInd w:w="30" w:type="dxa"/>
+        <w:tblInd w:w="23" w:type="dxa"/>
         <w:tblBorders>
           <w:top w:val="single" w:sz="2" w:space="0" w:color="000001"/>
           <w:left w:val="single" w:sz="2" w:space="0" w:color="000001"/>
@@ -1343,13 +1422,13 @@
         </w:tblBorders>
         <w:tblCellMar>
           <w:top w:w="55" w:type="dxa"/>
-          <w:left w:w="21" w:type="dxa"/>
+          <w:left w:w="12" w:type="dxa"/>
           <w:bottom w:w="55" w:type="dxa"/>
           <w:right w:w="55" w:type="dxa"/>
         </w:tblCellMar>
       </w:tblPr>
       <w:tblGrid>
-        <w:gridCol w:w="608"/>
+        <w:gridCol w:w="607"/>
         <w:gridCol w:w="1258"/>
         <w:gridCol w:w="1184"/>
         <w:gridCol w:w="1317"/>
@@ -1364,7 +1443,7 @@
         </w:trPr>
         <w:tc>
           <w:tcPr>
-            <w:tcW w:w="608" w:type="dxa"/>
+            <w:tcW w:w="607" w:type="dxa"/>
             <w:tcBorders>
               <w:top w:val="single" w:sz="2" w:space="0" w:color="000001"/>
               <w:left w:val="single" w:sz="2" w:space="0" w:color="000001"/>
@@ -1373,15 +1452,14 @@
             </w:tcBorders>
             <w:shd w:fill="FFFFFF" w:val="clear"/>
             <w:tcMar>
-              <w:left w:w="21" w:type="dxa"/>
+              <w:left w:w="12" w:type="dxa"/>
             </w:tcMar>
             <w:vAlign w:val="bottom"/>
           </w:tcPr>
           <w:p>
             <w:pPr>
-              <w:pStyle w:val="TESupportingInformation"/>
-              <w:spacing w:lineRule="auto" w:line="480" w:before="0" w:after="200"/>
-              <w:ind w:left="0" w:right="0" w:firstLine="187"/>
+              <w:pStyle w:val="TCTableBody"/>
+              <w:spacing w:before="0" w:after="200"/>
               <w:rPr/>
             </w:pPr>
             <w:r>
@@ -1422,15 +1500,14 @@
             </w:tcBorders>
             <w:shd w:fill="FFFFFF" w:val="clear"/>
             <w:tcMar>
-              <w:left w:w="21" w:type="dxa"/>
+              <w:left w:w="12" w:type="dxa"/>
             </w:tcMar>
             <w:vAlign w:val="bottom"/>
           </w:tcPr>
           <w:p>
             <w:pPr>
-              <w:pStyle w:val="TESupportingInformation"/>
-              <w:spacing w:lineRule="auto" w:line="480" w:before="0" w:after="200"/>
-              <w:ind w:left="0" w:right="0" w:firstLine="187"/>
+              <w:pStyle w:val="TCTableBody"/>
+              <w:spacing w:before="0" w:after="200"/>
               <w:rPr/>
             </w:pPr>
             <w:r>
@@ -1463,15 +1540,14 @@
             </w:tcBorders>
             <w:shd w:fill="FFFFFF" w:val="clear"/>
             <w:tcMar>
-              <w:left w:w="21" w:type="dxa"/>
+              <w:left w:w="12" w:type="dxa"/>
             </w:tcMar>
             <w:vAlign w:val="bottom"/>
           </w:tcPr>
           <w:p>
             <w:pPr>
-              <w:pStyle w:val="TESupportingInformation"/>
-              <w:spacing w:lineRule="auto" w:line="480" w:before="0" w:after="200"/>
-              <w:ind w:left="0" w:right="0" w:firstLine="187"/>
+              <w:pStyle w:val="TCTableBody"/>
+              <w:spacing w:before="0" w:after="200"/>
               <w:rPr/>
             </w:pPr>
             <w:r>
@@ -1504,15 +1580,14 @@
             </w:tcBorders>
             <w:shd w:fill="FFFFFF" w:val="clear"/>
             <w:tcMar>
-              <w:left w:w="21" w:type="dxa"/>
+              <w:left w:w="12" w:type="dxa"/>
             </w:tcMar>
             <w:vAlign w:val="bottom"/>
           </w:tcPr>
           <w:p>
             <w:pPr>
-              <w:pStyle w:val="TESupportingInformation"/>
-              <w:spacing w:lineRule="auto" w:line="480" w:before="0" w:after="200"/>
-              <w:ind w:left="0" w:right="0" w:firstLine="187"/>
+              <w:pStyle w:val="TCTableBody"/>
+              <w:spacing w:before="0" w:after="200"/>
               <w:rPr/>
             </w:pPr>
             <w:r>
@@ -1545,15 +1620,14 @@
             </w:tcBorders>
             <w:shd w:fill="FFFFFF" w:val="clear"/>
             <w:tcMar>
-              <w:left w:w="21" w:type="dxa"/>
+              <w:left w:w="12" w:type="dxa"/>
             </w:tcMar>
             <w:vAlign w:val="bottom"/>
           </w:tcPr>
           <w:p>
             <w:pPr>
-              <w:pStyle w:val="TESupportingInformation"/>
-              <w:spacing w:lineRule="auto" w:line="480" w:before="0" w:after="200"/>
-              <w:ind w:left="0" w:right="0" w:firstLine="187"/>
+              <w:pStyle w:val="TCTableBody"/>
+              <w:spacing w:before="0" w:after="200"/>
               <w:rPr/>
             </w:pPr>
             <w:r>
@@ -1586,15 +1660,14 @@
             </w:tcBorders>
             <w:shd w:fill="FFFFFF" w:val="clear"/>
             <w:tcMar>
-              <w:left w:w="21" w:type="dxa"/>
+              <w:left w:w="12" w:type="dxa"/>
             </w:tcMar>
             <w:vAlign w:val="bottom"/>
           </w:tcPr>
           <w:p>
             <w:pPr>
-              <w:pStyle w:val="TESupportingInformation"/>
-              <w:spacing w:lineRule="auto" w:line="480" w:before="0" w:after="200"/>
-              <w:ind w:left="0" w:right="0" w:firstLine="187"/>
+              <w:pStyle w:val="TCTableBody"/>
+              <w:spacing w:before="0" w:after="200"/>
               <w:rPr/>
             </w:pPr>
             <w:r>
@@ -1627,15 +1700,14 @@
             </w:tcBorders>
             <w:shd w:fill="FFFFFF" w:val="clear"/>
             <w:tcMar>
-              <w:left w:w="21" w:type="dxa"/>
+              <w:left w:w="12" w:type="dxa"/>
             </w:tcMar>
             <w:vAlign w:val="bottom"/>
           </w:tcPr>
           <w:p>
             <w:pPr>
-              <w:pStyle w:val="TESupportingInformation"/>
-              <w:spacing w:lineRule="auto" w:line="480" w:before="0" w:after="200"/>
-              <w:ind w:left="0" w:right="0" w:firstLine="187"/>
+              <w:pStyle w:val="TCTableBody"/>
+              <w:spacing w:before="0" w:after="200"/>
               <w:rPr/>
             </w:pPr>
             <w:r>
@@ -1670,15 +1742,14 @@
             </w:tcBorders>
             <w:shd w:fill="FFFFFF" w:val="clear"/>
             <w:tcMar>
-              <w:left w:w="21" w:type="dxa"/>
+              <w:left w:w="12" w:type="dxa"/>
             </w:tcMar>
             <w:vAlign w:val="bottom"/>
           </w:tcPr>
           <w:p>
             <w:pPr>
-              <w:pStyle w:val="TESupportingInformation"/>
-              <w:spacing w:lineRule="auto" w:line="480" w:before="0" w:after="200"/>
-              <w:ind w:left="0" w:right="0" w:firstLine="187"/>
+              <w:pStyle w:val="TCTableBody"/>
+              <w:spacing w:before="0" w:after="200"/>
               <w:rPr/>
             </w:pPr>
             <w:r>
@@ -1694,7 +1765,7 @@
         </w:trPr>
         <w:tc>
           <w:tcPr>
-            <w:tcW w:w="608" w:type="dxa"/>
+            <w:tcW w:w="607" w:type="dxa"/>
             <w:tcBorders>
               <w:top w:val="single" w:sz="2" w:space="0" w:color="000001"/>
               <w:left w:val="single" w:sz="2" w:space="0" w:color="000001"/>
@@ -1703,15 +1774,14 @@
             </w:tcBorders>
             <w:shd w:fill="FFFFFF" w:val="clear"/>
             <w:tcMar>
-              <w:left w:w="21" w:type="dxa"/>
+              <w:left w:w="12" w:type="dxa"/>
             </w:tcMar>
             <w:vAlign w:val="bottom"/>
           </w:tcPr>
           <w:p>
             <w:pPr>
-              <w:pStyle w:val="TESupportingInformation"/>
-              <w:spacing w:lineRule="auto" w:line="480" w:before="0" w:after="200"/>
-              <w:ind w:left="0" w:right="0" w:firstLine="187"/>
+              <w:pStyle w:val="TCTableBody"/>
+              <w:spacing w:before="0" w:after="200"/>
               <w:rPr/>
             </w:pPr>
             <w:r>
@@ -1731,15 +1801,14 @@
             </w:tcBorders>
             <w:shd w:fill="FFFFFF" w:val="clear"/>
             <w:tcMar>
-              <w:left w:w="21" w:type="dxa"/>
+              <w:left w:w="12" w:type="dxa"/>
             </w:tcMar>
             <w:vAlign w:val="bottom"/>
           </w:tcPr>
           <w:p>
             <w:pPr>
-              <w:pStyle w:val="TESupportingInformation"/>
-              <w:spacing w:lineRule="auto" w:line="480" w:before="0" w:after="200"/>
-              <w:ind w:left="0" w:right="0" w:firstLine="187"/>
+              <w:pStyle w:val="TCTableBody"/>
+              <w:spacing w:before="0" w:after="200"/>
               <w:rPr/>
             </w:pPr>
             <w:r>
@@ -1759,15 +1828,14 @@
             </w:tcBorders>
             <w:shd w:fill="FFFFFF" w:val="clear"/>
             <w:tcMar>
-              <w:left w:w="21" w:type="dxa"/>
+              <w:left w:w="12" w:type="dxa"/>
             </w:tcMar>
             <w:vAlign w:val="bottom"/>
           </w:tcPr>
           <w:p>
             <w:pPr>
-              <w:pStyle w:val="TESupportingInformation"/>
-              <w:spacing w:lineRule="auto" w:line="480" w:before="0" w:after="200"/>
-              <w:ind w:left="0" w:right="0" w:firstLine="187"/>
+              <w:pStyle w:val="TCTableBody"/>
+              <w:spacing w:before="0" w:after="200"/>
               <w:rPr/>
             </w:pPr>
             <w:r>
@@ -1787,15 +1855,14 @@
             </w:tcBorders>
             <w:shd w:fill="FFFFFF" w:val="clear"/>
             <w:tcMar>
-              <w:left w:w="21" w:type="dxa"/>
+              <w:left w:w="12" w:type="dxa"/>
             </w:tcMar>
             <w:vAlign w:val="bottom"/>
           </w:tcPr>
           <w:p>
             <w:pPr>
-              <w:pStyle w:val="TESupportingInformation"/>
-              <w:spacing w:lineRule="auto" w:line="480" w:before="0" w:after="200"/>
-              <w:ind w:left="0" w:right="0" w:firstLine="187"/>
+              <w:pStyle w:val="TCTableBody"/>
+              <w:spacing w:before="0" w:after="200"/>
               <w:rPr/>
             </w:pPr>
             <w:r>
@@ -1815,15 +1882,14 @@
             </w:tcBorders>
             <w:shd w:fill="FFFFFF" w:val="clear"/>
             <w:tcMar>
-              <w:left w:w="21" w:type="dxa"/>
+              <w:left w:w="12" w:type="dxa"/>
             </w:tcMar>
             <w:vAlign w:val="bottom"/>
           </w:tcPr>
           <w:p>
             <w:pPr>
-              <w:pStyle w:val="TESupportingInformation"/>
-              <w:spacing w:lineRule="auto" w:line="480" w:before="0" w:after="200"/>
-              <w:ind w:left="0" w:right="0" w:firstLine="187"/>
+              <w:pStyle w:val="TCTableBody"/>
+              <w:spacing w:before="0" w:after="200"/>
               <w:rPr/>
             </w:pPr>
             <w:r>
@@ -1843,15 +1909,14 @@
             </w:tcBorders>
             <w:shd w:fill="FFFFFF" w:val="clear"/>
             <w:tcMar>
-              <w:left w:w="21" w:type="dxa"/>
+              <w:left w:w="12" w:type="dxa"/>
             </w:tcMar>
             <w:vAlign w:val="bottom"/>
           </w:tcPr>
           <w:p>
             <w:pPr>
-              <w:pStyle w:val="TESupportingInformation"/>
-              <w:spacing w:lineRule="auto" w:line="480" w:before="0" w:after="200"/>
-              <w:ind w:left="0" w:right="0" w:firstLine="187"/>
+              <w:pStyle w:val="TCTableBody"/>
+              <w:spacing w:before="0" w:after="200"/>
               <w:rPr/>
             </w:pPr>
             <w:r>
@@ -1871,15 +1936,14 @@
             </w:tcBorders>
             <w:shd w:fill="FFFFFF" w:val="clear"/>
             <w:tcMar>
-              <w:left w:w="21" w:type="dxa"/>
+              <w:left w:w="12" w:type="dxa"/>
             </w:tcMar>
             <w:vAlign w:val="bottom"/>
           </w:tcPr>
           <w:p>
             <w:pPr>
-              <w:pStyle w:val="TESupportingInformation"/>
-              <w:spacing w:lineRule="auto" w:line="480" w:before="0" w:after="200"/>
-              <w:ind w:left="0" w:right="0" w:firstLine="187"/>
+              <w:pStyle w:val="TCTableBody"/>
+              <w:spacing w:before="0" w:after="200"/>
               <w:rPr/>
             </w:pPr>
             <w:r>
@@ -1901,15 +1965,14 @@
             </w:tcBorders>
             <w:shd w:fill="FFFFFF" w:val="clear"/>
             <w:tcMar>
-              <w:left w:w="21" w:type="dxa"/>
+              <w:left w:w="12" w:type="dxa"/>
             </w:tcMar>
             <w:vAlign w:val="bottom"/>
           </w:tcPr>
           <w:p>
             <w:pPr>
-              <w:pStyle w:val="TESupportingInformation"/>
-              <w:spacing w:lineRule="auto" w:line="480" w:before="0" w:after="200"/>
-              <w:ind w:left="0" w:right="0" w:firstLine="187"/>
+              <w:pStyle w:val="TCTableBody"/>
+              <w:spacing w:before="0" w:after="200"/>
               <w:rPr/>
             </w:pPr>
             <w:r>
@@ -1934,7 +1997,7 @@
         </w:trPr>
         <w:tc>
           <w:tcPr>
-            <w:tcW w:w="608" w:type="dxa"/>
+            <w:tcW w:w="607" w:type="dxa"/>
             <w:tcBorders>
               <w:top w:val="single" w:sz="2" w:space="0" w:color="000001"/>
               <w:left w:val="single" w:sz="2" w:space="0" w:color="000001"/>
@@ -1943,15 +2006,14 @@
             </w:tcBorders>
             <w:shd w:fill="FFFFFF" w:val="clear"/>
             <w:tcMar>
-              <w:left w:w="21" w:type="dxa"/>
+              <w:left w:w="12" w:type="dxa"/>
             </w:tcMar>
             <w:vAlign w:val="bottom"/>
           </w:tcPr>
           <w:p>
             <w:pPr>
-              <w:pStyle w:val="TESupportingInformation"/>
-              <w:spacing w:lineRule="auto" w:line="480" w:before="0" w:after="200"/>
-              <w:ind w:left="0" w:right="0" w:firstLine="187"/>
+              <w:pStyle w:val="TCTableBody"/>
+              <w:spacing w:before="0" w:after="200"/>
               <w:rPr/>
             </w:pPr>
             <w:r>
@@ -1971,15 +2033,14 @@
             </w:tcBorders>
             <w:shd w:fill="FFFFFF" w:val="clear"/>
             <w:tcMar>
-              <w:left w:w="21" w:type="dxa"/>
+              <w:left w:w="12" w:type="dxa"/>
             </w:tcMar>
             <w:vAlign w:val="bottom"/>
           </w:tcPr>
           <w:p>
             <w:pPr>
-              <w:pStyle w:val="TESupportingInformation"/>
-              <w:spacing w:lineRule="auto" w:line="480" w:before="0" w:after="200"/>
-              <w:ind w:left="0" w:right="0" w:firstLine="187"/>
+              <w:pStyle w:val="TCTableBody"/>
+              <w:spacing w:before="0" w:after="200"/>
               <w:rPr/>
             </w:pPr>
             <w:r>
@@ -1999,15 +2060,14 @@
             </w:tcBorders>
             <w:shd w:fill="FFFFFF" w:val="clear"/>
             <w:tcMar>
-              <w:left w:w="21" w:type="dxa"/>
+              <w:left w:w="12" w:type="dxa"/>
             </w:tcMar>
             <w:vAlign w:val="bottom"/>
           </w:tcPr>
           <w:p>
             <w:pPr>
-              <w:pStyle w:val="TESupportingInformation"/>
-              <w:spacing w:lineRule="auto" w:line="480" w:before="0" w:after="200"/>
-              <w:ind w:left="0" w:right="0" w:firstLine="187"/>
+              <w:pStyle w:val="TCTableBody"/>
+              <w:spacing w:before="0" w:after="200"/>
               <w:rPr/>
             </w:pPr>
             <w:r>
@@ -2027,15 +2087,14 @@
             </w:tcBorders>
             <w:shd w:fill="FFFFFF" w:val="clear"/>
             <w:tcMar>
-              <w:left w:w="21" w:type="dxa"/>
+              <w:left w:w="12" w:type="dxa"/>
             </w:tcMar>
             <w:vAlign w:val="bottom"/>
           </w:tcPr>
           <w:p>
             <w:pPr>
-              <w:pStyle w:val="TESupportingInformation"/>
-              <w:spacing w:lineRule="auto" w:line="480" w:before="0" w:after="200"/>
-              <w:ind w:left="0" w:right="0" w:firstLine="187"/>
+              <w:pStyle w:val="TCTableBody"/>
+              <w:spacing w:before="0" w:after="200"/>
               <w:rPr/>
             </w:pPr>
             <w:r>
@@ -2055,15 +2114,14 @@
             </w:tcBorders>
             <w:shd w:fill="FFFFFF" w:val="clear"/>
             <w:tcMar>
-              <w:left w:w="21" w:type="dxa"/>
+              <w:left w:w="12" w:type="dxa"/>
             </w:tcMar>
             <w:vAlign w:val="bottom"/>
           </w:tcPr>
           <w:p>
             <w:pPr>
-              <w:pStyle w:val="TESupportingInformation"/>
-              <w:spacing w:lineRule="auto" w:line="480" w:before="0" w:after="200"/>
-              <w:ind w:left="0" w:right="0" w:firstLine="187"/>
+              <w:pStyle w:val="TCTableBody"/>
+              <w:spacing w:before="0" w:after="200"/>
               <w:rPr/>
             </w:pPr>
             <w:r>
@@ -2083,15 +2141,14 @@
             </w:tcBorders>
             <w:shd w:fill="FFFFFF" w:val="clear"/>
             <w:tcMar>
-              <w:left w:w="21" w:type="dxa"/>
+              <w:left w:w="12" w:type="dxa"/>
             </w:tcMar>
             <w:vAlign w:val="bottom"/>
           </w:tcPr>
           <w:p>
             <w:pPr>
-              <w:pStyle w:val="TESupportingInformation"/>
-              <w:spacing w:lineRule="auto" w:line="480" w:before="0" w:after="200"/>
-              <w:ind w:left="0" w:right="0" w:firstLine="187"/>
+              <w:pStyle w:val="TCTableBody"/>
+              <w:spacing w:before="0" w:after="200"/>
               <w:rPr/>
             </w:pPr>
             <w:r>
@@ -2111,15 +2168,14 @@
             </w:tcBorders>
             <w:shd w:fill="FFFFFF" w:val="clear"/>
             <w:tcMar>
-              <w:left w:w="21" w:type="dxa"/>
+              <w:left w:w="12" w:type="dxa"/>
             </w:tcMar>
             <w:vAlign w:val="bottom"/>
           </w:tcPr>
           <w:p>
             <w:pPr>
-              <w:pStyle w:val="TESupportingInformation"/>
-              <w:spacing w:lineRule="auto" w:line="480" w:before="0" w:after="200"/>
-              <w:ind w:left="0" w:right="0" w:firstLine="187"/>
+              <w:pStyle w:val="TCTableBody"/>
+              <w:spacing w:before="0" w:after="200"/>
               <w:rPr/>
             </w:pPr>
             <w:r>
@@ -2141,15 +2197,14 @@
             </w:tcBorders>
             <w:shd w:fill="FFFFFF" w:val="clear"/>
             <w:tcMar>
-              <w:left w:w="21" w:type="dxa"/>
+              <w:left w:w="12" w:type="dxa"/>
             </w:tcMar>
             <w:vAlign w:val="bottom"/>
           </w:tcPr>
           <w:p>
             <w:pPr>
-              <w:pStyle w:val="TESupportingInformation"/>
-              <w:spacing w:lineRule="auto" w:line="480" w:before="0" w:after="200"/>
-              <w:ind w:left="0" w:right="0" w:firstLine="187"/>
+              <w:pStyle w:val="TCTableBody"/>
+              <w:spacing w:before="0" w:after="200"/>
               <w:rPr/>
             </w:pPr>
             <w:r>
@@ -2174,7 +2229,7 @@
         </w:trPr>
         <w:tc>
           <w:tcPr>
-            <w:tcW w:w="608" w:type="dxa"/>
+            <w:tcW w:w="607" w:type="dxa"/>
             <w:tcBorders>
               <w:top w:val="single" w:sz="2" w:space="0" w:color="000001"/>
               <w:left w:val="single" w:sz="2" w:space="0" w:color="000001"/>
@@ -2183,15 +2238,14 @@
             </w:tcBorders>
             <w:shd w:fill="FFFFFF" w:val="clear"/>
             <w:tcMar>
-              <w:left w:w="21" w:type="dxa"/>
+              <w:left w:w="12" w:type="dxa"/>
             </w:tcMar>
             <w:vAlign w:val="bottom"/>
           </w:tcPr>
           <w:p>
             <w:pPr>
-              <w:pStyle w:val="TESupportingInformation"/>
-              <w:spacing w:lineRule="auto" w:line="480" w:before="0" w:after="200"/>
-              <w:ind w:left="0" w:right="0" w:firstLine="187"/>
+              <w:pStyle w:val="TCTableBody"/>
+              <w:spacing w:before="0" w:after="200"/>
               <w:rPr/>
             </w:pPr>
             <w:r>
@@ -2211,15 +2265,14 @@
             </w:tcBorders>
             <w:shd w:fill="FFFFFF" w:val="clear"/>
             <w:tcMar>
-              <w:left w:w="21" w:type="dxa"/>
+              <w:left w:w="12" w:type="dxa"/>
             </w:tcMar>
             <w:vAlign w:val="bottom"/>
           </w:tcPr>
           <w:p>
             <w:pPr>
-              <w:pStyle w:val="TESupportingInformation"/>
-              <w:spacing w:lineRule="auto" w:line="480" w:before="0" w:after="200"/>
-              <w:ind w:left="0" w:right="0" w:firstLine="187"/>
+              <w:pStyle w:val="TCTableBody"/>
+              <w:spacing w:before="0" w:after="200"/>
               <w:rPr/>
             </w:pPr>
             <w:r>
@@ -2239,15 +2292,14 @@
             </w:tcBorders>
             <w:shd w:fill="FFFFFF" w:val="clear"/>
             <w:tcMar>
-              <w:left w:w="21" w:type="dxa"/>
+              <w:left w:w="12" w:type="dxa"/>
             </w:tcMar>
             <w:vAlign w:val="bottom"/>
           </w:tcPr>
           <w:p>
             <w:pPr>
-              <w:pStyle w:val="TESupportingInformation"/>
-              <w:spacing w:lineRule="auto" w:line="480" w:before="0" w:after="200"/>
-              <w:ind w:left="0" w:right="0" w:firstLine="187"/>
+              <w:pStyle w:val="TCTableBody"/>
+              <w:spacing w:before="0" w:after="200"/>
               <w:rPr/>
             </w:pPr>
             <w:r>
@@ -2267,15 +2319,14 @@
             </w:tcBorders>
             <w:shd w:fill="FFFFFF" w:val="clear"/>
             <w:tcMar>
-              <w:left w:w="21" w:type="dxa"/>
+              <w:left w:w="12" w:type="dxa"/>
             </w:tcMar>
             <w:vAlign w:val="bottom"/>
           </w:tcPr>
           <w:p>
             <w:pPr>
-              <w:pStyle w:val="TESupportingInformation"/>
-              <w:spacing w:lineRule="auto" w:line="480" w:before="0" w:after="200"/>
-              <w:ind w:left="0" w:right="0" w:firstLine="187"/>
+              <w:pStyle w:val="TCTableBody"/>
+              <w:spacing w:before="0" w:after="200"/>
               <w:rPr/>
             </w:pPr>
             <w:r>
@@ -2295,15 +2346,14 @@
             </w:tcBorders>
             <w:shd w:fill="FFFFFF" w:val="clear"/>
             <w:tcMar>
-              <w:left w:w="21" w:type="dxa"/>
+              <w:left w:w="12" w:type="dxa"/>
             </w:tcMar>
             <w:vAlign w:val="bottom"/>
           </w:tcPr>
           <w:p>
             <w:pPr>
-              <w:pStyle w:val="TESupportingInformation"/>
-              <w:spacing w:lineRule="auto" w:line="480" w:before="0" w:after="200"/>
-              <w:ind w:left="0" w:right="0" w:firstLine="187"/>
+              <w:pStyle w:val="TCTableBody"/>
+              <w:spacing w:before="0" w:after="200"/>
               <w:rPr/>
             </w:pPr>
             <w:r>
@@ -2323,15 +2373,14 @@
             </w:tcBorders>
             <w:shd w:fill="FFFFFF" w:val="clear"/>
             <w:tcMar>
-              <w:left w:w="21" w:type="dxa"/>
+              <w:left w:w="12" w:type="dxa"/>
             </w:tcMar>
             <w:vAlign w:val="bottom"/>
           </w:tcPr>
           <w:p>
             <w:pPr>
-              <w:pStyle w:val="TESupportingInformation"/>
-              <w:spacing w:lineRule="auto" w:line="480" w:before="0" w:after="200"/>
-              <w:ind w:left="0" w:right="0" w:firstLine="187"/>
+              <w:pStyle w:val="TCTableBody"/>
+              <w:spacing w:before="0" w:after="200"/>
               <w:rPr/>
             </w:pPr>
             <w:r>
@@ -2351,15 +2400,14 @@
             </w:tcBorders>
             <w:shd w:fill="FFFFFF" w:val="clear"/>
             <w:tcMar>
-              <w:left w:w="21" w:type="dxa"/>
+              <w:left w:w="12" w:type="dxa"/>
             </w:tcMar>
             <w:vAlign w:val="bottom"/>
           </w:tcPr>
           <w:p>
             <w:pPr>
-              <w:pStyle w:val="TESupportingInformation"/>
-              <w:spacing w:lineRule="auto" w:line="480" w:before="0" w:after="200"/>
-              <w:ind w:left="0" w:right="0" w:firstLine="187"/>
+              <w:pStyle w:val="TCTableBody"/>
+              <w:spacing w:before="0" w:after="200"/>
               <w:rPr/>
             </w:pPr>
             <w:r>
@@ -2381,15 +2429,14 @@
             </w:tcBorders>
             <w:shd w:fill="FFFFFF" w:val="clear"/>
             <w:tcMar>
-              <w:left w:w="21" w:type="dxa"/>
+              <w:left w:w="12" w:type="dxa"/>
             </w:tcMar>
             <w:vAlign w:val="bottom"/>
           </w:tcPr>
           <w:p>
             <w:pPr>
-              <w:pStyle w:val="TESupportingInformation"/>
-              <w:spacing w:lineRule="auto" w:line="480" w:before="0" w:after="200"/>
-              <w:ind w:left="0" w:right="0" w:firstLine="187"/>
+              <w:pStyle w:val="TCTableBody"/>
+              <w:spacing w:before="0" w:after="200"/>
               <w:rPr/>
             </w:pPr>
             <w:r>
@@ -2417,29 +2464,18 @@
       <w:r>
         <w:rPr/>
       </w:r>
-      <w:r>
-        <w:br w:type="page"/>
-      </w:r>
     </w:p>
     <w:p>
       <w:pPr>
         <w:pStyle w:val="TESupportingInformation"/>
-        <w:rPr/>
-      </w:pPr>
-      <w:r>
-        <w:rPr/>
-      </w:r>
-    </w:p>
-    <w:p>
-      <w:pPr>
-        <w:pStyle w:val="TESupportingInformation"/>
+        <w:jc w:val="left"/>
         <w:rPr/>
       </w:pPr>
       <w:r>
         <w:rPr/>
         <w:drawing>
           <wp:inline distT="0" distB="0" distL="0" distR="0">
-            <wp:extent cx="4201160" cy="3818255"/>
+            <wp:extent cx="4998085" cy="4542790"/>
             <wp:effectExtent l="0" t="0" r="0" b="0"/>
             <wp:docPr id="1" name="Изображение1" descr=""/>
             <wp:cNvGraphicFramePr>
@@ -2455,7 +2491,7 @@
                     </pic:cNvPicPr>
                   </pic:nvPicPr>
                   <pic:blipFill>
-                    <a:blip r:embed="rId2"/>
+                    <a:blip r:embed="rId3"/>
                     <a:stretch>
                       <a:fillRect/>
                     </a:stretch>
@@ -2463,7 +2499,7 @@
                   <pic:spPr bwMode="auto">
                     <a:xfrm>
                       <a:off x="0" y="0"/>
-                      <a:ext cx="4201160" cy="3818255"/>
+                      <a:ext cx="4998085" cy="4542790"/>
                     </a:xfrm>
                     <a:prstGeom prst="rect">
                       <a:avLst/>
@@ -2478,14 +2514,23 @@
     </w:p>
     <w:p>
       <w:pPr>
-        <w:pStyle w:val="TESupportingInformation"/>
-        <w:rPr/>
-      </w:pPr>
-      <w:r>
-        <w:rPr>
-          <w:lang w:val="en-US"/>
-        </w:rPr>
-        <w:t xml:space="preserve">Figure 1s.1. The heat flow experimental curve and its deconvolution results for the </w:t>
+        <w:pStyle w:val="VAFigureCaption"/>
+        <w:jc w:val="left"/>
+        <w:rPr/>
+      </w:pPr>
+      <w:r>
+        <w:rPr>
+          <w:b/>
+          <w:bCs/>
+          <w:lang w:val="en-US"/>
+        </w:rPr>
+        <w:t>Figure 1s.1.</w:t>
+      </w:r>
+      <w:r>
+        <w:rPr>
+          <w:lang w:val="en-US"/>
+        </w:rPr>
+        <w:t xml:space="preserve"> The heat flow experimental curve and its deconvolution results for the </w:t>
       </w:r>
       <w:r>
         <w:rPr>
@@ -2535,22 +2580,14 @@
     <w:p>
       <w:pPr>
         <w:pStyle w:val="TESupportingInformation"/>
-        <w:rPr/>
-      </w:pPr>
-      <w:r>
-        <w:rPr/>
-      </w:r>
-    </w:p>
-    <w:p>
-      <w:pPr>
-        <w:pStyle w:val="TESupportingInformation"/>
+        <w:jc w:val="left"/>
         <w:rPr/>
       </w:pPr>
       <w:r>
         <w:rPr/>
         <w:drawing>
           <wp:inline distT="0" distB="0" distL="0" distR="0">
-            <wp:extent cx="4167505" cy="3787775"/>
+            <wp:extent cx="4990465" cy="4535805"/>
             <wp:effectExtent l="0" t="0" r="0" b="0"/>
             <wp:docPr id="2" name="Изображение8" descr=""/>
             <wp:cNvGraphicFramePr>
@@ -2566,7 +2603,7 @@
                     </pic:cNvPicPr>
                   </pic:nvPicPr>
                   <pic:blipFill>
-                    <a:blip r:embed="rId3"/>
+                    <a:blip r:embed="rId4"/>
                     <a:stretch>
                       <a:fillRect/>
                     </a:stretch>
@@ -2574,7 +2611,7 @@
                   <pic:spPr bwMode="auto">
                     <a:xfrm>
                       <a:off x="0" y="0"/>
-                      <a:ext cx="4167505" cy="3787775"/>
+                      <a:ext cx="4990465" cy="4535805"/>
                     </a:xfrm>
                     <a:prstGeom prst="rect">
                       <a:avLst/>
@@ -2589,14 +2626,23 @@
     </w:p>
     <w:p>
       <w:pPr>
-        <w:pStyle w:val="TESupportingInformation"/>
-        <w:rPr/>
-      </w:pPr>
-      <w:r>
-        <w:rPr>
-          <w:lang w:val="en-US"/>
-        </w:rPr>
-        <w:t xml:space="preserve">Figure 1s.2. The heat flow experimental curve and its deconvolution results for the </w:t>
+        <w:pStyle w:val="VAFigureCaption"/>
+        <w:jc w:val="left"/>
+        <w:rPr/>
+      </w:pPr>
+      <w:r>
+        <w:rPr>
+          <w:b/>
+          <w:bCs/>
+          <w:lang w:val="en-US"/>
+        </w:rPr>
+        <w:t>Figure 1s.2.</w:t>
+      </w:r>
+      <w:r>
+        <w:rPr>
+          <w:lang w:val="en-US"/>
+        </w:rPr>
+        <w:t xml:space="preserve"> The heat flow experimental curve and its deconvolution results for the </w:t>
       </w:r>
       <w:r>
         <w:rPr>
@@ -2646,22 +2692,14 @@
     <w:p>
       <w:pPr>
         <w:pStyle w:val="TESupportingInformation"/>
-        <w:rPr/>
-      </w:pPr>
-      <w:r>
-        <w:rPr/>
-      </w:r>
-    </w:p>
-    <w:p>
-      <w:pPr>
-        <w:pStyle w:val="TESupportingInformation"/>
+        <w:jc w:val="left"/>
         <w:rPr/>
       </w:pPr>
       <w:r>
         <w:rPr/>
         <w:drawing>
           <wp:inline distT="0" distB="0" distL="0" distR="0">
-            <wp:extent cx="3982085" cy="3619500"/>
+            <wp:extent cx="4906010" cy="4458970"/>
             <wp:effectExtent l="0" t="0" r="0" b="0"/>
             <wp:docPr id="3" name="Изображение33" descr=""/>
             <wp:cNvGraphicFramePr>
@@ -2677,7 +2715,7 @@
                     </pic:cNvPicPr>
                   </pic:nvPicPr>
                   <pic:blipFill>
-                    <a:blip r:embed="rId4"/>
+                    <a:blip r:embed="rId5"/>
                     <a:stretch>
                       <a:fillRect/>
                     </a:stretch>
@@ -2685,7 +2723,7 @@
                   <pic:spPr bwMode="auto">
                     <a:xfrm>
                       <a:off x="0" y="0"/>
-                      <a:ext cx="3982085" cy="3619500"/>
+                      <a:ext cx="4906010" cy="4458970"/>
                     </a:xfrm>
                     <a:prstGeom prst="rect">
                       <a:avLst/>
@@ -2700,14 +2738,23 @@
     </w:p>
     <w:p>
       <w:pPr>
-        <w:pStyle w:val="TESupportingInformation"/>
-        <w:rPr/>
-      </w:pPr>
-      <w:r>
-        <w:rPr>
-          <w:lang w:val="en-US"/>
-        </w:rPr>
-        <w:t xml:space="preserve">Figure 1s.3. The heat flow experimental curve and its deconvolution results for the </w:t>
+        <w:pStyle w:val="VAFigureCaption"/>
+        <w:jc w:val="left"/>
+        <w:rPr/>
+      </w:pPr>
+      <w:r>
+        <w:rPr>
+          <w:b/>
+          <w:bCs/>
+          <w:lang w:val="en-US"/>
+        </w:rPr>
+        <w:t>Figure 1s.3.</w:t>
+      </w:r>
+      <w:r>
+        <w:rPr>
+          <w:lang w:val="en-US"/>
+        </w:rPr>
+        <w:t xml:space="preserve"> The heat flow experimental curve and its deconvolution results for the </w:t>
       </w:r>
       <w:r>
         <w:rPr>
@@ -2757,22 +2804,14 @@
     <w:p>
       <w:pPr>
         <w:pStyle w:val="TESupportingInformation"/>
-        <w:rPr/>
-      </w:pPr>
-      <w:r>
-        <w:rPr/>
-      </w:r>
-    </w:p>
-    <w:p>
-      <w:pPr>
-        <w:pStyle w:val="TESupportingInformation"/>
+        <w:jc w:val="left"/>
         <w:rPr/>
       </w:pPr>
       <w:r>
         <w:rPr/>
         <w:drawing>
           <wp:inline distT="0" distB="0" distL="0" distR="0">
-            <wp:extent cx="4034790" cy="3667125"/>
+            <wp:extent cx="4924425" cy="4475480"/>
             <wp:effectExtent l="0" t="0" r="0" b="0"/>
             <wp:docPr id="4" name="Изображение34" descr=""/>
             <wp:cNvGraphicFramePr>
@@ -2788,7 +2827,7 @@
                     </pic:cNvPicPr>
                   </pic:nvPicPr>
                   <pic:blipFill>
-                    <a:blip r:embed="rId5"/>
+                    <a:blip r:embed="rId6"/>
                     <a:stretch>
                       <a:fillRect/>
                     </a:stretch>
@@ -2796,7 +2835,7 @@
                   <pic:spPr bwMode="auto">
                     <a:xfrm>
                       <a:off x="0" y="0"/>
-                      <a:ext cx="4034790" cy="3667125"/>
+                      <a:ext cx="4924425" cy="4475480"/>
                     </a:xfrm>
                     <a:prstGeom prst="rect">
                       <a:avLst/>
@@ -2811,14 +2850,23 @@
     </w:p>
     <w:p>
       <w:pPr>
-        <w:pStyle w:val="TESupportingInformation"/>
-        <w:rPr/>
-      </w:pPr>
-      <w:r>
-        <w:rPr>
-          <w:lang w:val="en-US"/>
-        </w:rPr>
-        <w:t xml:space="preserve">Figure 1s.4. The heat flow experimental curve and its deconvolution results for the </w:t>
+        <w:pStyle w:val="VAFigureCaption"/>
+        <w:jc w:val="left"/>
+        <w:rPr/>
+      </w:pPr>
+      <w:r>
+        <w:rPr>
+          <w:b/>
+          <w:bCs/>
+          <w:lang w:val="en-US"/>
+        </w:rPr>
+        <w:t>Figure 1s.4.</w:t>
+      </w:r>
+      <w:r>
+        <w:rPr>
+          <w:lang w:val="en-US"/>
+        </w:rPr>
+        <w:t xml:space="preserve"> The heat flow experimental curve and its deconvolution results for the </w:t>
       </w:r>
       <w:r>
         <w:rPr>
@@ -2882,23 +2930,14 @@
     <w:p>
       <w:pPr>
         <w:pStyle w:val="TESupportingInformation"/>
-        <w:rPr/>
-      </w:pPr>
-      <w:r>
-        <w:rPr/>
-        <w:t xml:space="preserve"> </w:t>
-      </w:r>
-    </w:p>
-    <w:p>
-      <w:pPr>
-        <w:pStyle w:val="TESupportingInformation"/>
+        <w:jc w:val="left"/>
         <w:rPr/>
       </w:pPr>
       <w:r>
         <w:rPr/>
         <w:drawing>
           <wp:inline distT="0" distB="0" distL="0" distR="0">
-            <wp:extent cx="4125595" cy="3749675"/>
+            <wp:extent cx="4982845" cy="4528820"/>
             <wp:effectExtent l="0" t="0" r="0" b="0"/>
             <wp:docPr id="5" name="Изображение35" descr=""/>
             <wp:cNvGraphicFramePr>
@@ -2914,7 +2953,7 @@
                     </pic:cNvPicPr>
                   </pic:nvPicPr>
                   <pic:blipFill>
-                    <a:blip r:embed="rId6"/>
+                    <a:blip r:embed="rId7"/>
                     <a:stretch>
                       <a:fillRect/>
                     </a:stretch>
@@ -2922,7 +2961,7 @@
                   <pic:spPr bwMode="auto">
                     <a:xfrm>
                       <a:off x="0" y="0"/>
-                      <a:ext cx="4125595" cy="3749675"/>
+                      <a:ext cx="4982845" cy="4528820"/>
                     </a:xfrm>
                     <a:prstGeom prst="rect">
                       <a:avLst/>
@@ -2937,14 +2976,23 @@
     </w:p>
     <w:p>
       <w:pPr>
-        <w:pStyle w:val="TESupportingInformation"/>
-        <w:rPr/>
-      </w:pPr>
-      <w:r>
-        <w:rPr>
-          <w:lang w:val="en-US"/>
-        </w:rPr>
-        <w:t xml:space="preserve">Figure 1s.5. The heat flow experimental curve and its deconvolution results for the </w:t>
+        <w:pStyle w:val="VAFigureCaption"/>
+        <w:jc w:val="left"/>
+        <w:rPr/>
+      </w:pPr>
+      <w:r>
+        <w:rPr>
+          <w:b/>
+          <w:bCs/>
+          <w:lang w:val="en-US"/>
+        </w:rPr>
+        <w:t>Figure 1s.5.</w:t>
+      </w:r>
+      <w:r>
+        <w:rPr>
+          <w:lang w:val="en-US"/>
+        </w:rPr>
+        <w:t xml:space="preserve"> The heat flow experimental curve and its deconvolution results for the </w:t>
       </w:r>
       <w:r>
         <w:rPr>
@@ -3008,22 +3056,14 @@
     <w:p>
       <w:pPr>
         <w:pStyle w:val="TESupportingInformation"/>
-        <w:rPr/>
-      </w:pPr>
-      <w:r>
-        <w:rPr/>
-      </w:r>
-    </w:p>
-    <w:p>
-      <w:pPr>
-        <w:pStyle w:val="TESupportingInformation"/>
+        <w:jc w:val="left"/>
         <w:rPr/>
       </w:pPr>
       <w:r>
         <w:rPr/>
         <w:drawing>
           <wp:inline distT="0" distB="0" distL="0" distR="0">
-            <wp:extent cx="4027805" cy="3660775"/>
+            <wp:extent cx="4946650" cy="4495800"/>
             <wp:effectExtent l="0" t="0" r="0" b="0"/>
             <wp:docPr id="6" name="Изображение36" descr=""/>
             <wp:cNvGraphicFramePr>
@@ -3039,7 +3079,7 @@
                     </pic:cNvPicPr>
                   </pic:nvPicPr>
                   <pic:blipFill>
-                    <a:blip r:embed="rId7"/>
+                    <a:blip r:embed="rId8"/>
                     <a:stretch>
                       <a:fillRect/>
                     </a:stretch>
@@ -3047,7 +3087,7 @@
                   <pic:spPr bwMode="auto">
                     <a:xfrm>
                       <a:off x="0" y="0"/>
-                      <a:ext cx="4027805" cy="3660775"/>
+                      <a:ext cx="4946650" cy="4495800"/>
                     </a:xfrm>
                     <a:prstGeom prst="rect">
                       <a:avLst/>
@@ -3062,14 +3102,23 @@
     </w:p>
     <w:p>
       <w:pPr>
-        <w:pStyle w:val="TESupportingInformation"/>
-        <w:rPr/>
-      </w:pPr>
-      <w:r>
-        <w:rPr>
-          <w:lang w:val="en-US"/>
-        </w:rPr>
-        <w:t xml:space="preserve">Figure 1s.6. The heat flow experimental curve and its deconvolution results for the </w:t>
+        <w:pStyle w:val="VAFigureCaption"/>
+        <w:jc w:val="left"/>
+        <w:rPr/>
+      </w:pPr>
+      <w:r>
+        <w:rPr>
+          <w:b/>
+          <w:bCs/>
+          <w:lang w:val="en-US"/>
+        </w:rPr>
+        <w:t>Figure 1s.6.</w:t>
+      </w:r>
+      <w:r>
+        <w:rPr>
+          <w:lang w:val="en-US"/>
+        </w:rPr>
+        <w:t xml:space="preserve"> The heat flow experimental curve and its deconvolution results for the </w:t>
       </w:r>
       <w:r>
         <w:rPr>
@@ -3128,15 +3177,6 @@
           <w:lang w:val="en-US"/>
         </w:rPr>
         <w:t xml:space="preserve"> autocatalytic processes.</w:t>
-      </w:r>
-    </w:p>
-    <w:p>
-      <w:pPr>
-        <w:pStyle w:val="TESupportingInformation"/>
-        <w:rPr/>
-      </w:pPr>
-      <w:r>
-        <w:rPr/>
       </w:r>
     </w:p>
     <w:p>
@@ -3159,6 +3199,16 @@
           <w:lang w:val="en-US"/>
         </w:rPr>
         <w:t>REFERENCES</w:t>
+      </w:r>
+    </w:p>
+    <w:p>
+      <w:pPr>
+        <w:pStyle w:val="TESupportingInformation"/>
+        <w:rPr/>
+      </w:pPr>
+      <w:r>
+        <w:rPr/>
+        <w:t>Perry, R. H.; Green, D. W. Perry’s Chemical Engineers’Handbook; The McGraw-Hill: 1999.</w:t>
       </w:r>
     </w:p>
     <w:p>
@@ -3173,15 +3223,7 @@
       <w:r>
         <w:rPr>
           <w:rFonts w:eastAsia="Times New Roman" w:cs="Times New Roman" w:ascii="FreeSerif" w:hAnsi="FreeSerif"/>
-          <w:highlight w:val="yellow"/>
-          <w:lang w:val="en-US"/>
-        </w:rPr>
-        <w:t xml:space="preserve"> </w:t>
-      </w:r>
-      <w:r>
-        <w:rPr>
-          <w:rFonts w:eastAsia="Times New Roman" w:cs="Times New Roman" w:ascii="FreeSerif" w:hAnsi="FreeSerif"/>
-          <w:highlight w:val="yellow"/>
+          <w:color w:val="00000A"/>
           <w:lang w:val="en-US"/>
         </w:rPr>
         <w:t xml:space="preserve">(a) </w:t>
@@ -3192,10 +3234,23 @@
           <w:rFonts w:eastAsia="Times New Roman" w:cs="Times New Roman" w:ascii="FreeSerif" w:hAnsi="FreeSerif"/>
           <w:i w:val="false"/>
           <w:iCs w:val="false"/>
-          <w:highlight w:val="yellow"/>
-          <w:lang w:val="en-US"/>
-        </w:rPr>
-        <w:t xml:space="preserve">Fletcher, Roger (1987), Practical methods of optimization (2nd ed.), New York: John Wiley &amp; Sons, ISBN 978-0-471-91547-8, (b) Alexander Bondarev. Deconvolution-Kinetic. Zenodo November 7, 2018, p. DOI: 10.5281/zenodo.1478946, </w:t>
+          <w:color w:val="00000A"/>
+          <w:lang w:val="en-US"/>
+        </w:rPr>
+        <w:t xml:space="preserve">Fletcher, R. Practical methods of optimization (2nd ed.), New York: John Wiley &amp; Sons: </w:t>
+      </w:r>
+      <w:r>
+        <w:rPr>
+          <w:rStyle w:val="14"/>
+          <w:rFonts w:eastAsia="Times New Roman" w:cs="Times New Roman" w:ascii="FreeSerif" w:hAnsi="FreeSerif"/>
+          <w:b w:val="false"/>
+          <w:bCs w:val="false"/>
+          <w:i w:val="false"/>
+          <w:iCs w:val="false"/>
+          <w:color w:val="00000A"/>
+          <w:lang w:val="en-US"/>
+        </w:rPr>
+        <w:t>1987</w:t>
       </w:r>
       <w:r>
         <w:rPr>
@@ -3203,10 +3258,82 @@
           <w:rFonts w:eastAsia="Times New Roman" w:cs="Times New Roman" w:ascii="FreeSerif" w:hAnsi="FreeSerif"/>
           <w:i w:val="false"/>
           <w:iCs w:val="false"/>
-          <w:highlight w:val="green"/>
-          <w:lang w:val="en-US"/>
-        </w:rPr>
-        <w:t>(c) J.A. Nelder and R. Mead, Computer Journal, 1965, vol 7, pp 308—313, doi:10.1093/comjnl/7.4.308</w:t>
+          <w:color w:val="00000A"/>
+          <w:lang w:val="en-US"/>
+        </w:rPr>
+        <w:t xml:space="preserve">, ISBN 978-0-471-91547-8, (b) Bondarev, A. Deconvolution-Kinetic. Zenodo November 7, </w:t>
+      </w:r>
+      <w:r>
+        <w:rPr>
+          <w:rStyle w:val="14"/>
+          <w:rFonts w:eastAsia="Times New Roman" w:cs="Times New Roman" w:ascii="FreeSerif" w:hAnsi="FreeSerif"/>
+          <w:b/>
+          <w:bCs/>
+          <w:i w:val="false"/>
+          <w:iCs w:val="false"/>
+          <w:color w:val="00000A"/>
+          <w:lang w:val="en-US"/>
+        </w:rPr>
+        <w:t>2018</w:t>
+      </w:r>
+      <w:r>
+        <w:rPr>
+          <w:rStyle w:val="14"/>
+          <w:rFonts w:eastAsia="Times New Roman" w:cs="Times New Roman" w:ascii="FreeSerif" w:hAnsi="FreeSerif"/>
+          <w:i w:val="false"/>
+          <w:iCs w:val="false"/>
+          <w:color w:val="00000A"/>
+          <w:lang w:val="en-US"/>
+        </w:rPr>
+        <w:t xml:space="preserve">. </w:t>
+      </w:r>
+      <w:hyperlink r:id="rId9">
+        <w:r>
+          <w:rPr>
+            <w:rStyle w:val="14"/>
+            <w:rFonts w:eastAsia="Times New Roman" w:cs="Times New Roman" w:ascii="FreeSerif" w:hAnsi="FreeSerif"/>
+            <w:i w:val="false"/>
+            <w:iCs w:val="false"/>
+            <w:color w:val="00000A"/>
+            <w:lang w:val="en-US"/>
+          </w:rPr>
+          <w:t>https://doi.org/10.5281/zenodo.1478946</w:t>
+        </w:r>
+      </w:hyperlink>
+      <w:r>
+        <w:rPr>
+          <w:rStyle w:val="14"/>
+          <w:rFonts w:eastAsia="Times New Roman" w:cs="Times New Roman" w:ascii="FreeSerif" w:hAnsi="FreeSerif"/>
+          <w:i w:val="false"/>
+          <w:iCs w:val="false"/>
+          <w:color w:val="00000A"/>
+          <w:lang w:val="en-US"/>
+        </w:rPr>
+        <w:t xml:space="preserve">, (c) Nelder, J. A.; Mead, R. A Simplex Method for Function Minimization. The Computer Journal </w:t>
+      </w:r>
+      <w:r>
+        <w:rPr>
+          <w:rStyle w:val="14"/>
+          <w:rFonts w:eastAsia="Times New Roman" w:cs="Times New Roman" w:ascii="FreeSerif" w:hAnsi="FreeSerif"/>
+          <w:b/>
+          <w:bCs/>
+          <w:i w:val="false"/>
+          <w:iCs w:val="false"/>
+          <w:color w:val="00000A"/>
+          <w:lang w:val="en-US"/>
+        </w:rPr>
+        <w:t>1965</w:t>
+      </w:r>
+      <w:r>
+        <w:rPr>
+          <w:rStyle w:val="14"/>
+          <w:rFonts w:eastAsia="Times New Roman" w:cs="Times New Roman" w:ascii="FreeSerif" w:hAnsi="FreeSerif"/>
+          <w:i w:val="false"/>
+          <w:iCs w:val="false"/>
+          <w:color w:val="00000A"/>
+          <w:lang w:val="en-US"/>
+        </w:rPr>
+        <w:t>, 7 (4), 308–313. https://doi.org/10.1093/comjnl/7.4.308</w:t>
       </w:r>
     </w:p>
     <w:p>
@@ -3220,68 +3347,38 @@
       </w:pPr>
       <w:r>
         <w:rPr/>
-        <w:t>(9) (a) Williams, T. and Kelley, C. (2011). Gnuplot 4.5: an interactive plotting program. URL http://gnuplot.info. (Last accessed: 2011 June 7) (b) R Core Team (2017). R: A language and environment for statistical computing. R Foundation for Statistical / Computing, Vienna, Austria. URL https://www.R-project.org/</w:t>
+        <w:t xml:space="preserve">(a) Williams, T.; Kelley, C. Gnuplot 4.5: an interactive plotting program. URL http://gnuplot.info. </w:t>
+      </w:r>
+      <w:r>
+        <w:rPr>
+          <w:b w:val="false"/>
+          <w:bCs w:val="false"/>
+        </w:rPr>
+        <w:t>2011,</w:t>
+      </w:r>
+      <w:r>
+        <w:rPr/>
+        <w:t xml:space="preserve"> (b) R Core Team. R: A language and environment for statistical computing. R Foundation for Statistical / Computing, Vienna, Austria. URL https://www.R-project.org/, 2017</w:t>
       </w:r>
     </w:p>
     <w:p>
       <w:pPr>
         <w:pStyle w:val="TESupportingInformation"/>
-        <w:rPr/>
-      </w:pPr>
-      <w:r>
-        <w:rPr/>
+        <w:jc w:val="left"/>
+        <w:rPr/>
+      </w:pPr>
+      <w:r>
+        <w:rPr>
+          <w:b/>
+          <w:bCs/>
+        </w:rPr>
+        <w:t>Supporting 2s. GC-MS spectra of the decomposition products of diazonium salts studied</w:t>
       </w:r>
     </w:p>
     <w:p>
       <w:pPr>
-        <w:pStyle w:val="TESupportingInformation"/>
-        <w:rPr/>
-      </w:pPr>
-      <w:r>
-        <w:rPr/>
-      </w:r>
-    </w:p>
-    <w:p>
-      <w:pPr>
-        <w:pStyle w:val="TESupportingInformation"/>
-        <w:rPr/>
-      </w:pPr>
-      <w:r>
-        <w:rPr/>
-      </w:r>
-      <w:r>
-        <w:br w:type="page"/>
-      </w:r>
-    </w:p>
-    <w:p>
-      <w:pPr>
-        <w:pStyle w:val="TESupportingInformation"/>
-        <w:rPr/>
-      </w:pPr>
-      <w:r>
-        <w:rPr/>
-      </w:r>
-    </w:p>
-    <w:p>
-      <w:pPr>
-        <w:pStyle w:val="TESupportingInformation"/>
-        <w:rPr>
-          <w:b/>
-          <w:b/>
-          <w:bCs/>
-        </w:rPr>
-      </w:pPr>
-      <w:r>
-        <w:rPr>
-          <w:b/>
-          <w:bCs/>
-        </w:rPr>
-        <w:t>Supporting 2s. GC-MS spectra of the decomposition products of diazonium salts studied</w:t>
-      </w:r>
-    </w:p>
-    <w:p>
-      <w:pPr>
-        <w:pStyle w:val="TESupportingInformation"/>
+        <w:pStyle w:val="VAFigureCaption"/>
+        <w:jc w:val="left"/>
         <w:rPr/>
       </w:pPr>
       <w:r>
@@ -3299,231 +3396,6 @@
                 <pic:pic xmlns:pic="http://schemas.openxmlformats.org/drawingml/2006/picture">
                   <pic:nvPicPr>
                     <pic:cNvPr id="7" name="Изображение25" descr=""/>
-                    <pic:cNvPicPr>
-                      <a:picLocks noChangeAspect="1" noChangeArrowheads="1"/>
-                    </pic:cNvPicPr>
-                  </pic:nvPicPr>
-                  <pic:blipFill>
-                    <a:blip r:embed="rId8"/>
-                    <a:stretch>
-                      <a:fillRect/>
-                    </a:stretch>
-                  </pic:blipFill>
-                  <pic:spPr bwMode="auto">
-                    <a:xfrm>
-                      <a:off x="0" y="0"/>
-                      <a:ext cx="5400040" cy="2520315"/>
-                    </a:xfrm>
-                    <a:prstGeom prst="rect">
-                      <a:avLst/>
-                    </a:prstGeom>
-                  </pic:spPr>
-                </pic:pic>
-              </a:graphicData>
-            </a:graphic>
-          </wp:inline>
-        </w:drawing>
-      </w:r>
-    </w:p>
-    <w:p>
-      <w:pPr>
-        <w:pStyle w:val="TESupportingInformation"/>
-        <w:rPr/>
-      </w:pPr>
-      <w:r>
-        <w:rPr>
-          <w:lang w:val="en-US"/>
-        </w:rPr>
-        <w:t xml:space="preserve">Figure 2s.1 The decomposition products of DS </w:t>
-      </w:r>
-      <w:r>
-        <w:rPr>
-          <w:b/>
-          <w:lang w:val="en-US"/>
-        </w:rPr>
-        <w:t>1a</w:t>
-      </w:r>
-      <w:r>
-        <w:rPr>
-          <w:lang w:val="en-US"/>
-        </w:rPr>
-        <w:t xml:space="preserve"> according to GC-MS data. </w:t>
-      </w:r>
-    </w:p>
-    <w:p>
-      <w:pPr>
-        <w:pStyle w:val="TESupportingInformation"/>
-        <w:rPr/>
-      </w:pPr>
-      <w:r>
-        <w:rPr/>
-      </w:r>
-    </w:p>
-    <w:p>
-      <w:pPr>
-        <w:pStyle w:val="TESupportingInformation"/>
-        <w:rPr/>
-      </w:pPr>
-      <w:r>
-        <w:rPr/>
-        <w:drawing>
-          <wp:inline distT="0" distB="0" distL="0" distR="0">
-            <wp:extent cx="5400040" cy="2520315"/>
-            <wp:effectExtent l="0" t="0" r="0" b="0"/>
-            <wp:docPr id="8" name="Изображение26" descr=""/>
-            <wp:cNvGraphicFramePr>
-              <a:graphicFrameLocks xmlns:a="http://schemas.openxmlformats.org/drawingml/2006/main" noChangeAspect="1"/>
-            </wp:cNvGraphicFramePr>
-            <a:graphic xmlns:a="http://schemas.openxmlformats.org/drawingml/2006/main">
-              <a:graphicData uri="http://schemas.openxmlformats.org/drawingml/2006/picture">
-                <pic:pic xmlns:pic="http://schemas.openxmlformats.org/drawingml/2006/picture">
-                  <pic:nvPicPr>
-                    <pic:cNvPr id="8" name="Изображение26" descr=""/>
-                    <pic:cNvPicPr>
-                      <a:picLocks noChangeAspect="1" noChangeArrowheads="1"/>
-                    </pic:cNvPicPr>
-                  </pic:nvPicPr>
-                  <pic:blipFill>
-                    <a:blip r:embed="rId9"/>
-                    <a:stretch>
-                      <a:fillRect/>
-                    </a:stretch>
-                  </pic:blipFill>
-                  <pic:spPr bwMode="auto">
-                    <a:xfrm>
-                      <a:off x="0" y="0"/>
-                      <a:ext cx="5400040" cy="2520315"/>
-                    </a:xfrm>
-                    <a:prstGeom prst="rect">
-                      <a:avLst/>
-                    </a:prstGeom>
-                  </pic:spPr>
-                </pic:pic>
-              </a:graphicData>
-            </a:graphic>
-          </wp:inline>
-        </w:drawing>
-      </w:r>
-    </w:p>
-    <w:p>
-      <w:pPr>
-        <w:pStyle w:val="TESupportingInformation"/>
-        <w:rPr/>
-      </w:pPr>
-      <w:r>
-        <w:rPr>
-          <w:lang w:val="en-US"/>
-        </w:rPr>
-        <w:t xml:space="preserve">Figure 2s.2 The decomposition products of DS </w:t>
-      </w:r>
-      <w:r>
-        <w:rPr>
-          <w:b/>
-          <w:lang w:val="en-US"/>
-        </w:rPr>
-        <w:t>1b</w:t>
-      </w:r>
-      <w:r>
-        <w:rPr>
-          <w:lang w:val="en-US"/>
-        </w:rPr>
-        <w:t xml:space="preserve"> according to GC-MS data. (Peak at 9.246 min corresponds to compound 3-NO</w:t>
-      </w:r>
-      <w:r>
-        <w:rPr>
-          <w:vertAlign w:val="subscript"/>
-          <w:lang w:val="en-US"/>
-        </w:rPr>
-        <w:t>2</w:t>
-      </w:r>
-      <w:r>
-        <w:rPr>
-          <w:lang w:val="en-US"/>
-        </w:rPr>
-        <w:t>-C</w:t>
-      </w:r>
-      <w:r>
-        <w:rPr>
-          <w:vertAlign w:val="subscript"/>
-          <w:lang w:val="en-US"/>
-        </w:rPr>
-        <w:t>6</w:t>
-      </w:r>
-      <w:r>
-        <w:rPr>
-          <w:lang w:val="en-US"/>
-        </w:rPr>
-        <w:t>H</w:t>
-      </w:r>
-      <w:r>
-        <w:rPr>
-          <w:vertAlign w:val="subscript"/>
-          <w:lang w:val="en-US"/>
-        </w:rPr>
-        <w:t>4</w:t>
-      </w:r>
-      <w:r>
-        <w:rPr>
-          <w:lang w:val="en-US"/>
-        </w:rPr>
-        <w:t>-OSO</w:t>
-      </w:r>
-      <w:r>
-        <w:rPr>
-          <w:vertAlign w:val="subscript"/>
-          <w:lang w:val="en-US"/>
-        </w:rPr>
-        <w:t>2</w:t>
-      </w:r>
-      <w:r>
-        <w:rPr>
-          <w:lang w:val="en-US"/>
-        </w:rPr>
-        <w:t>CF</w:t>
-      </w:r>
-      <w:r>
-        <w:rPr>
-          <w:vertAlign w:val="subscript"/>
-          <w:lang w:val="en-US"/>
-        </w:rPr>
-        <w:t>3</w:t>
-      </w:r>
-      <w:r>
-        <w:rPr>
-          <w:lang w:val="en-US"/>
-        </w:rPr>
-        <w:t>, Fig. 21)</w:t>
-      </w:r>
-    </w:p>
-    <w:p>
-      <w:pPr>
-        <w:pStyle w:val="TESupportingInformation"/>
-        <w:rPr/>
-      </w:pPr>
-      <w:r>
-        <w:rPr/>
-      </w:r>
-    </w:p>
-    <w:p>
-      <w:pPr>
-        <w:pStyle w:val="TESupportingInformation"/>
-        <w:rPr/>
-      </w:pPr>
-      <w:r>
-        <w:rPr/>
-        <w:drawing>
-          <wp:inline distT="0" distB="0" distL="0" distR="0">
-            <wp:extent cx="5400040" cy="2520315"/>
-            <wp:effectExtent l="0" t="0" r="0" b="0"/>
-            <wp:docPr id="9" name="Изображение27" descr=""/>
-            <wp:cNvGraphicFramePr>
-              <a:graphicFrameLocks xmlns:a="http://schemas.openxmlformats.org/drawingml/2006/main" noChangeAspect="1"/>
-            </wp:cNvGraphicFramePr>
-            <a:graphic xmlns:a="http://schemas.openxmlformats.org/drawingml/2006/main">
-              <a:graphicData uri="http://schemas.openxmlformats.org/drawingml/2006/picture">
-                <pic:pic xmlns:pic="http://schemas.openxmlformats.org/drawingml/2006/picture">
-                  <pic:nvPicPr>
-                    <pic:cNvPr id="9" name="Изображение27" descr=""/>
                     <pic:cNvPicPr>
                       <a:picLocks noChangeAspect="1" noChangeArrowheads="1"/>
                     </pic:cNvPicPr>
@@ -3552,106 +3424,42 @@
     </w:p>
     <w:p>
       <w:pPr>
-        <w:pStyle w:val="TESupportingInformation"/>
-        <w:rPr/>
-      </w:pPr>
-      <w:r>
-        <w:rPr>
-          <w:lang w:val="en-US"/>
-        </w:rPr>
-        <w:t xml:space="preserve">Figure 2s.3 The decomposition products of DS </w:t>
-      </w:r>
+        <w:pStyle w:val="VAFigureCaption"/>
+        <w:jc w:val="left"/>
+        <w:rPr/>
+      </w:pPr>
       <w:r>
         <w:rPr>
           <w:b/>
-          <w:lang w:val="en-US"/>
-        </w:rPr>
-        <w:t>1c</w:t>
-      </w:r>
-      <w:r>
-        <w:rPr>
-          <w:lang w:val="en-US"/>
-        </w:rPr>
-        <w:t xml:space="preserve"> according to GC-MS data. (Peak at 13.314 min corresponds to compound 4-NO</w:t>
-      </w:r>
-      <w:r>
-        <w:rPr>
-          <w:vertAlign w:val="subscript"/>
-          <w:lang w:val="en-US"/>
-        </w:rPr>
-        <w:t>2</w:t>
-      </w:r>
-      <w:r>
-        <w:rPr>
-          <w:lang w:val="en-US"/>
-        </w:rPr>
-        <w:t>-C</w:t>
-      </w:r>
-      <w:r>
-        <w:rPr>
-          <w:vertAlign w:val="subscript"/>
-          <w:lang w:val="en-US"/>
-        </w:rPr>
-        <w:t>6</w:t>
-      </w:r>
-      <w:r>
-        <w:rPr>
-          <w:lang w:val="en-US"/>
-        </w:rPr>
-        <w:t>H</w:t>
-      </w:r>
-      <w:r>
-        <w:rPr>
-          <w:vertAlign w:val="subscript"/>
-          <w:lang w:val="en-US"/>
-        </w:rPr>
-        <w:t>4</w:t>
-      </w:r>
-      <w:r>
-        <w:rPr>
-          <w:lang w:val="en-US"/>
-        </w:rPr>
-        <w:t>-OSO</w:t>
-      </w:r>
-      <w:r>
-        <w:rPr>
-          <w:vertAlign w:val="subscript"/>
-          <w:lang w:val="en-US"/>
-        </w:rPr>
-        <w:t>2</w:t>
-      </w:r>
-      <w:r>
-        <w:rPr>
-          <w:lang w:val="en-US"/>
-        </w:rPr>
-        <w:t>CF</w:t>
-      </w:r>
-      <w:r>
-        <w:rPr>
-          <w:vertAlign w:val="subscript"/>
-          <w:lang w:val="en-US"/>
-        </w:rPr>
-        <w:t>3</w:t>
-      </w:r>
-      <w:r>
-        <w:rPr>
-          <w:lang w:val="en-US"/>
-        </w:rPr>
-        <w:t>, peak at 14.912 min corresponds to compound 1-iodo-4-nitrobenzene, Fig. 22)</w:t>
+          <w:bCs/>
+          <w:lang w:val="en-US"/>
+        </w:rPr>
+        <w:t>Figure 2s.2.</w:t>
+      </w:r>
+      <w:r>
+        <w:rPr>
+          <w:lang w:val="en-US"/>
+        </w:rPr>
+        <w:t xml:space="preserve"> The decomposition products of DS </w:t>
+      </w:r>
+      <w:r>
+        <w:rPr>
+          <w:b/>
+          <w:lang w:val="en-US"/>
+        </w:rPr>
+        <w:t>1a</w:t>
+      </w:r>
+      <w:r>
+        <w:rPr>
+          <w:lang w:val="en-US"/>
+        </w:rPr>
+        <w:t xml:space="preserve"> according to GC-MS data. </w:t>
       </w:r>
     </w:p>
     <w:p>
       <w:pPr>
-        <w:pStyle w:val="TESupportingInformation"/>
-        <w:rPr/>
-      </w:pPr>
-      <w:r>
-        <w:rPr/>
-      </w:r>
-    </w:p>
-    <w:p>
-      <w:pPr>
-        <w:pStyle w:val="TESupportingInformation"/>
+        <w:pStyle w:val="VAFigureCaption"/>
+        <w:jc w:val="left"/>
         <w:rPr/>
       </w:pPr>
       <w:r>
@@ -3660,7 +3468,7 @@
           <wp:inline distT="0" distB="0" distL="0" distR="0">
             <wp:extent cx="5400040" cy="2520315"/>
             <wp:effectExtent l="0" t="0" r="0" b="0"/>
-            <wp:docPr id="10" name="Изображение28" descr=""/>
+            <wp:docPr id="8" name="Изображение26" descr=""/>
             <wp:cNvGraphicFramePr>
               <a:graphicFrameLocks xmlns:a="http://schemas.openxmlformats.org/drawingml/2006/main" noChangeAspect="1"/>
             </wp:cNvGraphicFramePr>
@@ -3668,7 +3476,7 @@
               <a:graphicData uri="http://schemas.openxmlformats.org/drawingml/2006/picture">
                 <pic:pic xmlns:pic="http://schemas.openxmlformats.org/drawingml/2006/picture">
                   <pic:nvPicPr>
-                    <pic:cNvPr id="10" name="Изображение28" descr=""/>
+                    <pic:cNvPr id="8" name="Изображение26" descr=""/>
                     <pic:cNvPicPr>
                       <a:picLocks noChangeAspect="1" noChangeArrowheads="1"/>
                     </pic:cNvPicPr>
@@ -3697,127 +3505,116 @@
     </w:p>
     <w:p>
       <w:pPr>
-        <w:pStyle w:val="TESupportingInformation"/>
-        <w:rPr/>
-      </w:pPr>
-      <w:r>
-        <w:rPr>
-          <w:lang w:val="en-US"/>
-        </w:rPr>
-        <w:t xml:space="preserve">Figure 2s.4 The decomposition products of DS </w:t>
-      </w:r>
+        <w:pStyle w:val="VAFigureCaption"/>
+        <w:jc w:val="left"/>
+        <w:rPr/>
+      </w:pPr>
       <w:r>
         <w:rPr>
           <w:b/>
-          <w:lang w:val="en-US"/>
-        </w:rPr>
-        <w:t>1d</w:t>
-      </w:r>
-      <w:r>
-        <w:rPr>
-          <w:lang w:val="en-US"/>
-        </w:rPr>
-        <w:t xml:space="preserve"> according to GC-MS data. (Peak at 8.337 min corresponds to compound 4-CH</w:t>
+          <w:bCs/>
+          <w:lang w:val="en-US"/>
+        </w:rPr>
+        <w:t>Figure 2s.2.</w:t>
+      </w:r>
+      <w:r>
+        <w:rPr>
+          <w:lang w:val="en-US"/>
+        </w:rPr>
+        <w:t xml:space="preserve"> The decomposition products of DS </w:t>
+      </w:r>
+      <w:r>
+        <w:rPr>
+          <w:b/>
+          <w:lang w:val="en-US"/>
+        </w:rPr>
+        <w:t>1b</w:t>
+      </w:r>
+      <w:r>
+        <w:rPr>
+          <w:lang w:val="en-US"/>
+        </w:rPr>
+        <w:t xml:space="preserve"> according to GC-MS data. (Peak at 9.246 min corresponds to compound 3-NO</w:t>
       </w:r>
       <w:r>
         <w:rPr>
           <w:vertAlign w:val="subscript"/>
           <w:lang w:val="en-US"/>
         </w:rPr>
+        <w:t>2</w:t>
+      </w:r>
+      <w:r>
+        <w:rPr>
+          <w:lang w:val="en-US"/>
+        </w:rPr>
+        <w:t>-C</w:t>
+      </w:r>
+      <w:r>
+        <w:rPr>
+          <w:vertAlign w:val="subscript"/>
+          <w:lang w:val="en-US"/>
+        </w:rPr>
+        <w:t>6</w:t>
+      </w:r>
+      <w:r>
+        <w:rPr>
+          <w:lang w:val="en-US"/>
+        </w:rPr>
+        <w:t>H</w:t>
+      </w:r>
+      <w:r>
+        <w:rPr>
+          <w:vertAlign w:val="subscript"/>
+          <w:lang w:val="en-US"/>
+        </w:rPr>
+        <w:t>4</w:t>
+      </w:r>
+      <w:r>
+        <w:rPr>
+          <w:lang w:val="en-US"/>
+        </w:rPr>
+        <w:t>-OSO</w:t>
+      </w:r>
+      <w:r>
+        <w:rPr>
+          <w:vertAlign w:val="subscript"/>
+          <w:lang w:val="en-US"/>
+        </w:rPr>
+        <w:t>2</w:t>
+      </w:r>
+      <w:r>
+        <w:rPr>
+          <w:lang w:val="en-US"/>
+        </w:rPr>
+        <w:t>CF</w:t>
+      </w:r>
+      <w:r>
+        <w:rPr>
+          <w:vertAlign w:val="subscript"/>
+          <w:lang w:val="en-US"/>
+        </w:rPr>
         <w:t>3</w:t>
       </w:r>
       <w:r>
-        <w:rPr/>
-        <w:t>О</w:t>
-      </w:r>
-      <w:r>
-        <w:rPr>
-          <w:lang w:val="en-US"/>
-        </w:rPr>
-        <w:t>-C</w:t>
-      </w:r>
-      <w:r>
-        <w:rPr>
-          <w:vertAlign w:val="subscript"/>
-          <w:lang w:val="en-US"/>
-        </w:rPr>
-        <w:t>6</w:t>
-      </w:r>
-      <w:r>
-        <w:rPr>
-          <w:lang w:val="en-US"/>
-        </w:rPr>
-        <w:t>H</w:t>
-      </w:r>
-      <w:r>
-        <w:rPr>
-          <w:vertAlign w:val="subscript"/>
-          <w:lang w:val="en-US"/>
-        </w:rPr>
-        <w:t>4</w:t>
-      </w:r>
-      <w:r>
-        <w:rPr>
-          <w:lang w:val="en-US"/>
-        </w:rPr>
-        <w:t>-OSO</w:t>
-      </w:r>
-      <w:r>
-        <w:rPr>
-          <w:vertAlign w:val="subscript"/>
-          <w:lang w:val="en-US"/>
-        </w:rPr>
-        <w:t>2</w:t>
-      </w:r>
-      <w:r>
-        <w:rPr>
-          <w:lang w:val="en-US"/>
-        </w:rPr>
-        <w:t>CF</w:t>
-      </w:r>
-      <w:r>
-        <w:rPr>
-          <w:vertAlign w:val="subscript"/>
-          <w:lang w:val="en-US"/>
-        </w:rPr>
-        <w:t>3</w:t>
-      </w:r>
-      <w:r>
-        <w:rPr>
-          <w:lang w:val="en-US"/>
-        </w:rPr>
-        <w:t>, Fig. 23)</w:t>
+        <w:rPr>
+          <w:lang w:val="en-US"/>
+        </w:rPr>
+        <w:t>, Fig. 21)</w:t>
       </w:r>
     </w:p>
     <w:p>
       <w:pPr>
-        <w:pStyle w:val="TESupportingInformation"/>
-        <w:rPr/>
-      </w:pPr>
-      <w:r>
-        <w:rPr/>
-      </w:r>
-    </w:p>
-    <w:p>
-      <w:pPr>
-        <w:pStyle w:val="TESupportingInformation"/>
+        <w:pStyle w:val="VAFigureCaption"/>
+        <w:jc w:val="left"/>
         <w:rPr/>
       </w:pPr>
       <w:r>
         <w:rPr/>
         <w:drawing>
-          <wp:anchor behindDoc="0" distT="0" distB="0" distL="0" distR="0" simplePos="0" locked="0" layoutInCell="1" allowOverlap="1" relativeHeight="41">
-            <wp:simplePos x="0" y="0"/>
-            <wp:positionH relativeFrom="column">
-              <wp:align>center</wp:align>
-            </wp:positionH>
-            <wp:positionV relativeFrom="paragraph">
-              <wp:posOffset>635</wp:posOffset>
-            </wp:positionV>
+          <wp:inline distT="0" distB="0" distL="0" distR="0">
             <wp:extent cx="5400040" cy="2520315"/>
             <wp:effectExtent l="0" t="0" r="0" b="0"/>
-            <wp:wrapSquare wrapText="largest"/>
-            <wp:docPr id="11" name="Изображение31" descr=""/>
+            <wp:docPr id="9" name="Изображение27" descr=""/>
             <wp:cNvGraphicFramePr>
               <a:graphicFrameLocks xmlns:a="http://schemas.openxmlformats.org/drawingml/2006/main" noChangeAspect="1"/>
             </wp:cNvGraphicFramePr>
@@ -3825,7 +3622,7 @@
               <a:graphicData uri="http://schemas.openxmlformats.org/drawingml/2006/picture">
                 <pic:pic xmlns:pic="http://schemas.openxmlformats.org/drawingml/2006/picture">
                   <pic:nvPicPr>
-                    <pic:cNvPr id="11" name="Изображение31" descr=""/>
+                    <pic:cNvPr id="9" name="Изображение27" descr=""/>
                     <pic:cNvPicPr>
                       <a:picLocks noChangeAspect="1" noChangeArrowheads="1"/>
                     </pic:cNvPicPr>
@@ -3848,22 +3645,105 @@
                 </pic:pic>
               </a:graphicData>
             </a:graphic>
-          </wp:anchor>
+          </wp:inline>
         </w:drawing>
       </w:r>
     </w:p>
     <w:p>
       <w:pPr>
-        <w:pStyle w:val="TESupportingInformation"/>
-        <w:rPr/>
-      </w:pPr>
-      <w:r>
-        <w:rPr/>
+        <w:pStyle w:val="VAFigureCaption"/>
+        <w:jc w:val="left"/>
+        <w:rPr/>
+      </w:pPr>
+      <w:r>
+        <w:rPr>
+          <w:lang w:val="en-US"/>
+        </w:rPr>
+        <w:t xml:space="preserve">Figure 2s.3 The decomposition products of DS </w:t>
+      </w:r>
+      <w:r>
+        <w:rPr>
+          <w:b/>
+          <w:lang w:val="en-US"/>
+        </w:rPr>
+        <w:t>1c</w:t>
+      </w:r>
+      <w:r>
+        <w:rPr>
+          <w:lang w:val="en-US"/>
+        </w:rPr>
+        <w:t xml:space="preserve"> according to GC-MS data. (Peak at 13.314 min corresponds to compound 4-NO</w:t>
+      </w:r>
+      <w:r>
+        <w:rPr>
+          <w:vertAlign w:val="subscript"/>
+          <w:lang w:val="en-US"/>
+        </w:rPr>
+        <w:t>2</w:t>
+      </w:r>
+      <w:r>
+        <w:rPr>
+          <w:lang w:val="en-US"/>
+        </w:rPr>
+        <w:t>-C</w:t>
+      </w:r>
+      <w:r>
+        <w:rPr>
+          <w:vertAlign w:val="subscript"/>
+          <w:lang w:val="en-US"/>
+        </w:rPr>
+        <w:t>6</w:t>
+      </w:r>
+      <w:r>
+        <w:rPr>
+          <w:lang w:val="en-US"/>
+        </w:rPr>
+        <w:t>H</w:t>
+      </w:r>
+      <w:r>
+        <w:rPr>
+          <w:vertAlign w:val="subscript"/>
+          <w:lang w:val="en-US"/>
+        </w:rPr>
+        <w:t>4</w:t>
+      </w:r>
+      <w:r>
+        <w:rPr>
+          <w:lang w:val="en-US"/>
+        </w:rPr>
+        <w:t>-OSO</w:t>
+      </w:r>
+      <w:r>
+        <w:rPr>
+          <w:vertAlign w:val="subscript"/>
+          <w:lang w:val="en-US"/>
+        </w:rPr>
+        <w:t>2</w:t>
+      </w:r>
+      <w:r>
+        <w:rPr>
+          <w:lang w:val="en-US"/>
+        </w:rPr>
+        <w:t>CF</w:t>
+      </w:r>
+      <w:r>
+        <w:rPr>
+          <w:vertAlign w:val="subscript"/>
+          <w:lang w:val="en-US"/>
+        </w:rPr>
+        <w:t>3</w:t>
+      </w:r>
+      <w:r>
+        <w:rPr>
+          <w:lang w:val="en-US"/>
+        </w:rPr>
+        <w:t>, peak at 14.912 min corresponds to compound 1-iodo-4-nitrobenzene, Fig. 22)</w:t>
       </w:r>
     </w:p>
     <w:p>
       <w:pPr>
-        <w:pStyle w:val="TESupportingInformation"/>
+        <w:pStyle w:val="VAFigureCaption"/>
+        <w:jc w:val="left"/>
         <w:rPr/>
       </w:pPr>
       <w:r>
@@ -3872,122 +3752,8 @@
     </w:p>
     <w:p>
       <w:pPr>
-        <w:pStyle w:val="TESupportingInformation"/>
-        <w:rPr/>
-      </w:pPr>
-      <w:r>
-        <w:rPr/>
-      </w:r>
-    </w:p>
-    <w:p>
-      <w:pPr>
-        <w:pStyle w:val="TESupportingInformation"/>
-        <w:rPr/>
-      </w:pPr>
-      <w:r>
-        <w:rPr/>
-      </w:r>
-    </w:p>
-    <w:p>
-      <w:pPr>
-        <w:pStyle w:val="TESupportingInformation"/>
-        <w:rPr/>
-      </w:pPr>
-      <w:r>
-        <w:rPr/>
-      </w:r>
-    </w:p>
-    <w:p>
-      <w:pPr>
-        <w:pStyle w:val="TESupportingInformation"/>
-        <w:rPr/>
-      </w:pPr>
-      <w:r>
-        <w:rPr/>
-      </w:r>
-    </w:p>
-    <w:p>
-      <w:pPr>
-        <w:pStyle w:val="TESupportingInformation"/>
-        <w:rPr/>
-      </w:pPr>
-      <w:r>
-        <w:rPr/>
-      </w:r>
-    </w:p>
-    <w:p>
-      <w:pPr>
-        <w:pStyle w:val="TESupportingInformation"/>
-        <w:rPr/>
-      </w:pPr>
-      <w:r>
-        <w:rPr/>
-      </w:r>
-    </w:p>
-    <w:p>
-      <w:pPr>
-        <w:pStyle w:val="TESupportingInformation"/>
-        <w:rPr/>
-      </w:pPr>
-      <w:r>
-        <w:rPr/>
-      </w:r>
-    </w:p>
-    <w:p>
-      <w:pPr>
-        <w:pStyle w:val="TESupportingInformation"/>
-        <w:rPr/>
-      </w:pPr>
-      <w:r>
-        <w:rPr/>
-      </w:r>
-    </w:p>
-    <w:p>
-      <w:pPr>
-        <w:pStyle w:val="TESupportingInformation"/>
-        <w:rPr/>
-      </w:pPr>
-      <w:r>
-        <w:rPr/>
-      </w:r>
-    </w:p>
-    <w:p>
-      <w:pPr>
-        <w:pStyle w:val="TESupportingInformation"/>
-        <w:rPr/>
-      </w:pPr>
-      <w:r>
-        <w:rPr>
-          <w:lang w:val="en-US"/>
-        </w:rPr>
-        <w:t xml:space="preserve">Figure 2s.5 The decomposition products of DS </w:t>
-      </w:r>
-      <w:r>
-        <w:rPr>
-          <w:b/>
-          <w:lang w:val="en-US"/>
-        </w:rPr>
-        <w:t>2</w:t>
-      </w:r>
-      <w:r>
-        <w:rPr>
-          <w:lang w:val="en-US"/>
-        </w:rPr>
-        <w:t xml:space="preserve"> according to GC-MS data. (Peak at 6.750 min corresponds to 1-fluoro-4-nitrobenzene, peak at 10.642 min corresponds to 1-iodo-4-nitrobenzene, Fig. 24)</w:t>
-      </w:r>
-    </w:p>
-    <w:p>
-      <w:pPr>
-        <w:pStyle w:val="TESupportingInformation"/>
-        <w:rPr/>
-      </w:pPr>
-      <w:r>
-        <w:rPr/>
-      </w:r>
-    </w:p>
-    <w:p>
-      <w:pPr>
-        <w:pStyle w:val="TESupportingInformation"/>
+        <w:pStyle w:val="VAFigureCaption"/>
+        <w:jc w:val="left"/>
         <w:rPr/>
       </w:pPr>
       <w:r>
@@ -3996,7 +3762,7 @@
           <wp:inline distT="0" distB="0" distL="0" distR="0">
             <wp:extent cx="5400040" cy="2520315"/>
             <wp:effectExtent l="0" t="0" r="0" b="0"/>
-            <wp:docPr id="12" name="Изображение29" descr=""/>
+            <wp:docPr id="10" name="Изображение28" descr=""/>
             <wp:cNvGraphicFramePr>
               <a:graphicFrameLocks xmlns:a="http://schemas.openxmlformats.org/drawingml/2006/main" noChangeAspect="1"/>
             </wp:cNvGraphicFramePr>
@@ -4004,7 +3770,7 @@
               <a:graphicData uri="http://schemas.openxmlformats.org/drawingml/2006/picture">
                 <pic:pic xmlns:pic="http://schemas.openxmlformats.org/drawingml/2006/picture">
                   <pic:nvPicPr>
-                    <pic:cNvPr id="12" name="Изображение29" descr=""/>
+                    <pic:cNvPr id="10" name="Изображение28" descr=""/>
                     <pic:cNvPicPr>
                       <a:picLocks noChangeAspect="1" noChangeArrowheads="1"/>
                     </pic:cNvPicPr>
@@ -4033,41 +3799,111 @@
     </w:p>
     <w:p>
       <w:pPr>
-        <w:pStyle w:val="TESupportingInformation"/>
-        <w:rPr/>
-      </w:pPr>
-      <w:r>
-        <w:rPr>
-          <w:lang w:val="en-US"/>
-        </w:rPr>
-        <w:t xml:space="preserve">Figure 2s.6 The decomposition products of DS </w:t>
-      </w:r>
+        <w:pStyle w:val="VAFigureCaption"/>
+        <w:jc w:val="left"/>
+        <w:rPr/>
+      </w:pPr>
       <w:r>
         <w:rPr>
           <w:b/>
+          <w:bCs/>
+          <w:lang w:val="en-US"/>
+        </w:rPr>
+        <w:t>Figure 2s.4.</w:t>
+      </w:r>
+      <w:r>
+        <w:rPr>
+          <w:lang w:val="en-US"/>
+        </w:rPr>
+        <w:t xml:space="preserve"> The decomposition products of DS </w:t>
+      </w:r>
+      <w:r>
+        <w:rPr>
+          <w:b/>
+          <w:lang w:val="en-US"/>
+        </w:rPr>
+        <w:t>1d</w:t>
+      </w:r>
+      <w:r>
+        <w:rPr>
+          <w:lang w:val="en-US"/>
+        </w:rPr>
+        <w:t xml:space="preserve"> according to GC-MS data. (Peak at 8.337 min corresponds to compound 4-CH</w:t>
+      </w:r>
+      <w:r>
+        <w:rPr>
+          <w:vertAlign w:val="subscript"/>
           <w:lang w:val="en-US"/>
         </w:rPr>
         <w:t>3</w:t>
       </w:r>
       <w:r>
-        <w:rPr>
-          <w:lang w:val="en-US"/>
-        </w:rPr>
-        <w:t xml:space="preserve"> according to GC-MS data. (Peak at 6.307 min corresponds to 1-fluoro-4-nitrobenzene, peak at 10.515 min corresponds to 1-iodo-4-nitrobenzene, Fig. 25)</w:t>
+        <w:rPr/>
+        <w:t>О</w:t>
+      </w:r>
+      <w:r>
+        <w:rPr>
+          <w:lang w:val="en-US"/>
+        </w:rPr>
+        <w:t>-C</w:t>
+      </w:r>
+      <w:r>
+        <w:rPr>
+          <w:vertAlign w:val="subscript"/>
+          <w:lang w:val="en-US"/>
+        </w:rPr>
+        <w:t>6</w:t>
+      </w:r>
+      <w:r>
+        <w:rPr>
+          <w:lang w:val="en-US"/>
+        </w:rPr>
+        <w:t>H</w:t>
+      </w:r>
+      <w:r>
+        <w:rPr>
+          <w:vertAlign w:val="subscript"/>
+          <w:lang w:val="en-US"/>
+        </w:rPr>
+        <w:t>4</w:t>
+      </w:r>
+      <w:r>
+        <w:rPr>
+          <w:lang w:val="en-US"/>
+        </w:rPr>
+        <w:t>-OSO</w:t>
+      </w:r>
+      <w:r>
+        <w:rPr>
+          <w:vertAlign w:val="subscript"/>
+          <w:lang w:val="en-US"/>
+        </w:rPr>
+        <w:t>2</w:t>
+      </w:r>
+      <w:r>
+        <w:rPr>
+          <w:lang w:val="en-US"/>
+        </w:rPr>
+        <w:t>CF</w:t>
+      </w:r>
+      <w:r>
+        <w:rPr>
+          <w:vertAlign w:val="subscript"/>
+          <w:lang w:val="en-US"/>
+        </w:rPr>
+        <w:t>3</w:t>
+      </w:r>
+      <w:r>
+        <w:rPr>
+          <w:lang w:val="en-US"/>
+        </w:rPr>
+        <w:t>, Fig. 23)</w:t>
       </w:r>
     </w:p>
     <w:p>
       <w:pPr>
-        <w:pStyle w:val="TESupportingInformation"/>
-        <w:rPr/>
-      </w:pPr>
-      <w:r>
-        <w:rPr/>
-      </w:r>
-    </w:p>
-    <w:p>
-      <w:pPr>
-        <w:pStyle w:val="TESupportingInformation"/>
+        <w:pStyle w:val="VAFigureCaption"/>
+        <w:jc w:val="left"/>
         <w:rPr/>
       </w:pPr>
       <w:r>
@@ -4076,7 +3912,7 @@
           <wp:inline distT="0" distB="0" distL="0" distR="0">
             <wp:extent cx="5400040" cy="2520315"/>
             <wp:effectExtent l="0" t="0" r="0" b="0"/>
-            <wp:docPr id="13" name="Изображение21" descr=""/>
+            <wp:docPr id="11" name="Изображение31" descr=""/>
             <wp:cNvGraphicFramePr>
               <a:graphicFrameLocks xmlns:a="http://schemas.openxmlformats.org/drawingml/2006/main" noChangeAspect="1"/>
             </wp:cNvGraphicFramePr>
@@ -4084,7 +3920,7 @@
               <a:graphicData uri="http://schemas.openxmlformats.org/drawingml/2006/picture">
                 <pic:pic xmlns:pic="http://schemas.openxmlformats.org/drawingml/2006/picture">
                   <pic:nvPicPr>
-                    <pic:cNvPr id="13" name="Изображение21" descr=""/>
+                    <pic:cNvPr id="11" name="Изображение31" descr=""/>
                     <pic:cNvPicPr>
                       <a:picLocks noChangeAspect="1" noChangeArrowheads="1"/>
                     </pic:cNvPicPr>
@@ -4113,31 +3949,27 @@
     </w:p>
     <w:p>
       <w:pPr>
-        <w:pStyle w:val="TESupportingInformation"/>
-        <w:rPr/>
-      </w:pPr>
-      <w:r>
-        <w:rPr>
-          <w:lang w:val="en-US"/>
-        </w:rPr>
-        <w:t xml:space="preserve">Figure 2s.7 The major product of decomposition of DS </w:t>
-      </w:r>
+        <w:pStyle w:val="VAFigureCaption"/>
+        <w:jc w:val="left"/>
+        <w:rPr/>
+      </w:pPr>
       <w:r>
         <w:rPr>
           <w:b/>
-          <w:lang w:val="en-US"/>
-        </w:rPr>
-        <w:t>1b</w:t>
-      </w:r>
-      <w:r>
-        <w:rPr>
-          <w:lang w:val="en-US"/>
-        </w:rPr>
-        <w:t xml:space="preserve"> according to GC-MS data. Fragmentation pattern corresponds to 3-NO</w:t>
-      </w:r>
-      <w:r>
-        <w:rPr>
-          <w:vertAlign w:val="subscript"/>
+          <w:bCs/>
+          <w:lang w:val="en-US"/>
+        </w:rPr>
+        <w:t>Figure 2s.5</w:t>
+      </w:r>
+      <w:r>
+        <w:rPr>
+          <w:lang w:val="en-US"/>
+        </w:rPr>
+        <w:t xml:space="preserve"> The decomposition products of DS </w:t>
+      </w:r>
+      <w:r>
+        <w:rPr>
+          <w:b/>
           <w:lang w:val="en-US"/>
         </w:rPr>
         <w:t>2</w:t>
@@ -4146,73 +3978,240 @@
         <w:rPr>
           <w:lang w:val="en-US"/>
         </w:rPr>
-        <w:t>-C</w:t>
-      </w:r>
-      <w:r>
-        <w:rPr>
-          <w:vertAlign w:val="subscript"/>
-          <w:lang w:val="en-US"/>
-        </w:rPr>
-        <w:t>6</w:t>
-      </w:r>
-      <w:r>
-        <w:rPr>
-          <w:lang w:val="en-US"/>
-        </w:rPr>
-        <w:t>H</w:t>
-      </w:r>
-      <w:r>
-        <w:rPr>
-          <w:vertAlign w:val="subscript"/>
-          <w:lang w:val="en-US"/>
-        </w:rPr>
-        <w:t>4</w:t>
-      </w:r>
-      <w:r>
-        <w:rPr>
-          <w:lang w:val="en-US"/>
-        </w:rPr>
-        <w:t>-OSO</w:t>
-      </w:r>
-      <w:r>
-        <w:rPr>
-          <w:vertAlign w:val="subscript"/>
-          <w:lang w:val="en-US"/>
-        </w:rPr>
-        <w:t>2</w:t>
-      </w:r>
-      <w:r>
-        <w:rPr>
-          <w:lang w:val="en-US"/>
-        </w:rPr>
-        <w:t>CF</w:t>
-      </w:r>
-      <w:r>
-        <w:rPr>
-          <w:vertAlign w:val="subscript"/>
-          <w:lang w:val="en-US"/>
-        </w:rPr>
-        <w:t>3</w:t>
-      </w:r>
-      <w:r>
-        <w:rPr>
-          <w:lang w:val="en-US"/>
-        </w:rPr>
-        <w:t xml:space="preserve"> M/Z: 271, 161, 95, 92, 69, 64.</w:t>
+        <w:t xml:space="preserve"> according to GC-MS data. (Peak at 6.750 min corresponds to 1-fluoro-4-nitrobenzene, peak at 10.642 min corresponds to 1-iodo-4-nitrobenzene, Fig. 24)</w:t>
       </w:r>
     </w:p>
     <w:p>
       <w:pPr>
-        <w:pStyle w:val="TESupportingInformation"/>
-        <w:rPr/>
-      </w:pPr>
-      <w:r>
-        <w:rPr/>
+        <w:pStyle w:val="VAFigureCaption"/>
+        <w:jc w:val="left"/>
+        <w:rPr/>
+      </w:pPr>
+      <w:r>
+        <w:rPr/>
+        <w:drawing>
+          <wp:inline distT="0" distB="0" distL="0" distR="0">
+            <wp:extent cx="5400040" cy="2520315"/>
+            <wp:effectExtent l="0" t="0" r="0" b="0"/>
+            <wp:docPr id="12" name="Изображение29" descr=""/>
+            <wp:cNvGraphicFramePr>
+              <a:graphicFrameLocks xmlns:a="http://schemas.openxmlformats.org/drawingml/2006/main" noChangeAspect="1"/>
+            </wp:cNvGraphicFramePr>
+            <a:graphic xmlns:a="http://schemas.openxmlformats.org/drawingml/2006/main">
+              <a:graphicData uri="http://schemas.openxmlformats.org/drawingml/2006/picture">
+                <pic:pic xmlns:pic="http://schemas.openxmlformats.org/drawingml/2006/picture">
+                  <pic:nvPicPr>
+                    <pic:cNvPr id="12" name="Изображение29" descr=""/>
+                    <pic:cNvPicPr>
+                      <a:picLocks noChangeAspect="1" noChangeArrowheads="1"/>
+                    </pic:cNvPicPr>
+                  </pic:nvPicPr>
+                  <pic:blipFill>
+                    <a:blip r:embed="rId15"/>
+                    <a:stretch>
+                      <a:fillRect/>
+                    </a:stretch>
+                  </pic:blipFill>
+                  <pic:spPr bwMode="auto">
+                    <a:xfrm>
+                      <a:off x="0" y="0"/>
+                      <a:ext cx="5400040" cy="2520315"/>
+                    </a:xfrm>
+                    <a:prstGeom prst="rect">
+                      <a:avLst/>
+                    </a:prstGeom>
+                  </pic:spPr>
+                </pic:pic>
+              </a:graphicData>
+            </a:graphic>
+          </wp:inline>
+        </w:drawing>
       </w:r>
     </w:p>
     <w:p>
       <w:pPr>
-        <w:pStyle w:val="TESupportingInformation"/>
+        <w:pStyle w:val="VAFigureCaption"/>
+        <w:jc w:val="left"/>
+        <w:rPr/>
+      </w:pPr>
+      <w:r>
+        <w:rPr>
+          <w:b/>
+          <w:bCs/>
+          <w:lang w:val="en-US"/>
+        </w:rPr>
+        <w:t>Figure 2s.6</w:t>
+      </w:r>
+      <w:r>
+        <w:rPr>
+          <w:lang w:val="en-US"/>
+        </w:rPr>
+        <w:t xml:space="preserve"> The decomposition products of DS </w:t>
+      </w:r>
+      <w:r>
+        <w:rPr>
+          <w:b/>
+          <w:lang w:val="en-US"/>
+        </w:rPr>
+        <w:t>3</w:t>
+      </w:r>
+      <w:r>
+        <w:rPr>
+          <w:lang w:val="en-US"/>
+        </w:rPr>
+        <w:t xml:space="preserve"> according to GC-MS data. (Peak at 6.307 min corresponds to 1-fluoro-4-nitrobenzene, peak at 10.515 min corresponds to 1-iodo-4-nitrobenzene, Fig. 25)</w:t>
+      </w:r>
+    </w:p>
+    <w:p>
+      <w:pPr>
+        <w:pStyle w:val="VAFigureCaption"/>
+        <w:jc w:val="left"/>
+        <w:rPr/>
+      </w:pPr>
+      <w:r>
+        <w:rPr/>
+        <w:drawing>
+          <wp:inline distT="0" distB="0" distL="0" distR="0">
+            <wp:extent cx="5400040" cy="2520315"/>
+            <wp:effectExtent l="0" t="0" r="0" b="0"/>
+            <wp:docPr id="13" name="Изображение21" descr=""/>
+            <wp:cNvGraphicFramePr>
+              <a:graphicFrameLocks xmlns:a="http://schemas.openxmlformats.org/drawingml/2006/main" noChangeAspect="1"/>
+            </wp:cNvGraphicFramePr>
+            <a:graphic xmlns:a="http://schemas.openxmlformats.org/drawingml/2006/main">
+              <a:graphicData uri="http://schemas.openxmlformats.org/drawingml/2006/picture">
+                <pic:pic xmlns:pic="http://schemas.openxmlformats.org/drawingml/2006/picture">
+                  <pic:nvPicPr>
+                    <pic:cNvPr id="13" name="Изображение21" descr=""/>
+                    <pic:cNvPicPr>
+                      <a:picLocks noChangeAspect="1" noChangeArrowheads="1"/>
+                    </pic:cNvPicPr>
+                  </pic:nvPicPr>
+                  <pic:blipFill>
+                    <a:blip r:embed="rId16"/>
+                    <a:stretch>
+                      <a:fillRect/>
+                    </a:stretch>
+                  </pic:blipFill>
+                  <pic:spPr bwMode="auto">
+                    <a:xfrm>
+                      <a:off x="0" y="0"/>
+                      <a:ext cx="5400040" cy="2520315"/>
+                    </a:xfrm>
+                    <a:prstGeom prst="rect">
+                      <a:avLst/>
+                    </a:prstGeom>
+                  </pic:spPr>
+                </pic:pic>
+              </a:graphicData>
+            </a:graphic>
+          </wp:inline>
+        </w:drawing>
+      </w:r>
+    </w:p>
+    <w:p>
+      <w:pPr>
+        <w:pStyle w:val="VAFigureCaption"/>
+        <w:jc w:val="left"/>
+        <w:rPr/>
+      </w:pPr>
+      <w:r>
+        <w:rPr>
+          <w:b/>
+          <w:bCs/>
+          <w:lang w:val="en-US"/>
+        </w:rPr>
+        <w:t>Figure 2s.7.</w:t>
+      </w:r>
+      <w:r>
+        <w:rPr>
+          <w:lang w:val="en-US"/>
+        </w:rPr>
+        <w:t xml:space="preserve"> The major product of decomposition of DS </w:t>
+      </w:r>
+      <w:r>
+        <w:rPr>
+          <w:b/>
+          <w:lang w:val="en-US"/>
+        </w:rPr>
+        <w:t>1b</w:t>
+      </w:r>
+      <w:r>
+        <w:rPr>
+          <w:lang w:val="en-US"/>
+        </w:rPr>
+        <w:t xml:space="preserve"> according to GC-MS data. Fragmentation pattern corresponds to 3-NO</w:t>
+      </w:r>
+      <w:r>
+        <w:rPr>
+          <w:vertAlign w:val="subscript"/>
+          <w:lang w:val="en-US"/>
+        </w:rPr>
+        <w:t>2</w:t>
+      </w:r>
+      <w:r>
+        <w:rPr>
+          <w:lang w:val="en-US"/>
+        </w:rPr>
+        <w:t>-C</w:t>
+      </w:r>
+      <w:r>
+        <w:rPr>
+          <w:vertAlign w:val="subscript"/>
+          <w:lang w:val="en-US"/>
+        </w:rPr>
+        <w:t>6</w:t>
+      </w:r>
+      <w:r>
+        <w:rPr>
+          <w:lang w:val="en-US"/>
+        </w:rPr>
+        <w:t>H</w:t>
+      </w:r>
+      <w:r>
+        <w:rPr>
+          <w:vertAlign w:val="subscript"/>
+          <w:lang w:val="en-US"/>
+        </w:rPr>
+        <w:t>4</w:t>
+      </w:r>
+      <w:r>
+        <w:rPr>
+          <w:lang w:val="en-US"/>
+        </w:rPr>
+        <w:t>-OSO</w:t>
+      </w:r>
+      <w:r>
+        <w:rPr>
+          <w:vertAlign w:val="subscript"/>
+          <w:lang w:val="en-US"/>
+        </w:rPr>
+        <w:t>2</w:t>
+      </w:r>
+      <w:r>
+        <w:rPr>
+          <w:lang w:val="en-US"/>
+        </w:rPr>
+        <w:t>CF</w:t>
+      </w:r>
+      <w:r>
+        <w:rPr>
+          <w:vertAlign w:val="subscript"/>
+          <w:lang w:val="en-US"/>
+        </w:rPr>
+        <w:t>3</w:t>
+      </w:r>
+      <w:r>
+        <w:rPr>
+          <w:lang w:val="en-US"/>
+        </w:rPr>
+        <w:t xml:space="preserve"> M/Z: 271, 161, 95, 92, 69, 64.</w:t>
+      </w:r>
+    </w:p>
+    <w:p>
+      <w:pPr>
+        <w:pStyle w:val="VAFigureCaption"/>
+        <w:jc w:val="left"/>
         <w:rPr/>
       </w:pPr>
       <w:r>
@@ -4235,7 +4234,7 @@
                     </pic:cNvPicPr>
                   </pic:nvPicPr>
                   <pic:blipFill>
-                    <a:blip r:embed="rId15"/>
+                    <a:blip r:embed="rId17"/>
                     <a:stretch>
                       <a:fillRect/>
                     </a:stretch>
@@ -4258,7 +4257,8 @@
     </w:p>
     <w:p>
       <w:pPr>
-        <w:pStyle w:val="TESupportingInformation"/>
+        <w:pStyle w:val="VAFigureCaption"/>
+        <w:jc w:val="left"/>
         <w:rPr/>
       </w:pPr>
       <w:r>
@@ -4281,7 +4281,7 @@
                     </pic:cNvPicPr>
                   </pic:nvPicPr>
                   <pic:blipFill>
-                    <a:blip r:embed="rId16"/>
+                    <a:blip r:embed="rId18"/>
                     <a:stretch>
                       <a:fillRect/>
                     </a:stretch>
@@ -4304,14 +4304,23 @@
     </w:p>
     <w:p>
       <w:pPr>
-        <w:pStyle w:val="TESupportingInformation"/>
-        <w:rPr/>
-      </w:pPr>
-      <w:r>
-        <w:rPr>
-          <w:lang w:val="en-US"/>
-        </w:rPr>
-        <w:t xml:space="preserve">Figure 2s.8 The major products of decomposition of DS </w:t>
+        <w:pStyle w:val="VAFigureCaption"/>
+        <w:jc w:val="left"/>
+        <w:rPr/>
+      </w:pPr>
+      <w:r>
+        <w:rPr>
+          <w:b/>
+          <w:bCs/>
+          <w:lang w:val="en-US"/>
+        </w:rPr>
+        <w:t>Figure 2s.8.</w:t>
+      </w:r>
+      <w:r>
+        <w:rPr>
+          <w:lang w:val="en-US"/>
+        </w:rPr>
+        <w:t xml:space="preserve"> The major products of decomposition of DS </w:t>
       </w:r>
       <w:r>
         <w:rPr>
@@ -4394,16 +4403,8 @@
     </w:p>
     <w:p>
       <w:pPr>
-        <w:pStyle w:val="TESupportingInformation"/>
-        <w:rPr/>
-      </w:pPr>
-      <w:r>
-        <w:rPr/>
-      </w:r>
-    </w:p>
-    <w:p>
-      <w:pPr>
-        <w:pStyle w:val="TESupportingInformation"/>
+        <w:pStyle w:val="VAFigureCaption"/>
+        <w:jc w:val="left"/>
         <w:rPr/>
       </w:pPr>
       <w:r>
@@ -4421,197 +4422,6 @@
                 <pic:pic xmlns:pic="http://schemas.openxmlformats.org/drawingml/2006/picture">
                   <pic:nvPicPr>
                     <pic:cNvPr id="16" name="Изображение23" descr=""/>
-                    <pic:cNvPicPr>
-                      <a:picLocks noChangeAspect="1" noChangeArrowheads="1"/>
-                    </pic:cNvPicPr>
-                  </pic:nvPicPr>
-                  <pic:blipFill>
-                    <a:blip r:embed="rId17"/>
-                    <a:stretch>
-                      <a:fillRect/>
-                    </a:stretch>
-                  </pic:blipFill>
-                  <pic:spPr bwMode="auto">
-                    <a:xfrm>
-                      <a:off x="0" y="0"/>
-                      <a:ext cx="5400040" cy="2520315"/>
-                    </a:xfrm>
-                    <a:prstGeom prst="rect">
-                      <a:avLst/>
-                    </a:prstGeom>
-                  </pic:spPr>
-                </pic:pic>
-              </a:graphicData>
-            </a:graphic>
-          </wp:inline>
-        </w:drawing>
-      </w:r>
-    </w:p>
-    <w:p>
-      <w:pPr>
-        <w:pStyle w:val="TESupportingInformation"/>
-        <w:rPr/>
-      </w:pPr>
-      <w:r>
-        <w:rPr>
-          <w:lang w:val="en-US"/>
-        </w:rPr>
-        <w:t xml:space="preserve">Figure 2s.9 The major product of decomposition of DS </w:t>
-      </w:r>
-      <w:r>
-        <w:rPr>
-          <w:b/>
-          <w:lang w:val="en-US"/>
-        </w:rPr>
-        <w:t>1d</w:t>
-      </w:r>
-      <w:r>
-        <w:rPr>
-          <w:lang w:val="en-US"/>
-        </w:rPr>
-        <w:t xml:space="preserve"> according to GC-MS data. Fragmentation pattern corresponds to 3-CH</w:t>
-      </w:r>
-      <w:r>
-        <w:rPr>
-          <w:vertAlign w:val="subscript"/>
-          <w:lang w:val="en-US"/>
-        </w:rPr>
-        <w:t>3</w:t>
-      </w:r>
-      <w:r>
-        <w:rPr>
-          <w:lang w:val="en-US"/>
-        </w:rPr>
-        <w:t>O-C</w:t>
-      </w:r>
-      <w:r>
-        <w:rPr>
-          <w:vertAlign w:val="subscript"/>
-          <w:lang w:val="en-US"/>
-        </w:rPr>
-        <w:t>6</w:t>
-      </w:r>
-      <w:r>
-        <w:rPr>
-          <w:lang w:val="en-US"/>
-        </w:rPr>
-        <w:t>H</w:t>
-      </w:r>
-      <w:r>
-        <w:rPr>
-          <w:vertAlign w:val="subscript"/>
-          <w:lang w:val="en-US"/>
-        </w:rPr>
-        <w:t>4</w:t>
-      </w:r>
-      <w:r>
-        <w:rPr>
-          <w:lang w:val="en-US"/>
-        </w:rPr>
-        <w:t>-OSO</w:t>
-      </w:r>
-      <w:r>
-        <w:rPr>
-          <w:vertAlign w:val="subscript"/>
-          <w:lang w:val="en-US"/>
-        </w:rPr>
-        <w:t>2</w:t>
-      </w:r>
-      <w:r>
-        <w:rPr>
-          <w:lang w:val="en-US"/>
-        </w:rPr>
-        <w:t>CF</w:t>
-      </w:r>
-      <w:r>
-        <w:rPr>
-          <w:vertAlign w:val="subscript"/>
-          <w:lang w:val="en-US"/>
-        </w:rPr>
-        <w:t>3</w:t>
-      </w:r>
-      <w:r>
-        <w:rPr>
-          <w:lang w:val="en-US"/>
-        </w:rPr>
-        <w:t xml:space="preserve"> M/Z: 256, 123, 69, 52.</w:t>
-      </w:r>
-    </w:p>
-    <w:p>
-      <w:pPr>
-        <w:pStyle w:val="TESupportingInformation"/>
-        <w:rPr/>
-      </w:pPr>
-      <w:r>
-        <w:rPr/>
-      </w:r>
-    </w:p>
-    <w:p>
-      <w:pPr>
-        <w:pStyle w:val="TESupportingInformation"/>
-        <w:rPr/>
-      </w:pPr>
-      <w:r>
-        <w:rPr/>
-        <w:drawing>
-          <wp:inline distT="0" distB="0" distL="0" distR="0">
-            <wp:extent cx="5400040" cy="2520315"/>
-            <wp:effectExtent l="0" t="0" r="0" b="0"/>
-            <wp:docPr id="17" name="Изображение13" descr=""/>
-            <wp:cNvGraphicFramePr>
-              <a:graphicFrameLocks xmlns:a="http://schemas.openxmlformats.org/drawingml/2006/main" noChangeAspect="1"/>
-            </wp:cNvGraphicFramePr>
-            <a:graphic xmlns:a="http://schemas.openxmlformats.org/drawingml/2006/main">
-              <a:graphicData uri="http://schemas.openxmlformats.org/drawingml/2006/picture">
-                <pic:pic xmlns:pic="http://schemas.openxmlformats.org/drawingml/2006/picture">
-                  <pic:nvPicPr>
-                    <pic:cNvPr id="17" name="Изображение13" descr=""/>
-                    <pic:cNvPicPr>
-                      <a:picLocks noChangeAspect="1" noChangeArrowheads="1"/>
-                    </pic:cNvPicPr>
-                  </pic:nvPicPr>
-                  <pic:blipFill>
-                    <a:blip r:embed="rId18"/>
-                    <a:stretch>
-                      <a:fillRect/>
-                    </a:stretch>
-                  </pic:blipFill>
-                  <pic:spPr bwMode="auto">
-                    <a:xfrm>
-                      <a:off x="0" y="0"/>
-                      <a:ext cx="5400040" cy="2520315"/>
-                    </a:xfrm>
-                    <a:prstGeom prst="rect">
-                      <a:avLst/>
-                    </a:prstGeom>
-                  </pic:spPr>
-                </pic:pic>
-              </a:graphicData>
-            </a:graphic>
-          </wp:inline>
-        </w:drawing>
-      </w:r>
-    </w:p>
-    <w:p>
-      <w:pPr>
-        <w:pStyle w:val="TESupportingInformation"/>
-        <w:rPr/>
-      </w:pPr>
-      <w:r>
-        <w:rPr/>
-        <w:drawing>
-          <wp:inline distT="0" distB="0" distL="0" distR="0">
-            <wp:extent cx="5400040" cy="2520315"/>
-            <wp:effectExtent l="0" t="0" r="0" b="0"/>
-            <wp:docPr id="18" name="Изображение15" descr=""/>
-            <wp:cNvGraphicFramePr>
-              <a:graphicFrameLocks xmlns:a="http://schemas.openxmlformats.org/drawingml/2006/main" noChangeAspect="1"/>
-            </wp:cNvGraphicFramePr>
-            <a:graphic xmlns:a="http://schemas.openxmlformats.org/drawingml/2006/main">
-              <a:graphicData uri="http://schemas.openxmlformats.org/drawingml/2006/picture">
-                <pic:pic xmlns:pic="http://schemas.openxmlformats.org/drawingml/2006/picture">
-                  <pic:nvPicPr>
-                    <pic:cNvPr id="18" name="Изображение15" descr=""/>
                     <pic:cNvPicPr>
                       <a:picLocks noChangeAspect="1" noChangeArrowheads="1"/>
                     </pic:cNvPicPr>
@@ -4640,41 +4450,120 @@
     </w:p>
     <w:p>
       <w:pPr>
-        <w:pStyle w:val="TESupportingInformation"/>
-        <w:rPr/>
-      </w:pPr>
-      <w:r>
-        <w:rPr>
-          <w:lang w:val="en-US"/>
-        </w:rPr>
-        <w:t xml:space="preserve">Figure 2s.10 The major products of decomposition of DS </w:t>
-      </w:r>
+        <w:pStyle w:val="VAFigureCaption"/>
+        <w:jc w:val="left"/>
+        <w:rPr>
+          <w:b w:val="false"/>
+          <w:b w:val="false"/>
+          <w:bCs w:val="false"/>
+        </w:rPr>
+      </w:pPr>
       <w:r>
         <w:rPr>
           <w:b/>
+          <w:bCs/>
+          <w:lang w:val="en-US"/>
+        </w:rPr>
+        <w:t>Figure 2s.9.</w:t>
+      </w:r>
+      <w:r>
+        <w:rPr>
+          <w:b w:val="false"/>
+          <w:bCs w:val="false"/>
+          <w:lang w:val="en-US"/>
+        </w:rPr>
+        <w:t xml:space="preserve"> The major product of decomposition of DS 1d according to GC-MS data. Fragmentation pattern corresponds to 3-CH</w:t>
+      </w:r>
+      <w:r>
+        <w:rPr>
+          <w:b w:val="false"/>
+          <w:bCs w:val="false"/>
+          <w:vertAlign w:val="subscript"/>
+          <w:lang w:val="en-US"/>
+        </w:rPr>
+        <w:t>3</w:t>
+      </w:r>
+      <w:r>
+        <w:rPr>
+          <w:b w:val="false"/>
+          <w:bCs w:val="false"/>
+          <w:lang w:val="en-US"/>
+        </w:rPr>
+        <w:t>O-C</w:t>
+      </w:r>
+      <w:r>
+        <w:rPr>
+          <w:b w:val="false"/>
+          <w:bCs w:val="false"/>
+          <w:vertAlign w:val="subscript"/>
+          <w:lang w:val="en-US"/>
+        </w:rPr>
+        <w:t>6</w:t>
+      </w:r>
+      <w:r>
+        <w:rPr>
+          <w:b w:val="false"/>
+          <w:bCs w:val="false"/>
+          <w:lang w:val="en-US"/>
+        </w:rPr>
+        <w:t>H</w:t>
+      </w:r>
+      <w:r>
+        <w:rPr>
+          <w:b w:val="false"/>
+          <w:bCs w:val="false"/>
+          <w:vertAlign w:val="subscript"/>
+          <w:lang w:val="en-US"/>
+        </w:rPr>
+        <w:t>4</w:t>
+      </w:r>
+      <w:r>
+        <w:rPr>
+          <w:b w:val="false"/>
+          <w:bCs w:val="false"/>
+          <w:lang w:val="en-US"/>
+        </w:rPr>
+        <w:t>-OSO</w:t>
+      </w:r>
+      <w:r>
+        <w:rPr>
+          <w:b w:val="false"/>
+          <w:bCs w:val="false"/>
+          <w:vertAlign w:val="subscript"/>
           <w:lang w:val="en-US"/>
         </w:rPr>
         <w:t>2</w:t>
       </w:r>
       <w:r>
         <w:rPr>
-          <w:lang w:val="en-US"/>
-        </w:rPr>
-        <w:t xml:space="preserve"> according to GC-MS data. Fragmentation patterns correspond to nitrobenzene M/Z: 123, 77, 51 and 1-iodo-4-nitrobenzene M/Z: 249, 203, 76, 50.</w:t>
+          <w:b w:val="false"/>
+          <w:bCs w:val="false"/>
+          <w:lang w:val="en-US"/>
+        </w:rPr>
+        <w:t>CF</w:t>
+      </w:r>
+      <w:r>
+        <w:rPr>
+          <w:b w:val="false"/>
+          <w:bCs w:val="false"/>
+          <w:vertAlign w:val="subscript"/>
+          <w:lang w:val="en-US"/>
+        </w:rPr>
+        <w:t>3</w:t>
+      </w:r>
+      <w:r>
+        <w:rPr>
+          <w:b w:val="false"/>
+          <w:bCs w:val="false"/>
+          <w:lang w:val="en-US"/>
+        </w:rPr>
+        <w:t xml:space="preserve"> M/Z: 256, 123, 69, 52.</w:t>
       </w:r>
     </w:p>
     <w:p>
       <w:pPr>
-        <w:pStyle w:val="TESupportingInformation"/>
-        <w:rPr/>
-      </w:pPr>
-      <w:r>
-        <w:rPr/>
-      </w:r>
-    </w:p>
-    <w:p>
-      <w:pPr>
-        <w:pStyle w:val="TESupportingInformation"/>
+        <w:pStyle w:val="VAFigureCaption"/>
+        <w:jc w:val="left"/>
         <w:rPr/>
       </w:pPr>
       <w:r>
@@ -4683,7 +4572,7 @@
           <wp:inline distT="0" distB="0" distL="0" distR="0">
             <wp:extent cx="5400040" cy="2520315"/>
             <wp:effectExtent l="0" t="0" r="0" b="0"/>
-            <wp:docPr id="19" name="Изображение2" descr=""/>
+            <wp:docPr id="17" name="Изображение13" descr=""/>
             <wp:cNvGraphicFramePr>
               <a:graphicFrameLocks xmlns:a="http://schemas.openxmlformats.org/drawingml/2006/main" noChangeAspect="1"/>
             </wp:cNvGraphicFramePr>
@@ -4691,7 +4580,7 @@
               <a:graphicData uri="http://schemas.openxmlformats.org/drawingml/2006/picture">
                 <pic:pic xmlns:pic="http://schemas.openxmlformats.org/drawingml/2006/picture">
                   <pic:nvPicPr>
-                    <pic:cNvPr id="19" name="Изображение2" descr=""/>
+                    <pic:cNvPr id="17" name="Изображение13" descr=""/>
                     <pic:cNvPicPr>
                       <a:picLocks noChangeAspect="1" noChangeArrowheads="1"/>
                     </pic:cNvPicPr>
@@ -4720,7 +4609,8 @@
     </w:p>
     <w:p>
       <w:pPr>
-        <w:pStyle w:val="TESupportingInformation"/>
+        <w:pStyle w:val="VAFigureCaption"/>
+        <w:jc w:val="left"/>
         <w:rPr/>
       </w:pPr>
       <w:r>
@@ -4729,7 +4619,7 @@
           <wp:inline distT="0" distB="0" distL="0" distR="0">
             <wp:extent cx="5400040" cy="2520315"/>
             <wp:effectExtent l="0" t="0" r="0" b="0"/>
-            <wp:docPr id="20" name="Изображение3" descr=""/>
+            <wp:docPr id="18" name="Изображение15" descr=""/>
             <wp:cNvGraphicFramePr>
               <a:graphicFrameLocks xmlns:a="http://schemas.openxmlformats.org/drawingml/2006/main" noChangeAspect="1"/>
             </wp:cNvGraphicFramePr>
@@ -4737,7 +4627,7 @@
               <a:graphicData uri="http://schemas.openxmlformats.org/drawingml/2006/picture">
                 <pic:pic xmlns:pic="http://schemas.openxmlformats.org/drawingml/2006/picture">
                   <pic:nvPicPr>
-                    <pic:cNvPr id="20" name="Изображение3" descr=""/>
+                    <pic:cNvPr id="18" name="Изображение15" descr=""/>
                     <pic:cNvPicPr>
                       <a:picLocks noChangeAspect="1" noChangeArrowheads="1"/>
                     </pic:cNvPicPr>
@@ -4766,41 +4656,8 @@
     </w:p>
     <w:p>
       <w:pPr>
-        <w:pStyle w:val="TESupportingInformation"/>
-        <w:rPr/>
-      </w:pPr>
-      <w:r>
-        <w:rPr>
-          <w:lang w:val="en-US"/>
-        </w:rPr>
-        <w:t xml:space="preserve">Figure 2s.11 The major products of decomposition of DS </w:t>
-      </w:r>
-      <w:r>
-        <w:rPr>
-          <w:b/>
-          <w:lang w:val="en-US"/>
-        </w:rPr>
-        <w:t>3</w:t>
-      </w:r>
-      <w:r>
-        <w:rPr>
-          <w:lang w:val="en-US"/>
-        </w:rPr>
-        <w:t xml:space="preserve"> according to GC-MS data. Fragmentation patterns correspond to 1-fluoro-2-nitrobenzene M/Z: 141, 111, 95, 75, 50 and 1-iodo-4-nitrobenzene M/Z: 249, 203, 76.</w:t>
-      </w:r>
-    </w:p>
-    <w:p>
-      <w:pPr>
-        <w:pStyle w:val="TESupportingInformation"/>
-        <w:rPr/>
-      </w:pPr>
-      <w:r>
-        <w:rPr/>
-      </w:r>
-    </w:p>
-    <w:p>
-      <w:pPr>
-        <w:pStyle w:val="TESupportingInformation"/>
+        <w:pStyle w:val="VAFigureCaption"/>
+        <w:jc w:val="left"/>
         <w:rPr>
           <w:b/>
           <w:b/>
@@ -4811,64 +4668,151 @@
         <w:rPr>
           <w:b/>
           <w:bCs/>
-        </w:rPr>
-        <w:t>Supporting 3s. LS-MS spectra of the decomposition products of diazonium salts studied</w:t>
+          <w:lang w:val="en-US"/>
+        </w:rPr>
+        <w:t xml:space="preserve">Figure 2s.10. </w:t>
+      </w:r>
+      <w:r>
+        <w:rPr>
+          <w:b w:val="false"/>
+          <w:bCs w:val="false"/>
+          <w:lang w:val="en-US"/>
+        </w:rPr>
+        <w:t>The major products of decomposition of DS 2 according to GC-MS data. Fragmentation patterns correspond to nitrobenzene M/Z: 123, 77, 51 and 1-iodo-4-nitrobenzene M/Z: 249, 203, 76, 50.</w:t>
       </w:r>
     </w:p>
     <w:p>
       <w:pPr>
-        <w:pStyle w:val="TESupportingInformation"/>
-        <w:rPr/>
-      </w:pPr>
-      <w:r>
-        <w:rPr/>
+        <w:pStyle w:val="VAFigureCaption"/>
+        <w:jc w:val="left"/>
+        <w:rPr/>
+      </w:pPr>
+      <w:r>
+        <w:rPr/>
+        <w:drawing>
+          <wp:inline distT="0" distB="0" distL="0" distR="0">
+            <wp:extent cx="5400040" cy="2520315"/>
+            <wp:effectExtent l="0" t="0" r="0" b="0"/>
+            <wp:docPr id="19" name="Изображение2" descr=""/>
+            <wp:cNvGraphicFramePr>
+              <a:graphicFrameLocks xmlns:a="http://schemas.openxmlformats.org/drawingml/2006/main" noChangeAspect="1"/>
+            </wp:cNvGraphicFramePr>
+            <a:graphic xmlns:a="http://schemas.openxmlformats.org/drawingml/2006/main">
+              <a:graphicData uri="http://schemas.openxmlformats.org/drawingml/2006/picture">
+                <pic:pic xmlns:pic="http://schemas.openxmlformats.org/drawingml/2006/picture">
+                  <pic:nvPicPr>
+                    <pic:cNvPr id="19" name="Изображение2" descr=""/>
+                    <pic:cNvPicPr>
+                      <a:picLocks noChangeAspect="1" noChangeArrowheads="1"/>
+                    </pic:cNvPicPr>
+                  </pic:nvPicPr>
+                  <pic:blipFill>
+                    <a:blip r:embed="rId22"/>
+                    <a:stretch>
+                      <a:fillRect/>
+                    </a:stretch>
+                  </pic:blipFill>
+                  <pic:spPr bwMode="auto">
+                    <a:xfrm>
+                      <a:off x="0" y="0"/>
+                      <a:ext cx="5400040" cy="2520315"/>
+                    </a:xfrm>
+                    <a:prstGeom prst="rect">
+                      <a:avLst/>
+                    </a:prstGeom>
+                  </pic:spPr>
+                </pic:pic>
+              </a:graphicData>
+            </a:graphic>
+          </wp:inline>
+        </w:drawing>
       </w:r>
     </w:p>
     <w:p>
       <w:pPr>
-        <w:pStyle w:val="TESupportingInformation"/>
-        <w:rPr/>
-      </w:pPr>
-      <w:r>
-        <w:rPr>
-          <w:lang w:val="en-US"/>
-        </w:rPr>
-        <w:t xml:space="preserve">The acquired LS-MS spectra can be found in </w:t>
-      </w:r>
-      <w:r>
-        <w:rPr>
-          <w:i/>
-          <w:iCs/>
-          <w:u w:val="single"/>
-          <w:lang w:val="en-US"/>
-        </w:rPr>
-        <w:t>Supporting/LC-MS</w:t>
-      </w:r>
-      <w:r>
-        <w:rPr>
-          <w:lang w:val="en-US"/>
-        </w:rPr>
-        <w:t>. To view and analyze the data the free OpenMS software can be used (</w:t>
-      </w:r>
-      <w:hyperlink r:id="rId22">
-        <w:r>
-          <w:rPr>
-            <w:rStyle w:val="Style11"/>
-            <w:lang w:val="en-US"/>
-          </w:rPr>
-          <w:t>https://www.openms.de/</w:t>
-        </w:r>
-      </w:hyperlink>
-      <w:r>
-        <w:rPr>
-          <w:lang w:val="en-US"/>
-        </w:rPr>
-        <w:t>).</w:t>
+        <w:pStyle w:val="VAFigureCaption"/>
+        <w:jc w:val="left"/>
+        <w:rPr/>
+      </w:pPr>
+      <w:r>
+        <w:rPr/>
+        <w:drawing>
+          <wp:inline distT="0" distB="0" distL="0" distR="0">
+            <wp:extent cx="5400040" cy="2520315"/>
+            <wp:effectExtent l="0" t="0" r="0" b="0"/>
+            <wp:docPr id="20" name="Изображение3" descr=""/>
+            <wp:cNvGraphicFramePr>
+              <a:graphicFrameLocks xmlns:a="http://schemas.openxmlformats.org/drawingml/2006/main" noChangeAspect="1"/>
+            </wp:cNvGraphicFramePr>
+            <a:graphic xmlns:a="http://schemas.openxmlformats.org/drawingml/2006/main">
+              <a:graphicData uri="http://schemas.openxmlformats.org/drawingml/2006/picture">
+                <pic:pic xmlns:pic="http://schemas.openxmlformats.org/drawingml/2006/picture">
+                  <pic:nvPicPr>
+                    <pic:cNvPr id="20" name="Изображение3" descr=""/>
+                    <pic:cNvPicPr>
+                      <a:picLocks noChangeAspect="1" noChangeArrowheads="1"/>
+                    </pic:cNvPicPr>
+                  </pic:nvPicPr>
+                  <pic:blipFill>
+                    <a:blip r:embed="rId23"/>
+                    <a:stretch>
+                      <a:fillRect/>
+                    </a:stretch>
+                  </pic:blipFill>
+                  <pic:spPr bwMode="auto">
+                    <a:xfrm>
+                      <a:off x="0" y="0"/>
+                      <a:ext cx="5400040" cy="2520315"/>
+                    </a:xfrm>
+                    <a:prstGeom prst="rect">
+                      <a:avLst/>
+                    </a:prstGeom>
+                  </pic:spPr>
+                </pic:pic>
+              </a:graphicData>
+            </a:graphic>
+          </wp:inline>
+        </w:drawing>
       </w:r>
     </w:p>
     <w:p>
       <w:pPr>
-        <w:pStyle w:val="TESupportingInformation"/>
+        <w:pStyle w:val="VAFigureCaption"/>
+        <w:jc w:val="left"/>
+        <w:rPr/>
+      </w:pPr>
+      <w:r>
+        <w:rPr>
+          <w:b/>
+          <w:bCs/>
+          <w:lang w:val="en-US"/>
+        </w:rPr>
+        <w:t>Figure 2s.11.</w:t>
+      </w:r>
+      <w:r>
+        <w:rPr>
+          <w:lang w:val="en-US"/>
+        </w:rPr>
+        <w:t xml:space="preserve"> The major products of decomposition of DS </w:t>
+      </w:r>
+      <w:r>
+        <w:rPr>
+          <w:b/>
+          <w:lang w:val="en-US"/>
+        </w:rPr>
+        <w:t>3</w:t>
+      </w:r>
+      <w:r>
+        <w:rPr>
+          <w:lang w:val="en-US"/>
+        </w:rPr>
+        <w:t xml:space="preserve"> according to GC-MS data. Fragmentation patterns correspond to 1-fluoro-2-nitrobenzene M/Z: 141, 111, 95, 75, 50 and 1-iodo-4-nitrobenzene M/Z: 249, 203, 76.</w:t>
+      </w:r>
+    </w:p>
+    <w:p>
+      <w:pPr>
+        <w:pStyle w:val="VAFigureCaption"/>
+        <w:jc w:val="left"/>
         <w:rPr/>
       </w:pPr>
       <w:r>
@@ -4889,13 +4833,15 @@
           <w:b/>
           <w:bCs/>
         </w:rPr>
-        <w:t>Supporting 4s. Results of quantum-chemical calculations</w:t>
+        <w:t>Supporting 3s. LS-MS spectra of the decomposition products of diazonium salts studied</w:t>
       </w:r>
     </w:p>
     <w:p>
       <w:pPr>
         <w:pStyle w:val="TESupportingInformation"/>
-        <w:rPr/>
+        <w:rPr>
+          <w:lang w:val="en-US"/>
+        </w:rPr>
       </w:pPr>
       <w:r>
         <w:rPr/>
@@ -4908,39 +4854,21 @@
       </w:pPr>
       <w:r>
         <w:rPr>
-          <w:lang w:val="en-US"/>
-        </w:rPr>
-        <w:t xml:space="preserve">The .out files for quantum chemical calculations can be found in </w:t>
-      </w:r>
-      <w:r>
-        <w:rPr>
-          <w:i/>
-          <w:iCs/>
-          <w:u w:val="single"/>
-          <w:lang w:val="en-US"/>
-        </w:rPr>
-        <w:t>Supporting/Quant/Out</w:t>
-      </w:r>
-      <w:r>
-        <w:rPr>
-          <w:lang w:val="en-US"/>
-        </w:rPr>
-        <w:t xml:space="preserve">. The files containing structures with optimized geometries are given in </w:t>
-      </w:r>
-      <w:r>
-        <w:rPr>
-          <w:i/>
-          <w:iCs/>
-          <w:u w:val="single"/>
-          <w:lang w:val="en-US"/>
-        </w:rPr>
-        <w:t>Supporting/Quant/Mol</w:t>
-      </w:r>
-      <w:r>
-        <w:rPr>
-          <w:lang w:val="en-US"/>
-        </w:rPr>
-        <w:t>.</w:t>
+          <w:b/>
+          <w:bCs/>
+        </w:rPr>
+        <w:t>Supporting 4s. Results of quantum-chemical calculations</w:t>
+      </w:r>
+    </w:p>
+    <w:p>
+      <w:pPr>
+        <w:pStyle w:val="TESupportingInformation"/>
+        <w:rPr>
+          <w:lang w:val="en-US"/>
+        </w:rPr>
+      </w:pPr>
+      <w:r>
+        <w:rPr/>
       </w:r>
     </w:p>
     <w:p>
@@ -4955,7 +4883,7 @@
       </w:r>
     </w:p>
     <w:sectPr>
-      <w:footerReference w:type="default" r:id="rId23"/>
+      <w:footerReference w:type="default" r:id="rId24"/>
       <w:type w:val="nextPage"/>
       <w:pgSz w:w="12240" w:h="15840"/>
       <w:pgMar w:left="1440" w:right="1440" w:header="0" w:top="1440" w:footer="0" w:bottom="1440" w:gutter="0"/>
@@ -4982,7 +4910,7 @@
       <mc:AlternateContent>
         <mc:Choice Requires="wps">
           <w:drawing>
-            <wp:anchor behindDoc="1" distT="0" distB="0" distL="0" distR="0" simplePos="0" locked="0" layoutInCell="1" allowOverlap="1" relativeHeight="20">
+            <wp:anchor behindDoc="1" distT="0" distB="0" distL="0" distR="0" simplePos="0" locked="0" layoutInCell="1" allowOverlap="1" relativeHeight="37">
               <wp:simplePos x="0" y="0"/>
               <wp:positionH relativeFrom="margin">
                 <wp:align>right</wp:align>
@@ -4990,7 +4918,7 @@
               <wp:positionV relativeFrom="paragraph">
                 <wp:posOffset>635</wp:posOffset>
               </wp:positionV>
-              <wp:extent cx="153670" cy="203200"/>
+              <wp:extent cx="155575" cy="203200"/>
               <wp:effectExtent l="0" t="0" r="0" b="0"/>
               <wp:wrapSquare wrapText="largest"/>
               <wp:docPr id="21" name="Врезка1"/>
@@ -5001,7 +4929,7 @@
                     <wps:spPr>
                       <a:xfrm>
                         <a:off x="0" y="0"/>
-                        <a:ext cx="153000" cy="202680"/>
+                        <a:ext cx="154800" cy="202680"/>
                       </a:xfrm>
                       <a:prstGeom prst="rect">
                         <a:avLst/>
@@ -5023,11 +4951,13 @@
                           <w:pPr>
                             <w:pStyle w:val="Style28"/>
                             <w:spacing w:before="0" w:after="200"/>
-                            <w:rPr/>
+                            <w:rPr>
+                              <w:color w:val="000000"/>
+                            </w:rPr>
                           </w:pPr>
                           <w:r>
                             <w:rPr>
-                              <w:color w:val="auto"/>
+                              <w:color w:val="000000"/>
                             </w:rPr>
                             <w:fldChar w:fldCharType="begin"/>
                           </w:r>
@@ -5038,7 +4968,7 @@
                             <w:fldChar w:fldCharType="separate"/>
                           </w:r>
                           <w:r>
-                            <w:t>1</w:t>
+                            <w:t>16</w:t>
                           </w:r>
                           <w:r>
                             <w:fldChar w:fldCharType="end"/>
@@ -5057,9 +4987,9 @@
         </mc:Choice>
         <mc:Fallback>
           <w:pict>
-            <v:rect id="shape_0" ID="Врезка1" fillcolor="white" stroked="f" style="position:absolute;margin-left:455.9pt;margin-top:0.05pt;width:12pt;height:15.9pt;mso-position-horizontal:right;mso-position-horizontal-relative:margin">
+            <v:rect id="shape_0" ID="Врезка1" stroked="f" style="position:absolute;margin-left:455.75pt;margin-top:0.05pt;width:12.15pt;height:15.9pt;mso-position-horizontal:right;mso-position-horizontal-relative:margin">
               <w10:wrap type="square"/>
-              <v:fill o:detectmouseclick="t" type="solid" color2="black" opacity="0"/>
+              <v:fill o:detectmouseclick="t" on="false"/>
               <v:stroke color="#3465a4" joinstyle="round" endcap="flat"/>
               <v:textbox>
                 <w:txbxContent>
@@ -5067,11 +4997,13 @@
                     <w:pPr>
                       <w:pStyle w:val="Style28"/>
                       <w:spacing w:before="0" w:after="200"/>
-                      <w:rPr/>
+                      <w:rPr>
+                        <w:color w:val="000000"/>
+                      </w:rPr>
                     </w:pPr>
                     <w:r>
                       <w:rPr>
-                        <w:color w:val="auto"/>
+                        <w:color w:val="000000"/>
                       </w:rPr>
                       <w:fldChar w:fldCharType="begin"/>
                     </w:r>
@@ -5082,7 +5014,7 @@
                       <w:fldChar w:fldCharType="separate"/>
                     </w:r>
                     <w:r>
-                      <w:t>1</w:t>
+                      <w:t>16</w:t>
                     </w:r>
                     <w:r>
                       <w:fldChar w:fldCharType="end"/>
@@ -5321,6 +5253,7 @@
     <w:rPrDefault>
       <w:rPr>
         <w:rFonts w:ascii="New York" w:hAnsi="New York" w:eastAsia="Times New Roman" w:cs="Times New Roman"/>
+        <w:sz w:val="20"/>
         <w:lang w:val="en-US" w:eastAsia="en-US" w:bidi="ar-SA"/>
       </w:rPr>
     </w:rPrDefault>
@@ -5333,9 +5266,7 @@
     <w:qFormat/>
     <w:pPr>
       <w:widowControl/>
-      <w:kinsoku w:val="true"/>
-      <w:overflowPunct w:val="true"/>
-      <w:autoSpaceDE w:val="true"/>
+      <w:overflowPunct w:val="false"/>
       <w:bidi w:val="0"/>
       <w:spacing w:before="0" w:after="200"/>
       <w:jc w:val="both"/>
@@ -6474,9 +6405,7 @@
     <w:qFormat/>
     <w:pPr>
       <w:widowControl/>
-      <w:kinsoku w:val="true"/>
-      <w:overflowPunct w:val="true"/>
-      <w:autoSpaceDE w:val="true"/>
+      <w:overflowPunct w:val="false"/>
       <w:bidi w:val="0"/>
       <w:jc w:val="left"/>
     </w:pPr>
@@ -6715,9 +6644,7 @@
     <w:pPr>
       <w:widowControl/>
       <w:suppressAutoHyphens w:val="true"/>
-      <w:kinsoku w:val="true"/>
-      <w:overflowPunct w:val="true"/>
-      <w:autoSpaceDE w:val="true"/>
+      <w:overflowPunct w:val="false"/>
       <w:bidi w:val="0"/>
       <w:ind w:left="0" w:right="0" w:firstLine="567"/>
       <w:jc w:val="both"/>

</xml_diff>

<commit_message>
Correct LC-MS for Supporting
</commit_message>
<xml_diff>
--- a/Paper-Diazo-Calorim-for-OPRD-Supporting.docx
+++ b/Paper-Diazo-Calorim-for-OPRD-Supporting.docx
@@ -349,7 +349,7 @@
       <w:tblPr>
         <w:tblW w:w="5000" w:type="pct"/>
         <w:jc w:val="left"/>
-        <w:tblInd w:w="21" w:type="dxa"/>
+        <w:tblInd w:w="19" w:type="dxa"/>
         <w:tblBorders>
           <w:top w:val="single" w:sz="2" w:space="0" w:color="000001"/>
           <w:left w:val="single" w:sz="2" w:space="0" w:color="000001"/>
@@ -358,7 +358,7 @@
         </w:tblBorders>
         <w:tblCellMar>
           <w:top w:w="55" w:type="dxa"/>
-          <w:left w:w="9" w:type="dxa"/>
+          <w:left w:w="6" w:type="dxa"/>
           <w:bottom w:w="55" w:type="dxa"/>
           <w:right w:w="55" w:type="dxa"/>
         </w:tblCellMar>
@@ -388,7 +388,7 @@
             </w:tcBorders>
             <w:shd w:fill="FFFFFF" w:val="clear"/>
             <w:tcMar>
-              <w:left w:w="9" w:type="dxa"/>
+              <w:left w:w="6" w:type="dxa"/>
             </w:tcMar>
             <w:vAlign w:val="bottom"/>
           </w:tcPr>
@@ -436,7 +436,7 @@
             </w:tcBorders>
             <w:shd w:fill="FFFFFF" w:val="clear"/>
             <w:tcMar>
-              <w:left w:w="9" w:type="dxa"/>
+              <w:left w:w="6" w:type="dxa"/>
             </w:tcMar>
             <w:vAlign w:val="bottom"/>
           </w:tcPr>
@@ -476,7 +476,7 @@
             </w:tcBorders>
             <w:shd w:fill="FFFFFF" w:val="clear"/>
             <w:tcMar>
-              <w:left w:w="9" w:type="dxa"/>
+              <w:left w:w="6" w:type="dxa"/>
             </w:tcMar>
             <w:vAlign w:val="bottom"/>
           </w:tcPr>
@@ -516,7 +516,7 @@
             </w:tcBorders>
             <w:shd w:fill="FFFFFF" w:val="clear"/>
             <w:tcMar>
-              <w:left w:w="9" w:type="dxa"/>
+              <w:left w:w="6" w:type="dxa"/>
             </w:tcMar>
             <w:vAlign w:val="bottom"/>
           </w:tcPr>
@@ -556,7 +556,7 @@
             </w:tcBorders>
             <w:shd w:fill="FFFFFF" w:val="clear"/>
             <w:tcMar>
-              <w:left w:w="9" w:type="dxa"/>
+              <w:left w:w="6" w:type="dxa"/>
             </w:tcMar>
             <w:vAlign w:val="bottom"/>
           </w:tcPr>
@@ -596,7 +596,7 @@
             </w:tcBorders>
             <w:shd w:fill="FFFFFF" w:val="clear"/>
             <w:tcMar>
-              <w:left w:w="9" w:type="dxa"/>
+              <w:left w:w="6" w:type="dxa"/>
             </w:tcMar>
             <w:vAlign w:val="bottom"/>
           </w:tcPr>
@@ -636,7 +636,7 @@
             </w:tcBorders>
             <w:shd w:fill="FFFFFF" w:val="clear"/>
             <w:tcMar>
-              <w:left w:w="9" w:type="dxa"/>
+              <w:left w:w="6" w:type="dxa"/>
             </w:tcMar>
             <w:vAlign w:val="bottom"/>
           </w:tcPr>
@@ -678,7 +678,7 @@
             </w:tcBorders>
             <w:shd w:fill="FFFFFF" w:val="clear"/>
             <w:tcMar>
-              <w:left w:w="9" w:type="dxa"/>
+              <w:left w:w="6" w:type="dxa"/>
             </w:tcMar>
             <w:vAlign w:val="bottom"/>
           </w:tcPr>
@@ -710,7 +710,7 @@
             </w:tcBorders>
             <w:shd w:fill="FFFFFF" w:val="clear"/>
             <w:tcMar>
-              <w:left w:w="9" w:type="dxa"/>
+              <w:left w:w="6" w:type="dxa"/>
             </w:tcMar>
             <w:vAlign w:val="bottom"/>
           </w:tcPr>
@@ -737,7 +737,7 @@
             </w:tcBorders>
             <w:shd w:fill="FFFFFF" w:val="clear"/>
             <w:tcMar>
-              <w:left w:w="9" w:type="dxa"/>
+              <w:left w:w="6" w:type="dxa"/>
             </w:tcMar>
             <w:vAlign w:val="bottom"/>
           </w:tcPr>
@@ -764,7 +764,7 @@
             </w:tcBorders>
             <w:shd w:fill="FFFFFF" w:val="clear"/>
             <w:tcMar>
-              <w:left w:w="9" w:type="dxa"/>
+              <w:left w:w="6" w:type="dxa"/>
             </w:tcMar>
             <w:vAlign w:val="bottom"/>
           </w:tcPr>
@@ -791,7 +791,7 @@
             </w:tcBorders>
             <w:shd w:fill="FFFFFF" w:val="clear"/>
             <w:tcMar>
-              <w:left w:w="9" w:type="dxa"/>
+              <w:left w:w="6" w:type="dxa"/>
             </w:tcMar>
             <w:vAlign w:val="bottom"/>
           </w:tcPr>
@@ -818,7 +818,7 @@
             </w:tcBorders>
             <w:shd w:fill="FFFFFF" w:val="clear"/>
             <w:tcMar>
-              <w:left w:w="9" w:type="dxa"/>
+              <w:left w:w="6" w:type="dxa"/>
             </w:tcMar>
             <w:vAlign w:val="bottom"/>
           </w:tcPr>
@@ -845,7 +845,7 @@
             </w:tcBorders>
             <w:shd w:fill="FFFFFF" w:val="clear"/>
             <w:tcMar>
-              <w:left w:w="9" w:type="dxa"/>
+              <w:left w:w="6" w:type="dxa"/>
             </w:tcMar>
             <w:vAlign w:val="bottom"/>
           </w:tcPr>
@@ -872,7 +872,7 @@
             </w:tcBorders>
             <w:shd w:fill="FFFFFF" w:val="clear"/>
             <w:tcMar>
-              <w:left w:w="9" w:type="dxa"/>
+              <w:left w:w="6" w:type="dxa"/>
             </w:tcMar>
             <w:vAlign w:val="bottom"/>
           </w:tcPr>
@@ -901,7 +901,7 @@
             </w:tcBorders>
             <w:shd w:fill="FFFFFF" w:val="clear"/>
             <w:tcMar>
-              <w:left w:w="9" w:type="dxa"/>
+              <w:left w:w="6" w:type="dxa"/>
             </w:tcMar>
             <w:vAlign w:val="bottom"/>
           </w:tcPr>
@@ -942,7 +942,7 @@
             </w:tcBorders>
             <w:shd w:fill="FFFFFF" w:val="clear"/>
             <w:tcMar>
-              <w:left w:w="9" w:type="dxa"/>
+              <w:left w:w="6" w:type="dxa"/>
             </w:tcMar>
             <w:vAlign w:val="bottom"/>
           </w:tcPr>
@@ -969,7 +969,7 @@
             </w:tcBorders>
             <w:shd w:fill="FFFFFF" w:val="clear"/>
             <w:tcMar>
-              <w:left w:w="9" w:type="dxa"/>
+              <w:left w:w="6" w:type="dxa"/>
             </w:tcMar>
             <w:vAlign w:val="bottom"/>
           </w:tcPr>
@@ -996,7 +996,7 @@
             </w:tcBorders>
             <w:shd w:fill="FFFFFF" w:val="clear"/>
             <w:tcMar>
-              <w:left w:w="9" w:type="dxa"/>
+              <w:left w:w="6" w:type="dxa"/>
             </w:tcMar>
             <w:vAlign w:val="bottom"/>
           </w:tcPr>
@@ -1023,7 +1023,7 @@
             </w:tcBorders>
             <w:shd w:fill="FFFFFF" w:val="clear"/>
             <w:tcMar>
-              <w:left w:w="9" w:type="dxa"/>
+              <w:left w:w="6" w:type="dxa"/>
             </w:tcMar>
             <w:vAlign w:val="bottom"/>
           </w:tcPr>
@@ -1050,7 +1050,7 @@
             </w:tcBorders>
             <w:shd w:fill="FFFFFF" w:val="clear"/>
             <w:tcMar>
-              <w:left w:w="9" w:type="dxa"/>
+              <w:left w:w="6" w:type="dxa"/>
             </w:tcMar>
             <w:vAlign w:val="bottom"/>
           </w:tcPr>
@@ -1077,7 +1077,7 @@
             </w:tcBorders>
             <w:shd w:fill="FFFFFF" w:val="clear"/>
             <w:tcMar>
-              <w:left w:w="9" w:type="dxa"/>
+              <w:left w:w="6" w:type="dxa"/>
             </w:tcMar>
             <w:vAlign w:val="bottom"/>
           </w:tcPr>
@@ -1104,7 +1104,7 @@
             </w:tcBorders>
             <w:shd w:fill="FFFFFF" w:val="clear"/>
             <w:tcMar>
-              <w:left w:w="9" w:type="dxa"/>
+              <w:left w:w="6" w:type="dxa"/>
             </w:tcMar>
             <w:vAlign w:val="bottom"/>
           </w:tcPr>
@@ -1133,7 +1133,7 @@
             </w:tcBorders>
             <w:shd w:fill="FFFFFF" w:val="clear"/>
             <w:tcMar>
-              <w:left w:w="9" w:type="dxa"/>
+              <w:left w:w="6" w:type="dxa"/>
             </w:tcMar>
             <w:vAlign w:val="bottom"/>
           </w:tcPr>
@@ -1174,7 +1174,7 @@
             </w:tcBorders>
             <w:shd w:fill="FFFFFF" w:val="clear"/>
             <w:tcMar>
-              <w:left w:w="9" w:type="dxa"/>
+              <w:left w:w="6" w:type="dxa"/>
             </w:tcMar>
             <w:vAlign w:val="bottom"/>
           </w:tcPr>
@@ -1201,7 +1201,7 @@
             </w:tcBorders>
             <w:shd w:fill="FFFFFF" w:val="clear"/>
             <w:tcMar>
-              <w:left w:w="9" w:type="dxa"/>
+              <w:left w:w="6" w:type="dxa"/>
             </w:tcMar>
             <w:vAlign w:val="bottom"/>
           </w:tcPr>
@@ -1228,7 +1228,7 @@
             </w:tcBorders>
             <w:shd w:fill="FFFFFF" w:val="clear"/>
             <w:tcMar>
-              <w:left w:w="9" w:type="dxa"/>
+              <w:left w:w="6" w:type="dxa"/>
             </w:tcMar>
             <w:vAlign w:val="bottom"/>
           </w:tcPr>
@@ -1255,7 +1255,7 @@
             </w:tcBorders>
             <w:shd w:fill="FFFFFF" w:val="clear"/>
             <w:tcMar>
-              <w:left w:w="9" w:type="dxa"/>
+              <w:left w:w="6" w:type="dxa"/>
             </w:tcMar>
             <w:vAlign w:val="bottom"/>
           </w:tcPr>
@@ -1282,7 +1282,7 @@
             </w:tcBorders>
             <w:shd w:fill="FFFFFF" w:val="clear"/>
             <w:tcMar>
-              <w:left w:w="9" w:type="dxa"/>
+              <w:left w:w="6" w:type="dxa"/>
             </w:tcMar>
             <w:vAlign w:val="bottom"/>
           </w:tcPr>
@@ -1309,7 +1309,7 @@
             </w:tcBorders>
             <w:shd w:fill="FFFFFF" w:val="clear"/>
             <w:tcMar>
-              <w:left w:w="9" w:type="dxa"/>
+              <w:left w:w="6" w:type="dxa"/>
             </w:tcMar>
             <w:vAlign w:val="bottom"/>
           </w:tcPr>
@@ -1336,7 +1336,7 @@
             </w:tcBorders>
             <w:shd w:fill="FFFFFF" w:val="clear"/>
             <w:tcMar>
-              <w:left w:w="9" w:type="dxa"/>
+              <w:left w:w="6" w:type="dxa"/>
             </w:tcMar>
             <w:vAlign w:val="bottom"/>
           </w:tcPr>
@@ -1365,7 +1365,7 @@
             </w:tcBorders>
             <w:shd w:fill="FFFFFF" w:val="clear"/>
             <w:tcMar>
-              <w:left w:w="9" w:type="dxa"/>
+              <w:left w:w="6" w:type="dxa"/>
             </w:tcMar>
             <w:vAlign w:val="bottom"/>
           </w:tcPr>
@@ -1465,7 +1465,7 @@
       <w:tblPr>
         <w:tblW w:w="5000" w:type="pct"/>
         <w:jc w:val="left"/>
-        <w:tblInd w:w="21" w:type="dxa"/>
+        <w:tblInd w:w="19" w:type="dxa"/>
         <w:tblBorders>
           <w:top w:val="single" w:sz="2" w:space="0" w:color="000001"/>
           <w:left w:val="single" w:sz="2" w:space="0" w:color="000001"/>
@@ -1474,7 +1474,7 @@
         </w:tblBorders>
         <w:tblCellMar>
           <w:top w:w="55" w:type="dxa"/>
-          <w:left w:w="9" w:type="dxa"/>
+          <w:left w:w="6" w:type="dxa"/>
           <w:bottom w:w="55" w:type="dxa"/>
           <w:right w:w="55" w:type="dxa"/>
         </w:tblCellMar>
@@ -1505,7 +1505,7 @@
             </w:tcBorders>
             <w:shd w:fill="FFFFFF" w:val="clear"/>
             <w:tcMar>
-              <w:left w:w="9" w:type="dxa"/>
+              <w:left w:w="6" w:type="dxa"/>
             </w:tcMar>
             <w:vAlign w:val="bottom"/>
           </w:tcPr>
@@ -1553,7 +1553,7 @@
             </w:tcBorders>
             <w:shd w:fill="FFFFFF" w:val="clear"/>
             <w:tcMar>
-              <w:left w:w="9" w:type="dxa"/>
+              <w:left w:w="6" w:type="dxa"/>
             </w:tcMar>
             <w:vAlign w:val="bottom"/>
           </w:tcPr>
@@ -1593,7 +1593,7 @@
             </w:tcBorders>
             <w:shd w:fill="FFFFFF" w:val="clear"/>
             <w:tcMar>
-              <w:left w:w="9" w:type="dxa"/>
+              <w:left w:w="6" w:type="dxa"/>
             </w:tcMar>
             <w:vAlign w:val="bottom"/>
           </w:tcPr>
@@ -1633,7 +1633,7 @@
             </w:tcBorders>
             <w:shd w:fill="FFFFFF" w:val="clear"/>
             <w:tcMar>
-              <w:left w:w="9" w:type="dxa"/>
+              <w:left w:w="6" w:type="dxa"/>
             </w:tcMar>
             <w:vAlign w:val="bottom"/>
           </w:tcPr>
@@ -1673,7 +1673,7 @@
             </w:tcBorders>
             <w:shd w:fill="FFFFFF" w:val="clear"/>
             <w:tcMar>
-              <w:left w:w="9" w:type="dxa"/>
+              <w:left w:w="6" w:type="dxa"/>
             </w:tcMar>
             <w:vAlign w:val="bottom"/>
           </w:tcPr>
@@ -1713,7 +1713,7 @@
             </w:tcBorders>
             <w:shd w:fill="FFFFFF" w:val="clear"/>
             <w:tcMar>
-              <w:left w:w="9" w:type="dxa"/>
+              <w:left w:w="6" w:type="dxa"/>
             </w:tcMar>
             <w:vAlign w:val="bottom"/>
           </w:tcPr>
@@ -1753,7 +1753,7 @@
             </w:tcBorders>
             <w:shd w:fill="FFFFFF" w:val="clear"/>
             <w:tcMar>
-              <w:left w:w="9" w:type="dxa"/>
+              <w:left w:w="6" w:type="dxa"/>
             </w:tcMar>
             <w:vAlign w:val="bottom"/>
           </w:tcPr>
@@ -1795,7 +1795,7 @@
             </w:tcBorders>
             <w:shd w:fill="FFFFFF" w:val="clear"/>
             <w:tcMar>
-              <w:left w:w="9" w:type="dxa"/>
+              <w:left w:w="6" w:type="dxa"/>
             </w:tcMar>
             <w:vAlign w:val="bottom"/>
           </w:tcPr>
@@ -1828,7 +1828,7 @@
             </w:tcBorders>
             <w:shd w:fill="FFFFFF" w:val="clear"/>
             <w:tcMar>
-              <w:left w:w="9" w:type="dxa"/>
+              <w:left w:w="6" w:type="dxa"/>
             </w:tcMar>
             <w:vAlign w:val="bottom"/>
           </w:tcPr>
@@ -1855,7 +1855,7 @@
             </w:tcBorders>
             <w:shd w:fill="FFFFFF" w:val="clear"/>
             <w:tcMar>
-              <w:left w:w="9" w:type="dxa"/>
+              <w:left w:w="6" w:type="dxa"/>
             </w:tcMar>
             <w:vAlign w:val="bottom"/>
           </w:tcPr>
@@ -1882,7 +1882,7 @@
             </w:tcBorders>
             <w:shd w:fill="FFFFFF" w:val="clear"/>
             <w:tcMar>
-              <w:left w:w="9" w:type="dxa"/>
+              <w:left w:w="6" w:type="dxa"/>
             </w:tcMar>
             <w:vAlign w:val="bottom"/>
           </w:tcPr>
@@ -1909,7 +1909,7 @@
             </w:tcBorders>
             <w:shd w:fill="FFFFFF" w:val="clear"/>
             <w:tcMar>
-              <w:left w:w="9" w:type="dxa"/>
+              <w:left w:w="6" w:type="dxa"/>
             </w:tcMar>
             <w:vAlign w:val="bottom"/>
           </w:tcPr>
@@ -1936,7 +1936,7 @@
             </w:tcBorders>
             <w:shd w:fill="FFFFFF" w:val="clear"/>
             <w:tcMar>
-              <w:left w:w="9" w:type="dxa"/>
+              <w:left w:w="6" w:type="dxa"/>
             </w:tcMar>
             <w:vAlign w:val="bottom"/>
           </w:tcPr>
@@ -1963,7 +1963,7 @@
             </w:tcBorders>
             <w:shd w:fill="FFFFFF" w:val="clear"/>
             <w:tcMar>
-              <w:left w:w="9" w:type="dxa"/>
+              <w:left w:w="6" w:type="dxa"/>
             </w:tcMar>
             <w:vAlign w:val="bottom"/>
           </w:tcPr>
@@ -1990,7 +1990,7 @@
             </w:tcBorders>
             <w:shd w:fill="FFFFFF" w:val="clear"/>
             <w:tcMar>
-              <w:left w:w="9" w:type="dxa"/>
+              <w:left w:w="6" w:type="dxa"/>
             </w:tcMar>
             <w:vAlign w:val="bottom"/>
           </w:tcPr>
@@ -2019,7 +2019,7 @@
             </w:tcBorders>
             <w:shd w:fill="FFFFFF" w:val="clear"/>
             <w:tcMar>
-              <w:left w:w="9" w:type="dxa"/>
+              <w:left w:w="6" w:type="dxa"/>
             </w:tcMar>
             <w:vAlign w:val="bottom"/>
           </w:tcPr>
@@ -2061,7 +2061,7 @@
             </w:tcBorders>
             <w:shd w:fill="FFFFFF" w:val="clear"/>
             <w:tcMar>
-              <w:left w:w="9" w:type="dxa"/>
+              <w:left w:w="6" w:type="dxa"/>
             </w:tcMar>
             <w:vAlign w:val="bottom"/>
           </w:tcPr>
@@ -2088,7 +2088,7 @@
             </w:tcBorders>
             <w:shd w:fill="FFFFFF" w:val="clear"/>
             <w:tcMar>
-              <w:left w:w="9" w:type="dxa"/>
+              <w:left w:w="6" w:type="dxa"/>
             </w:tcMar>
             <w:vAlign w:val="bottom"/>
           </w:tcPr>
@@ -2115,7 +2115,7 @@
             </w:tcBorders>
             <w:shd w:fill="FFFFFF" w:val="clear"/>
             <w:tcMar>
-              <w:left w:w="9" w:type="dxa"/>
+              <w:left w:w="6" w:type="dxa"/>
             </w:tcMar>
             <w:vAlign w:val="bottom"/>
           </w:tcPr>
@@ -2142,7 +2142,7 @@
             </w:tcBorders>
             <w:shd w:fill="FFFFFF" w:val="clear"/>
             <w:tcMar>
-              <w:left w:w="9" w:type="dxa"/>
+              <w:left w:w="6" w:type="dxa"/>
             </w:tcMar>
             <w:vAlign w:val="bottom"/>
           </w:tcPr>
@@ -2169,7 +2169,7 @@
             </w:tcBorders>
             <w:shd w:fill="FFFFFF" w:val="clear"/>
             <w:tcMar>
-              <w:left w:w="9" w:type="dxa"/>
+              <w:left w:w="6" w:type="dxa"/>
             </w:tcMar>
             <w:vAlign w:val="bottom"/>
           </w:tcPr>
@@ -2196,7 +2196,7 @@
             </w:tcBorders>
             <w:shd w:fill="FFFFFF" w:val="clear"/>
             <w:tcMar>
-              <w:left w:w="9" w:type="dxa"/>
+              <w:left w:w="6" w:type="dxa"/>
             </w:tcMar>
             <w:vAlign w:val="bottom"/>
           </w:tcPr>
@@ -2223,7 +2223,7 @@
             </w:tcBorders>
             <w:shd w:fill="FFFFFF" w:val="clear"/>
             <w:tcMar>
-              <w:left w:w="9" w:type="dxa"/>
+              <w:left w:w="6" w:type="dxa"/>
             </w:tcMar>
             <w:vAlign w:val="bottom"/>
           </w:tcPr>
@@ -2252,7 +2252,7 @@
             </w:tcBorders>
             <w:shd w:fill="FFFFFF" w:val="clear"/>
             <w:tcMar>
-              <w:left w:w="9" w:type="dxa"/>
+              <w:left w:w="6" w:type="dxa"/>
             </w:tcMar>
             <w:vAlign w:val="bottom"/>
           </w:tcPr>
@@ -2294,7 +2294,7 @@
             </w:tcBorders>
             <w:shd w:fill="FFFFFF" w:val="clear"/>
             <w:tcMar>
-              <w:left w:w="9" w:type="dxa"/>
+              <w:left w:w="6" w:type="dxa"/>
             </w:tcMar>
             <w:vAlign w:val="bottom"/>
           </w:tcPr>
@@ -2321,7 +2321,7 @@
             </w:tcBorders>
             <w:shd w:fill="FFFFFF" w:val="clear"/>
             <w:tcMar>
-              <w:left w:w="9" w:type="dxa"/>
+              <w:left w:w="6" w:type="dxa"/>
             </w:tcMar>
             <w:vAlign w:val="bottom"/>
           </w:tcPr>
@@ -2348,7 +2348,7 @@
             </w:tcBorders>
             <w:shd w:fill="FFFFFF" w:val="clear"/>
             <w:tcMar>
-              <w:left w:w="9" w:type="dxa"/>
+              <w:left w:w="6" w:type="dxa"/>
             </w:tcMar>
             <w:vAlign w:val="bottom"/>
           </w:tcPr>
@@ -2375,7 +2375,7 @@
             </w:tcBorders>
             <w:shd w:fill="FFFFFF" w:val="clear"/>
             <w:tcMar>
-              <w:left w:w="9" w:type="dxa"/>
+              <w:left w:w="6" w:type="dxa"/>
             </w:tcMar>
             <w:vAlign w:val="bottom"/>
           </w:tcPr>
@@ -2402,7 +2402,7 @@
             </w:tcBorders>
             <w:shd w:fill="FFFFFF" w:val="clear"/>
             <w:tcMar>
-              <w:left w:w="9" w:type="dxa"/>
+              <w:left w:w="6" w:type="dxa"/>
             </w:tcMar>
             <w:vAlign w:val="bottom"/>
           </w:tcPr>
@@ -2429,7 +2429,7 @@
             </w:tcBorders>
             <w:shd w:fill="FFFFFF" w:val="clear"/>
             <w:tcMar>
-              <w:left w:w="9" w:type="dxa"/>
+              <w:left w:w="6" w:type="dxa"/>
             </w:tcMar>
             <w:vAlign w:val="bottom"/>
           </w:tcPr>
@@ -2456,7 +2456,7 @@
             </w:tcBorders>
             <w:shd w:fill="FFFFFF" w:val="clear"/>
             <w:tcMar>
-              <w:left w:w="9" w:type="dxa"/>
+              <w:left w:w="6" w:type="dxa"/>
             </w:tcMar>
             <w:vAlign w:val="bottom"/>
           </w:tcPr>
@@ -2485,7 +2485,7 @@
             </w:tcBorders>
             <w:shd w:fill="FFFFFF" w:val="clear"/>
             <w:tcMar>
-              <w:left w:w="9" w:type="dxa"/>
+              <w:left w:w="6" w:type="dxa"/>
             </w:tcMar>
             <w:vAlign w:val="bottom"/>
           </w:tcPr>
@@ -4891,16 +4891,6 @@
     </w:p>
     <w:p>
       <w:pPr>
-        <w:pStyle w:val="VAFigureCaption"/>
-        <w:jc w:val="left"/>
-        <w:rPr/>
-      </w:pPr>
-      <w:r>
-        <w:rPr/>
-      </w:r>
-    </w:p>
-    <w:p>
-      <w:pPr>
         <w:pStyle w:val="TESupportingInformation"/>
         <w:rPr>
           <w:b/>
@@ -4909,6 +4899,18 @@
         </w:rPr>
       </w:pPr>
       <w:r>
+        <w:rPr/>
+      </w:r>
+      <w:r>
+        <w:br w:type="page"/>
+      </w:r>
+    </w:p>
+    <w:p>
+      <w:pPr>
+        <w:pStyle w:val="TESupportingInformation"/>
+        <w:rPr/>
+      </w:pPr>
+      <w:r>
         <w:rPr>
           <w:b/>
           <w:bCs/>
@@ -4918,56 +4920,1031 @@
     </w:p>
     <w:p>
       <w:pPr>
-        <w:pStyle w:val="TESupportingInformation"/>
-        <w:rPr>
-          <w:lang w:val="en-US"/>
-        </w:rPr>
-      </w:pPr>
-      <w:r>
-        <w:rPr>
-          <w:lang w:val="en-US"/>
-        </w:rPr>
+        <w:pStyle w:val="VAFigureCaption"/>
+        <w:jc w:val="left"/>
+        <w:rPr>
+          <w:highlight w:val="yellow"/>
+        </w:rPr>
+      </w:pPr>
+      <w:r>
+        <w:rPr>
+          <w:highlight w:val="yellow"/>
+        </w:rPr>
+        <w:drawing>
+          <wp:inline distT="0" distB="0" distL="0" distR="0">
+            <wp:extent cx="5738495" cy="3444240"/>
+            <wp:effectExtent l="0" t="0" r="0" b="0"/>
+            <wp:docPr id="21" name="Изображение4" descr=""/>
+            <wp:cNvGraphicFramePr>
+              <a:graphicFrameLocks xmlns:a="http://schemas.openxmlformats.org/drawingml/2006/main" noChangeAspect="1"/>
+            </wp:cNvGraphicFramePr>
+            <a:graphic xmlns:a="http://schemas.openxmlformats.org/drawingml/2006/main">
+              <a:graphicData uri="http://schemas.openxmlformats.org/drawingml/2006/picture">
+                <pic:pic xmlns:pic="http://schemas.openxmlformats.org/drawingml/2006/picture">
+                  <pic:nvPicPr>
+                    <pic:cNvPr id="21" name="Изображение4" descr=""/>
+                    <pic:cNvPicPr>
+                      <a:picLocks noChangeAspect="1" noChangeArrowheads="1"/>
+                    </pic:cNvPicPr>
+                  </pic:nvPicPr>
+                  <pic:blipFill>
+                    <a:blip r:embed="rId25"/>
+                    <a:stretch>
+                      <a:fillRect/>
+                    </a:stretch>
+                  </pic:blipFill>
+                  <pic:spPr bwMode="auto">
+                    <a:xfrm>
+                      <a:off x="0" y="0"/>
+                      <a:ext cx="5738495" cy="3444240"/>
+                    </a:xfrm>
+                    <a:prstGeom prst="rect">
+                      <a:avLst/>
+                    </a:prstGeom>
+                  </pic:spPr>
+                </pic:pic>
+              </a:graphicData>
+            </a:graphic>
+          </wp:inline>
+        </w:drawing>
       </w:r>
     </w:p>
     <w:p>
       <w:pPr>
-        <w:pStyle w:val="TESupportingInformation"/>
-        <w:rPr/>
+        <w:pStyle w:val="VAFigureCaption"/>
+        <w:jc w:val="left"/>
+        <w:rPr>
+          <w:highlight w:val="yellow"/>
+        </w:rPr>
+      </w:pPr>
+      <w:r>
+        <w:rPr>
+          <w:highlight w:val="yellow"/>
+        </w:rPr>
+        <w:drawing>
+          <wp:inline distT="0" distB="0" distL="0" distR="0">
+            <wp:extent cx="5721350" cy="2860675"/>
+            <wp:effectExtent l="0" t="0" r="0" b="0"/>
+            <wp:docPr id="22" name="Изображение6" descr=""/>
+            <wp:cNvGraphicFramePr>
+              <a:graphicFrameLocks xmlns:a="http://schemas.openxmlformats.org/drawingml/2006/main" noChangeAspect="1"/>
+            </wp:cNvGraphicFramePr>
+            <a:graphic xmlns:a="http://schemas.openxmlformats.org/drawingml/2006/main">
+              <a:graphicData uri="http://schemas.openxmlformats.org/drawingml/2006/picture">
+                <pic:pic xmlns:pic="http://schemas.openxmlformats.org/drawingml/2006/picture">
+                  <pic:nvPicPr>
+                    <pic:cNvPr id="22" name="Изображение6" descr=""/>
+                    <pic:cNvPicPr>
+                      <a:picLocks noChangeAspect="1" noChangeArrowheads="1"/>
+                    </pic:cNvPicPr>
+                  </pic:nvPicPr>
+                  <pic:blipFill>
+                    <a:blip r:embed="rId26"/>
+                    <a:stretch>
+                      <a:fillRect/>
+                    </a:stretch>
+                  </pic:blipFill>
+                  <pic:spPr bwMode="auto">
+                    <a:xfrm>
+                      <a:off x="0" y="0"/>
+                      <a:ext cx="5721350" cy="2860675"/>
+                    </a:xfrm>
+                    <a:prstGeom prst="rect">
+                      <a:avLst/>
+                    </a:prstGeom>
+                  </pic:spPr>
+                </pic:pic>
+              </a:graphicData>
+            </a:graphic>
+          </wp:inline>
+        </w:drawing>
+      </w:r>
+    </w:p>
+    <w:p>
+      <w:pPr>
+        <w:pStyle w:val="VAFigureCaption"/>
+        <w:jc w:val="left"/>
+        <w:rPr>
+          <w:highlight w:val="yellow"/>
+          <w:lang w:val="en-US"/>
+        </w:rPr>
       </w:pPr>
       <w:r>
         <w:rPr>
           <w:b/>
           <w:bCs/>
-        </w:rPr>
-        <w:t>Supporting 4s. Results of quantum-chemical calculations</w:t>
+          <w:highlight w:val="yellow"/>
+          <w:lang w:val="en-US"/>
+        </w:rPr>
+        <w:t xml:space="preserve">Figure </w:t>
+      </w:r>
+      <w:r>
+        <w:rPr>
+          <w:b/>
+          <w:bCs/>
+          <w:highlight w:val="yellow"/>
+          <w:lang w:val="en-US"/>
+        </w:rPr>
+        <w:t>3</w:t>
+      </w:r>
+      <w:r>
+        <w:rPr>
+          <w:b/>
+          <w:bCs/>
+          <w:highlight w:val="yellow"/>
+          <w:lang w:val="en-US"/>
+        </w:rPr>
+        <w:t>s.</w:t>
+      </w:r>
+      <w:r>
+        <w:rPr>
+          <w:b/>
+          <w:bCs/>
+          <w:highlight w:val="yellow"/>
+          <w:lang w:val="en-US"/>
+        </w:rPr>
+        <w:t>1</w:t>
+      </w:r>
+      <w:r>
+        <w:rPr>
+          <w:b/>
+          <w:bCs/>
+          <w:highlight w:val="yellow"/>
+          <w:lang w:val="en-US"/>
+        </w:rPr>
+        <w:t>.</w:t>
+      </w:r>
+      <w:r>
+        <w:rPr>
+          <w:highlight w:val="yellow"/>
+          <w:lang w:val="en-US"/>
+        </w:rPr>
+        <w:t xml:space="preserve"> </w:t>
+      </w:r>
+      <w:r>
+        <w:rPr>
+          <w:highlight w:val="yellow"/>
+          <w:lang w:val="en-US"/>
+        </w:rPr>
+        <w:t>The chromatogram and t</w:t>
+      </w:r>
+      <w:r>
+        <w:rPr>
+          <w:highlight w:val="yellow"/>
+          <w:lang w:val="en-US"/>
+        </w:rPr>
+        <w:t xml:space="preserve">he decomposition products of DS </w:t>
+      </w:r>
+      <w:r>
+        <w:rPr>
+          <w:b/>
+          <w:highlight w:val="yellow"/>
+          <w:lang w:val="en-US"/>
+        </w:rPr>
+        <w:t>1</w:t>
+      </w:r>
+      <w:r>
+        <w:rPr>
+          <w:b/>
+          <w:highlight w:val="yellow"/>
+          <w:lang w:val="en-US"/>
+        </w:rPr>
+        <w:t>a</w:t>
+      </w:r>
+      <w:r>
+        <w:rPr>
+          <w:highlight w:val="yellow"/>
+          <w:lang w:val="en-US"/>
+        </w:rPr>
+        <w:t xml:space="preserve"> according to </w:t>
+      </w:r>
+      <w:r>
+        <w:rPr>
+          <w:highlight w:val="yellow"/>
+          <w:lang w:val="en-US"/>
+        </w:rPr>
+        <w:t>L</w:t>
+      </w:r>
+      <w:r>
+        <w:rPr>
+          <w:highlight w:val="yellow"/>
+          <w:lang w:val="en-US"/>
+        </w:rPr>
+        <w:t xml:space="preserve">C-MS data </w:t>
+      </w:r>
+      <w:r>
+        <w:rPr>
+          <w:highlight w:val="yellow"/>
+          <w:lang w:val="en-US"/>
+        </w:rPr>
+        <w:t>(APCI, Positive mode), M=NO</w:t>
+      </w:r>
+      <w:r>
+        <w:rPr>
+          <w:highlight w:val="yellow"/>
+          <w:vertAlign w:val="subscript"/>
+          <w:lang w:val="en-US"/>
+        </w:rPr>
+        <w:t>2</w:t>
+      </w:r>
+      <w:r>
+        <w:rPr>
+          <w:highlight w:val="yellow"/>
+          <w:lang w:val="en-US"/>
+        </w:rPr>
+        <w:t>C</w:t>
+      </w:r>
+      <w:r>
+        <w:rPr>
+          <w:highlight w:val="yellow"/>
+          <w:vertAlign w:val="subscript"/>
+          <w:lang w:val="en-US"/>
+        </w:rPr>
+        <w:t>6</w:t>
+      </w:r>
+      <w:r>
+        <w:rPr>
+          <w:highlight w:val="yellow"/>
+          <w:lang w:val="en-US"/>
+        </w:rPr>
+        <w:t>H</w:t>
+      </w:r>
+      <w:r>
+        <w:rPr>
+          <w:highlight w:val="yellow"/>
+          <w:vertAlign w:val="subscript"/>
+          <w:lang w:val="en-US"/>
+        </w:rPr>
+        <w:t>3</w:t>
+      </w:r>
+      <w:r>
+        <w:rPr>
+          <w:highlight w:val="yellow"/>
+          <w:lang w:val="en-US"/>
+        </w:rPr>
+        <w:t>.</w:t>
       </w:r>
     </w:p>
     <w:p>
       <w:pPr>
-        <w:pStyle w:val="TESupportingInformation"/>
-        <w:rPr>
-          <w:lang w:val="en-US"/>
-        </w:rPr>
-      </w:pPr>
-      <w:r>
-        <w:rPr>
-          <w:lang w:val="en-US"/>
-        </w:rPr>
+        <w:pStyle w:val="VAFigureCaption"/>
+        <w:jc w:val="left"/>
+        <w:rPr>
+          <w:highlight w:val="yellow"/>
+        </w:rPr>
+      </w:pPr>
+      <w:r>
+        <w:rPr>
+          <w:highlight w:val="yellow"/>
+        </w:rPr>
+        <w:drawing>
+          <wp:inline distT="0" distB="0" distL="0" distR="0">
+            <wp:extent cx="5735320" cy="3442335"/>
+            <wp:effectExtent l="0" t="0" r="0" b="0"/>
+            <wp:docPr id="23" name="Изображение7" descr=""/>
+            <wp:cNvGraphicFramePr>
+              <a:graphicFrameLocks xmlns:a="http://schemas.openxmlformats.org/drawingml/2006/main" noChangeAspect="1"/>
+            </wp:cNvGraphicFramePr>
+            <a:graphic xmlns:a="http://schemas.openxmlformats.org/drawingml/2006/main">
+              <a:graphicData uri="http://schemas.openxmlformats.org/drawingml/2006/picture">
+                <pic:pic xmlns:pic="http://schemas.openxmlformats.org/drawingml/2006/picture">
+                  <pic:nvPicPr>
+                    <pic:cNvPr id="23" name="Изображение7" descr=""/>
+                    <pic:cNvPicPr>
+                      <a:picLocks noChangeAspect="1" noChangeArrowheads="1"/>
+                    </pic:cNvPicPr>
+                  </pic:nvPicPr>
+                  <pic:blipFill>
+                    <a:blip r:embed="rId27"/>
+                    <a:stretch>
+                      <a:fillRect/>
+                    </a:stretch>
+                  </pic:blipFill>
+                  <pic:spPr bwMode="auto">
+                    <a:xfrm>
+                      <a:off x="0" y="0"/>
+                      <a:ext cx="5735320" cy="3442335"/>
+                    </a:xfrm>
+                    <a:prstGeom prst="rect">
+                      <a:avLst/>
+                    </a:prstGeom>
+                  </pic:spPr>
+                </pic:pic>
+              </a:graphicData>
+            </a:graphic>
+          </wp:inline>
+        </w:drawing>
       </w:r>
     </w:p>
     <w:p>
       <w:pPr>
-        <w:pStyle w:val="TESupportingInformation"/>
-        <w:spacing w:lineRule="auto" w:line="480" w:before="0" w:after="200"/>
-        <w:ind w:left="0" w:right="0" w:firstLine="187"/>
-        <w:rPr/>
-      </w:pPr>
-      <w:r>
-        <w:rPr/>
+        <w:pStyle w:val="VAFigureCaption"/>
+        <w:jc w:val="left"/>
+        <w:rPr>
+          <w:highlight w:val="yellow"/>
+        </w:rPr>
+      </w:pPr>
+      <w:r>
+        <w:rPr>
+          <w:highlight w:val="yellow"/>
+        </w:rPr>
+        <w:drawing>
+          <wp:inline distT="0" distB="0" distL="0" distR="0">
+            <wp:extent cx="5730240" cy="2865120"/>
+            <wp:effectExtent l="0" t="0" r="0" b="0"/>
+            <wp:docPr id="24" name="Изображение9" descr=""/>
+            <wp:cNvGraphicFramePr>
+              <a:graphicFrameLocks xmlns:a="http://schemas.openxmlformats.org/drawingml/2006/main" noChangeAspect="1"/>
+            </wp:cNvGraphicFramePr>
+            <a:graphic xmlns:a="http://schemas.openxmlformats.org/drawingml/2006/main">
+              <a:graphicData uri="http://schemas.openxmlformats.org/drawingml/2006/picture">
+                <pic:pic xmlns:pic="http://schemas.openxmlformats.org/drawingml/2006/picture">
+                  <pic:nvPicPr>
+                    <pic:cNvPr id="24" name="Изображение9" descr=""/>
+                    <pic:cNvPicPr>
+                      <a:picLocks noChangeAspect="1" noChangeArrowheads="1"/>
+                    </pic:cNvPicPr>
+                  </pic:nvPicPr>
+                  <pic:blipFill>
+                    <a:blip r:embed="rId28"/>
+                    <a:stretch>
+                      <a:fillRect/>
+                    </a:stretch>
+                  </pic:blipFill>
+                  <pic:spPr bwMode="auto">
+                    <a:xfrm>
+                      <a:off x="0" y="0"/>
+                      <a:ext cx="5730240" cy="2865120"/>
+                    </a:xfrm>
+                    <a:prstGeom prst="rect">
+                      <a:avLst/>
+                    </a:prstGeom>
+                  </pic:spPr>
+                </pic:pic>
+              </a:graphicData>
+            </a:graphic>
+          </wp:inline>
+        </w:drawing>
+      </w:r>
+    </w:p>
+    <w:p>
+      <w:pPr>
+        <w:pStyle w:val="VAFigureCaption"/>
+        <w:jc w:val="left"/>
+        <w:rPr>
+          <w:highlight w:val="yellow"/>
+          <w:lang w:val="en-US"/>
+        </w:rPr>
+      </w:pPr>
+      <w:r>
+        <w:rPr>
+          <w:b/>
+          <w:bCs/>
+          <w:highlight w:val="yellow"/>
+          <w:lang w:val="en-US"/>
+        </w:rPr>
+        <w:t xml:space="preserve">Figure </w:t>
+      </w:r>
+      <w:r>
+        <w:rPr>
+          <w:b/>
+          <w:bCs/>
+          <w:highlight w:val="yellow"/>
+          <w:lang w:val="en-US"/>
+        </w:rPr>
+        <w:t>3</w:t>
+      </w:r>
+      <w:r>
+        <w:rPr>
+          <w:b/>
+          <w:bCs/>
+          <w:highlight w:val="yellow"/>
+          <w:lang w:val="en-US"/>
+        </w:rPr>
+        <w:t>s.</w:t>
+      </w:r>
+      <w:r>
+        <w:rPr>
+          <w:b/>
+          <w:bCs/>
+          <w:highlight w:val="yellow"/>
+          <w:lang w:val="en-US"/>
+        </w:rPr>
+        <w:t>2</w:t>
+      </w:r>
+      <w:r>
+        <w:rPr>
+          <w:b/>
+          <w:bCs/>
+          <w:highlight w:val="yellow"/>
+          <w:lang w:val="en-US"/>
+        </w:rPr>
+        <w:t>.</w:t>
+      </w:r>
+      <w:r>
+        <w:rPr>
+          <w:highlight w:val="yellow"/>
+          <w:lang w:val="en-US"/>
+        </w:rPr>
+        <w:t xml:space="preserve"> </w:t>
+      </w:r>
+      <w:r>
+        <w:rPr>
+          <w:highlight w:val="yellow"/>
+          <w:lang w:val="en-US"/>
+        </w:rPr>
+        <w:t>The chromatogram and t</w:t>
+      </w:r>
+      <w:r>
+        <w:rPr>
+          <w:highlight w:val="yellow"/>
+          <w:lang w:val="en-US"/>
+        </w:rPr>
+        <w:t xml:space="preserve">he decomposition products of DS </w:t>
+      </w:r>
+      <w:r>
+        <w:rPr>
+          <w:b/>
+          <w:highlight w:val="yellow"/>
+          <w:lang w:val="en-US"/>
+        </w:rPr>
+        <w:t>1</w:t>
+      </w:r>
+      <w:r>
+        <w:rPr>
+          <w:b/>
+          <w:highlight w:val="yellow"/>
+          <w:lang w:val="en-US"/>
+        </w:rPr>
+        <w:t>a</w:t>
+      </w:r>
+      <w:r>
+        <w:rPr>
+          <w:highlight w:val="yellow"/>
+          <w:lang w:val="en-US"/>
+        </w:rPr>
+        <w:t xml:space="preserve"> according to </w:t>
+      </w:r>
+      <w:r>
+        <w:rPr>
+          <w:highlight w:val="yellow"/>
+          <w:lang w:val="en-US"/>
+        </w:rPr>
+        <w:t>L</w:t>
+      </w:r>
+      <w:r>
+        <w:rPr>
+          <w:highlight w:val="yellow"/>
+          <w:lang w:val="en-US"/>
+        </w:rPr>
+        <w:t xml:space="preserve">C-MS data </w:t>
+      </w:r>
+      <w:r>
+        <w:rPr>
+          <w:highlight w:val="yellow"/>
+          <w:lang w:val="en-US"/>
+        </w:rPr>
+        <w:t>(ESI, Positive mode), M=NO</w:t>
+      </w:r>
+      <w:r>
+        <w:rPr>
+          <w:highlight w:val="yellow"/>
+          <w:vertAlign w:val="subscript"/>
+          <w:lang w:val="en-US"/>
+        </w:rPr>
+        <w:t>2</w:t>
+      </w:r>
+      <w:r>
+        <w:rPr>
+          <w:highlight w:val="yellow"/>
+          <w:lang w:val="en-US"/>
+        </w:rPr>
+        <w:t>C</w:t>
+      </w:r>
+      <w:r>
+        <w:rPr>
+          <w:highlight w:val="yellow"/>
+          <w:vertAlign w:val="subscript"/>
+          <w:lang w:val="en-US"/>
+        </w:rPr>
+        <w:t>6</w:t>
+      </w:r>
+      <w:r>
+        <w:rPr>
+          <w:highlight w:val="yellow"/>
+          <w:lang w:val="en-US"/>
+        </w:rPr>
+        <w:t>H</w:t>
+      </w:r>
+      <w:r>
+        <w:rPr>
+          <w:highlight w:val="yellow"/>
+          <w:vertAlign w:val="subscript"/>
+          <w:lang w:val="en-US"/>
+        </w:rPr>
+        <w:t>3</w:t>
+      </w:r>
+      <w:r>
+        <w:rPr>
+          <w:highlight w:val="yellow"/>
+          <w:lang w:val="en-US"/>
+        </w:rPr>
+        <w:t>.</w:t>
+      </w:r>
+    </w:p>
+    <w:p>
+      <w:pPr>
+        <w:pStyle w:val="VAFigureCaption"/>
+        <w:jc w:val="left"/>
+        <w:rPr>
+          <w:highlight w:val="yellow"/>
+        </w:rPr>
+      </w:pPr>
+      <w:bookmarkStart w:id="0" w:name="__DdeLink__3304_1674182971"/>
+      <w:bookmarkEnd w:id="0"/>
+      <w:r>
+        <w:rPr>
+          <w:highlight w:val="yellow"/>
+        </w:rPr>
+        <w:drawing>
+          <wp:inline distT="0" distB="0" distL="0" distR="0">
+            <wp:extent cx="5755640" cy="3454400"/>
+            <wp:effectExtent l="0" t="0" r="0" b="0"/>
+            <wp:docPr id="25" name="Изображение10" descr=""/>
+            <wp:cNvGraphicFramePr>
+              <a:graphicFrameLocks xmlns:a="http://schemas.openxmlformats.org/drawingml/2006/main" noChangeAspect="1"/>
+            </wp:cNvGraphicFramePr>
+            <a:graphic xmlns:a="http://schemas.openxmlformats.org/drawingml/2006/main">
+              <a:graphicData uri="http://schemas.openxmlformats.org/drawingml/2006/picture">
+                <pic:pic xmlns:pic="http://schemas.openxmlformats.org/drawingml/2006/picture">
+                  <pic:nvPicPr>
+                    <pic:cNvPr id="25" name="Изображение10" descr=""/>
+                    <pic:cNvPicPr>
+                      <a:picLocks noChangeAspect="1" noChangeArrowheads="1"/>
+                    </pic:cNvPicPr>
+                  </pic:nvPicPr>
+                  <pic:blipFill>
+                    <a:blip r:embed="rId29"/>
+                    <a:stretch>
+                      <a:fillRect/>
+                    </a:stretch>
+                  </pic:blipFill>
+                  <pic:spPr bwMode="auto">
+                    <a:xfrm>
+                      <a:off x="0" y="0"/>
+                      <a:ext cx="5755640" cy="3454400"/>
+                    </a:xfrm>
+                    <a:prstGeom prst="rect">
+                      <a:avLst/>
+                    </a:prstGeom>
+                  </pic:spPr>
+                </pic:pic>
+              </a:graphicData>
+            </a:graphic>
+          </wp:inline>
+        </w:drawing>
+      </w:r>
+    </w:p>
+    <w:p>
+      <w:pPr>
+        <w:pStyle w:val="VAFigureCaption"/>
+        <w:jc w:val="left"/>
+        <w:rPr>
+          <w:highlight w:val="yellow"/>
+        </w:rPr>
+      </w:pPr>
+      <w:r>
+        <w:rPr>
+          <w:highlight w:val="yellow"/>
+        </w:rPr>
+        <w:drawing>
+          <wp:inline distT="0" distB="0" distL="0" distR="0">
+            <wp:extent cx="5764530" cy="2882265"/>
+            <wp:effectExtent l="0" t="0" r="0" b="0"/>
+            <wp:docPr id="26" name="Изображение11" descr=""/>
+            <wp:cNvGraphicFramePr>
+              <a:graphicFrameLocks xmlns:a="http://schemas.openxmlformats.org/drawingml/2006/main" noChangeAspect="1"/>
+            </wp:cNvGraphicFramePr>
+            <a:graphic xmlns:a="http://schemas.openxmlformats.org/drawingml/2006/main">
+              <a:graphicData uri="http://schemas.openxmlformats.org/drawingml/2006/picture">
+                <pic:pic xmlns:pic="http://schemas.openxmlformats.org/drawingml/2006/picture">
+                  <pic:nvPicPr>
+                    <pic:cNvPr id="26" name="Изображение11" descr=""/>
+                    <pic:cNvPicPr>
+                      <a:picLocks noChangeAspect="1" noChangeArrowheads="1"/>
+                    </pic:cNvPicPr>
+                  </pic:nvPicPr>
+                  <pic:blipFill>
+                    <a:blip r:embed="rId30"/>
+                    <a:stretch>
+                      <a:fillRect/>
+                    </a:stretch>
+                  </pic:blipFill>
+                  <pic:spPr bwMode="auto">
+                    <a:xfrm>
+                      <a:off x="0" y="0"/>
+                      <a:ext cx="5764530" cy="2882265"/>
+                    </a:xfrm>
+                    <a:prstGeom prst="rect">
+                      <a:avLst/>
+                    </a:prstGeom>
+                  </pic:spPr>
+                </pic:pic>
+              </a:graphicData>
+            </a:graphic>
+          </wp:inline>
+        </w:drawing>
+      </w:r>
+    </w:p>
+    <w:p>
+      <w:pPr>
+        <w:pStyle w:val="VAFigureCaption"/>
+        <w:jc w:val="left"/>
+        <w:rPr>
+          <w:highlight w:val="yellow"/>
+          <w:lang w:val="en-US"/>
+        </w:rPr>
+      </w:pPr>
+      <w:r>
+        <w:rPr>
+          <w:b/>
+          <w:bCs/>
+          <w:highlight w:val="yellow"/>
+          <w:lang w:val="en-US"/>
+        </w:rPr>
+        <w:t xml:space="preserve">Figure </w:t>
+      </w:r>
+      <w:r>
+        <w:rPr>
+          <w:b/>
+          <w:bCs/>
+          <w:highlight w:val="yellow"/>
+          <w:lang w:val="en-US"/>
+        </w:rPr>
+        <w:t>3</w:t>
+      </w:r>
+      <w:r>
+        <w:rPr>
+          <w:b/>
+          <w:bCs/>
+          <w:highlight w:val="yellow"/>
+          <w:lang w:val="en-US"/>
+        </w:rPr>
+        <w:t>s.</w:t>
+      </w:r>
+      <w:r>
+        <w:rPr>
+          <w:b/>
+          <w:bCs/>
+          <w:highlight w:val="yellow"/>
+          <w:lang w:val="en-US"/>
+        </w:rPr>
+        <w:t>3</w:t>
+      </w:r>
+      <w:r>
+        <w:rPr>
+          <w:b/>
+          <w:bCs/>
+          <w:highlight w:val="yellow"/>
+          <w:lang w:val="en-US"/>
+        </w:rPr>
+        <w:t>.</w:t>
+      </w:r>
+      <w:r>
+        <w:rPr>
+          <w:highlight w:val="yellow"/>
+          <w:lang w:val="en-US"/>
+        </w:rPr>
+        <w:t xml:space="preserve"> </w:t>
+      </w:r>
+      <w:r>
+        <w:rPr>
+          <w:highlight w:val="yellow"/>
+          <w:lang w:val="en-US"/>
+        </w:rPr>
+        <w:t>The chromatogram and t</w:t>
+      </w:r>
+      <w:r>
+        <w:rPr>
+          <w:highlight w:val="yellow"/>
+          <w:lang w:val="en-US"/>
+        </w:rPr>
+        <w:t xml:space="preserve">he decomposition products of DS </w:t>
+      </w:r>
+      <w:r>
+        <w:rPr>
+          <w:b/>
+          <w:highlight w:val="yellow"/>
+          <w:lang w:val="en-US"/>
+        </w:rPr>
+        <w:t>1</w:t>
+      </w:r>
+      <w:r>
+        <w:rPr>
+          <w:b/>
+          <w:highlight w:val="yellow"/>
+          <w:lang w:val="en-US"/>
+        </w:rPr>
+        <w:t>a</w:t>
+      </w:r>
+      <w:r>
+        <w:rPr>
+          <w:highlight w:val="yellow"/>
+          <w:lang w:val="en-US"/>
+        </w:rPr>
+        <w:t xml:space="preserve"> according to </w:t>
+      </w:r>
+      <w:r>
+        <w:rPr>
+          <w:highlight w:val="yellow"/>
+          <w:lang w:val="en-US"/>
+        </w:rPr>
+        <w:t>L</w:t>
+      </w:r>
+      <w:r>
+        <w:rPr>
+          <w:highlight w:val="yellow"/>
+          <w:lang w:val="en-US"/>
+        </w:rPr>
+        <w:t xml:space="preserve">C-MS data </w:t>
+      </w:r>
+      <w:r>
+        <w:rPr>
+          <w:highlight w:val="yellow"/>
+          <w:lang w:val="en-US"/>
+        </w:rPr>
+        <w:t>(ESI, Negative mode), M=NO</w:t>
+      </w:r>
+      <w:r>
+        <w:rPr>
+          <w:highlight w:val="yellow"/>
+          <w:vertAlign w:val="subscript"/>
+          <w:lang w:val="en-US"/>
+        </w:rPr>
+        <w:t>2</w:t>
+      </w:r>
+      <w:r>
+        <w:rPr>
+          <w:highlight w:val="yellow"/>
+          <w:lang w:val="en-US"/>
+        </w:rPr>
+        <w:t>C</w:t>
+      </w:r>
+      <w:r>
+        <w:rPr>
+          <w:highlight w:val="yellow"/>
+          <w:vertAlign w:val="subscript"/>
+          <w:lang w:val="en-US"/>
+        </w:rPr>
+        <w:t>6</w:t>
+      </w:r>
+      <w:r>
+        <w:rPr>
+          <w:highlight w:val="yellow"/>
+          <w:lang w:val="en-US"/>
+        </w:rPr>
+        <w:t>H</w:t>
+      </w:r>
+      <w:r>
+        <w:rPr>
+          <w:highlight w:val="yellow"/>
+          <w:vertAlign w:val="subscript"/>
+          <w:lang w:val="en-US"/>
+        </w:rPr>
+        <w:t>3</w:t>
+      </w:r>
+      <w:r>
+        <w:rPr>
+          <w:highlight w:val="yellow"/>
+          <w:lang w:val="en-US"/>
+        </w:rPr>
+        <w:t>.</w:t>
+      </w:r>
+    </w:p>
+    <w:p>
+      <w:pPr>
+        <w:pStyle w:val="VAFigureCaption"/>
+        <w:jc w:val="left"/>
+        <w:rPr>
+          <w:highlight w:val="yellow"/>
+        </w:rPr>
+      </w:pPr>
+      <w:r>
+        <w:rPr>
+          <w:highlight w:val="yellow"/>
+        </w:rPr>
+        <w:drawing>
+          <wp:inline distT="0" distB="0" distL="0" distR="0">
+            <wp:extent cx="5798185" cy="3479800"/>
+            <wp:effectExtent l="0" t="0" r="0" b="0"/>
+            <wp:docPr id="27" name="Изображение14" descr=""/>
+            <wp:cNvGraphicFramePr>
+              <a:graphicFrameLocks xmlns:a="http://schemas.openxmlformats.org/drawingml/2006/main" noChangeAspect="1"/>
+            </wp:cNvGraphicFramePr>
+            <a:graphic xmlns:a="http://schemas.openxmlformats.org/drawingml/2006/main">
+              <a:graphicData uri="http://schemas.openxmlformats.org/drawingml/2006/picture">
+                <pic:pic xmlns:pic="http://schemas.openxmlformats.org/drawingml/2006/picture">
+                  <pic:nvPicPr>
+                    <pic:cNvPr id="27" name="Изображение14" descr=""/>
+                    <pic:cNvPicPr>
+                      <a:picLocks noChangeAspect="1" noChangeArrowheads="1"/>
+                    </pic:cNvPicPr>
+                  </pic:nvPicPr>
+                  <pic:blipFill>
+                    <a:blip r:embed="rId31"/>
+                    <a:stretch>
+                      <a:fillRect/>
+                    </a:stretch>
+                  </pic:blipFill>
+                  <pic:spPr bwMode="auto">
+                    <a:xfrm>
+                      <a:off x="0" y="0"/>
+                      <a:ext cx="5798185" cy="3479800"/>
+                    </a:xfrm>
+                    <a:prstGeom prst="rect">
+                      <a:avLst/>
+                    </a:prstGeom>
+                  </pic:spPr>
+                </pic:pic>
+              </a:graphicData>
+            </a:graphic>
+          </wp:inline>
+        </w:drawing>
+      </w:r>
+    </w:p>
+    <w:p>
+      <w:pPr>
+        <w:pStyle w:val="VAFigureCaption"/>
+        <w:jc w:val="left"/>
+        <w:rPr>
+          <w:highlight w:val="yellow"/>
+        </w:rPr>
+      </w:pPr>
+      <w:r>
+        <w:rPr>
+          <w:highlight w:val="yellow"/>
+        </w:rPr>
+        <w:drawing>
+          <wp:inline distT="0" distB="0" distL="0" distR="0">
+            <wp:extent cx="5816600" cy="2908300"/>
+            <wp:effectExtent l="0" t="0" r="0" b="0"/>
+            <wp:docPr id="28" name="Изображение12" descr=""/>
+            <wp:cNvGraphicFramePr>
+              <a:graphicFrameLocks xmlns:a="http://schemas.openxmlformats.org/drawingml/2006/main" noChangeAspect="1"/>
+            </wp:cNvGraphicFramePr>
+            <a:graphic xmlns:a="http://schemas.openxmlformats.org/drawingml/2006/main">
+              <a:graphicData uri="http://schemas.openxmlformats.org/drawingml/2006/picture">
+                <pic:pic xmlns:pic="http://schemas.openxmlformats.org/drawingml/2006/picture">
+                  <pic:nvPicPr>
+                    <pic:cNvPr id="28" name="Изображение12" descr=""/>
+                    <pic:cNvPicPr>
+                      <a:picLocks noChangeAspect="1" noChangeArrowheads="1"/>
+                    </pic:cNvPicPr>
+                  </pic:nvPicPr>
+                  <pic:blipFill>
+                    <a:blip r:embed="rId32"/>
+                    <a:stretch>
+                      <a:fillRect/>
+                    </a:stretch>
+                  </pic:blipFill>
+                  <pic:spPr bwMode="auto">
+                    <a:xfrm>
+                      <a:off x="0" y="0"/>
+                      <a:ext cx="5816600" cy="2908300"/>
+                    </a:xfrm>
+                    <a:prstGeom prst="rect">
+                      <a:avLst/>
+                    </a:prstGeom>
+                  </pic:spPr>
+                </pic:pic>
+              </a:graphicData>
+            </a:graphic>
+          </wp:inline>
+        </w:drawing>
+      </w:r>
+    </w:p>
+    <w:p>
+      <w:pPr>
+        <w:pStyle w:val="VAFigureCaption"/>
+        <w:spacing w:before="0" w:after="200"/>
+        <w:jc w:val="left"/>
+        <w:rPr>
+          <w:highlight w:val="yellow"/>
+          <w:lang w:val="en-US"/>
+        </w:rPr>
+      </w:pPr>
+      <w:r>
+        <w:rPr>
+          <w:b/>
+          <w:bCs/>
+          <w:highlight w:val="yellow"/>
+          <w:lang w:val="en-US"/>
+        </w:rPr>
+        <w:t xml:space="preserve">Figure </w:t>
+      </w:r>
+      <w:r>
+        <w:rPr>
+          <w:b/>
+          <w:bCs/>
+          <w:highlight w:val="yellow"/>
+          <w:lang w:val="en-US"/>
+        </w:rPr>
+        <w:t>3</w:t>
+      </w:r>
+      <w:r>
+        <w:rPr>
+          <w:b/>
+          <w:bCs/>
+          <w:highlight w:val="yellow"/>
+          <w:lang w:val="en-US"/>
+        </w:rPr>
+        <w:t>s.</w:t>
+      </w:r>
+      <w:r>
+        <w:rPr>
+          <w:b/>
+          <w:bCs/>
+          <w:highlight w:val="yellow"/>
+          <w:lang w:val="en-US"/>
+        </w:rPr>
+        <w:t>4</w:t>
+      </w:r>
+      <w:r>
+        <w:rPr>
+          <w:b/>
+          <w:bCs/>
+          <w:highlight w:val="yellow"/>
+          <w:lang w:val="en-US"/>
+        </w:rPr>
+        <w:t>.</w:t>
+      </w:r>
+      <w:r>
+        <w:rPr>
+          <w:highlight w:val="yellow"/>
+          <w:lang w:val="en-US"/>
+        </w:rPr>
+        <w:t xml:space="preserve"> </w:t>
+      </w:r>
+      <w:r>
+        <w:rPr>
+          <w:highlight w:val="yellow"/>
+          <w:lang w:val="en-US"/>
+        </w:rPr>
+        <w:t>The chromatogram and t</w:t>
+      </w:r>
+      <w:r>
+        <w:rPr>
+          <w:highlight w:val="yellow"/>
+          <w:lang w:val="en-US"/>
+        </w:rPr>
+        <w:t xml:space="preserve">he decomposition products of DS </w:t>
+      </w:r>
+      <w:r>
+        <w:rPr>
+          <w:b/>
+          <w:highlight w:val="yellow"/>
+          <w:lang w:val="en-US"/>
+        </w:rPr>
+        <w:t>2</w:t>
+      </w:r>
+      <w:r>
+        <w:rPr>
+          <w:highlight w:val="yellow"/>
+          <w:lang w:val="en-US"/>
+        </w:rPr>
+        <w:t xml:space="preserve"> according to </w:t>
+      </w:r>
+      <w:r>
+        <w:rPr>
+          <w:highlight w:val="yellow"/>
+          <w:lang w:val="en-US"/>
+        </w:rPr>
+        <w:t>L</w:t>
+      </w:r>
+      <w:r>
+        <w:rPr>
+          <w:highlight w:val="yellow"/>
+          <w:lang w:val="en-US"/>
+        </w:rPr>
+        <w:t xml:space="preserve">C-MS data </w:t>
+      </w:r>
+      <w:r>
+        <w:rPr>
+          <w:highlight w:val="yellow"/>
+          <w:lang w:val="en-US"/>
+        </w:rPr>
+        <w:t>(ESI, Negative mode)</w:t>
+      </w:r>
+      <w:r>
+        <w:rPr>
+          <w:highlight w:val="yellow"/>
+          <w:lang w:val="en-US"/>
+        </w:rPr>
+        <w:t>.</w:t>
       </w:r>
     </w:p>
     <w:sectPr>
-      <w:footerReference w:type="default" r:id="rId25"/>
+      <w:footerReference w:type="default" r:id="rId33"/>
       <w:type w:val="nextPage"/>
       <w:pgSz w:w="12240" w:h="15840"/>
       <w:pgMar w:left="1440" w:right="1440" w:header="0" w:top="1440" w:footer="0" w:bottom="1440" w:gutter="0"/>
@@ -4994,7 +5971,7 @@
       <mc:AlternateContent>
         <mc:Choice Requires="wps">
           <w:drawing>
-            <wp:anchor behindDoc="1" distT="0" distB="0" distL="0" distR="0" simplePos="0" locked="0" layoutInCell="1" allowOverlap="1" relativeHeight="37">
+            <wp:anchor behindDoc="1" distT="0" distB="0" distL="0" distR="0" simplePos="0" locked="0" layoutInCell="1" allowOverlap="1" relativeHeight="41">
               <wp:simplePos x="0" y="0"/>
               <wp:positionH relativeFrom="margin">
                 <wp:align>right</wp:align>
@@ -5002,10 +5979,10 @@
               <wp:positionV relativeFrom="paragraph">
                 <wp:posOffset>635</wp:posOffset>
               </wp:positionV>
-              <wp:extent cx="156210" cy="203200"/>
+              <wp:extent cx="156845" cy="203200"/>
               <wp:effectExtent l="0" t="0" r="0" b="0"/>
               <wp:wrapSquare wrapText="largest"/>
-              <wp:docPr id="21" name="Врезка1"/>
+              <wp:docPr id="29" name="Врезка1"/>
               <a:graphic xmlns:a="http://schemas.openxmlformats.org/drawingml/2006/main">
                 <a:graphicData uri="http://schemas.microsoft.com/office/word/2010/wordprocessingShape">
                   <wps:wsp>
@@ -5013,7 +5990,7 @@
                     <wps:spPr>
                       <a:xfrm>
                         <a:off x="0" y="0"/>
-                        <a:ext cx="155520" cy="202680"/>
+                        <a:ext cx="156240" cy="202680"/>
                       </a:xfrm>
                       <a:prstGeom prst="rect">
                         <a:avLst/>
@@ -5052,7 +6029,7 @@
                             <w:fldChar w:fldCharType="separate"/>
                           </w:r>
                           <w:r>
-                            <w:t>16</w:t>
+                            <w:t>20</w:t>
                           </w:r>
                           <w:r>
                             <w:fldChar w:fldCharType="end"/>
@@ -5071,7 +6048,7 @@
         </mc:Choice>
         <mc:Fallback>
           <w:pict>
-            <v:rect id="shape_0" ID="Врезка1" stroked="f" style="position:absolute;margin-left:455.7pt;margin-top:0.05pt;width:12.2pt;height:15.9pt;mso-position-horizontal:right;mso-position-horizontal-relative:margin">
+            <v:rect id="shape_0" ID="Врезка1" stroked="f" style="position:absolute;margin-left:455.65pt;margin-top:0.05pt;width:12.25pt;height:15.9pt;mso-position-horizontal:right;mso-position-horizontal-relative:margin">
               <w10:wrap type="square"/>
               <v:fill o:detectmouseclick="t" on="false"/>
               <v:stroke color="#3465a4" joinstyle="round" endcap="flat"/>
@@ -5098,7 +6075,7 @@
                       <w:fldChar w:fldCharType="separate"/>
                     </w:r>
                     <w:r>
-                      <w:t>16</w:t>
+                      <w:t>20</w:t>
                     </w:r>
                     <w:r>
                       <w:fldChar w:fldCharType="end"/>
@@ -5350,7 +6327,7 @@
     <w:qFormat/>
     <w:pPr>
       <w:widowControl/>
-      <w:overflowPunct w:val="true"/>
+      <w:overflowPunct w:val="false"/>
       <w:bidi w:val="0"/>
       <w:spacing w:before="0" w:after="200"/>
       <w:jc w:val="both"/>
@@ -6489,7 +7466,7 @@
     <w:qFormat/>
     <w:pPr>
       <w:widowControl/>
-      <w:overflowPunct w:val="true"/>
+      <w:overflowPunct w:val="false"/>
       <w:bidi w:val="0"/>
       <w:jc w:val="left"/>
     </w:pPr>
@@ -6728,7 +7705,7 @@
     <w:pPr>
       <w:widowControl/>
       <w:suppressAutoHyphens w:val="true"/>
-      <w:overflowPunct w:val="true"/>
+      <w:overflowPunct w:val="false"/>
       <w:bidi w:val="0"/>
       <w:ind w:left="0" w:right="0" w:firstLine="567"/>
       <w:jc w:val="both"/>

</xml_diff>

<commit_message>
Change supporting Flow calorimetry
</commit_message>
<xml_diff>
--- a/Paper-Diazo-Calorim-for-OPRD-Supporting.docx
+++ b/Paper-Diazo-Calorim-for-OPRD-Supporting.docx
@@ -349,7 +349,7 @@
       <w:tblPr>
         <w:tblW w:w="5000" w:type="pct"/>
         <w:jc w:val="left"/>
-        <w:tblInd w:w="19" w:type="dxa"/>
+        <w:tblInd w:w="17" w:type="dxa"/>
         <w:tblBorders>
           <w:top w:val="single" w:sz="2" w:space="0" w:color="000001"/>
           <w:left w:val="single" w:sz="2" w:space="0" w:color="000001"/>
@@ -358,7 +358,7 @@
         </w:tblBorders>
         <w:tblCellMar>
           <w:top w:w="55" w:type="dxa"/>
-          <w:left w:w="6" w:type="dxa"/>
+          <w:left w:w="3" w:type="dxa"/>
           <w:bottom w:w="55" w:type="dxa"/>
           <w:right w:w="55" w:type="dxa"/>
         </w:tblCellMar>
@@ -388,7 +388,7 @@
             </w:tcBorders>
             <w:shd w:fill="FFFFFF" w:val="clear"/>
             <w:tcMar>
-              <w:left w:w="6" w:type="dxa"/>
+              <w:left w:w="3" w:type="dxa"/>
             </w:tcMar>
             <w:vAlign w:val="bottom"/>
           </w:tcPr>
@@ -436,7 +436,7 @@
             </w:tcBorders>
             <w:shd w:fill="FFFFFF" w:val="clear"/>
             <w:tcMar>
-              <w:left w:w="6" w:type="dxa"/>
+              <w:left w:w="3" w:type="dxa"/>
             </w:tcMar>
             <w:vAlign w:val="bottom"/>
           </w:tcPr>
@@ -476,7 +476,7 @@
             </w:tcBorders>
             <w:shd w:fill="FFFFFF" w:val="clear"/>
             <w:tcMar>
-              <w:left w:w="6" w:type="dxa"/>
+              <w:left w:w="3" w:type="dxa"/>
             </w:tcMar>
             <w:vAlign w:val="bottom"/>
           </w:tcPr>
@@ -516,7 +516,7 @@
             </w:tcBorders>
             <w:shd w:fill="FFFFFF" w:val="clear"/>
             <w:tcMar>
-              <w:left w:w="6" w:type="dxa"/>
+              <w:left w:w="3" w:type="dxa"/>
             </w:tcMar>
             <w:vAlign w:val="bottom"/>
           </w:tcPr>
@@ -556,7 +556,7 @@
             </w:tcBorders>
             <w:shd w:fill="FFFFFF" w:val="clear"/>
             <w:tcMar>
-              <w:left w:w="6" w:type="dxa"/>
+              <w:left w:w="3" w:type="dxa"/>
             </w:tcMar>
             <w:vAlign w:val="bottom"/>
           </w:tcPr>
@@ -596,7 +596,7 @@
             </w:tcBorders>
             <w:shd w:fill="FFFFFF" w:val="clear"/>
             <w:tcMar>
-              <w:left w:w="6" w:type="dxa"/>
+              <w:left w:w="3" w:type="dxa"/>
             </w:tcMar>
             <w:vAlign w:val="bottom"/>
           </w:tcPr>
@@ -636,7 +636,7 @@
             </w:tcBorders>
             <w:shd w:fill="FFFFFF" w:val="clear"/>
             <w:tcMar>
-              <w:left w:w="6" w:type="dxa"/>
+              <w:left w:w="3" w:type="dxa"/>
             </w:tcMar>
             <w:vAlign w:val="bottom"/>
           </w:tcPr>
@@ -678,7 +678,7 @@
             </w:tcBorders>
             <w:shd w:fill="FFFFFF" w:val="clear"/>
             <w:tcMar>
-              <w:left w:w="6" w:type="dxa"/>
+              <w:left w:w="3" w:type="dxa"/>
             </w:tcMar>
             <w:vAlign w:val="bottom"/>
           </w:tcPr>
@@ -710,7 +710,7 @@
             </w:tcBorders>
             <w:shd w:fill="FFFFFF" w:val="clear"/>
             <w:tcMar>
-              <w:left w:w="6" w:type="dxa"/>
+              <w:left w:w="3" w:type="dxa"/>
             </w:tcMar>
             <w:vAlign w:val="bottom"/>
           </w:tcPr>
@@ -737,7 +737,7 @@
             </w:tcBorders>
             <w:shd w:fill="FFFFFF" w:val="clear"/>
             <w:tcMar>
-              <w:left w:w="6" w:type="dxa"/>
+              <w:left w:w="3" w:type="dxa"/>
             </w:tcMar>
             <w:vAlign w:val="bottom"/>
           </w:tcPr>
@@ -764,7 +764,7 @@
             </w:tcBorders>
             <w:shd w:fill="FFFFFF" w:val="clear"/>
             <w:tcMar>
-              <w:left w:w="6" w:type="dxa"/>
+              <w:left w:w="3" w:type="dxa"/>
             </w:tcMar>
             <w:vAlign w:val="bottom"/>
           </w:tcPr>
@@ -791,7 +791,7 @@
             </w:tcBorders>
             <w:shd w:fill="FFFFFF" w:val="clear"/>
             <w:tcMar>
-              <w:left w:w="6" w:type="dxa"/>
+              <w:left w:w="3" w:type="dxa"/>
             </w:tcMar>
             <w:vAlign w:val="bottom"/>
           </w:tcPr>
@@ -818,7 +818,7 @@
             </w:tcBorders>
             <w:shd w:fill="FFFFFF" w:val="clear"/>
             <w:tcMar>
-              <w:left w:w="6" w:type="dxa"/>
+              <w:left w:w="3" w:type="dxa"/>
             </w:tcMar>
             <w:vAlign w:val="bottom"/>
           </w:tcPr>
@@ -845,7 +845,7 @@
             </w:tcBorders>
             <w:shd w:fill="FFFFFF" w:val="clear"/>
             <w:tcMar>
-              <w:left w:w="6" w:type="dxa"/>
+              <w:left w:w="3" w:type="dxa"/>
             </w:tcMar>
             <w:vAlign w:val="bottom"/>
           </w:tcPr>
@@ -872,7 +872,7 @@
             </w:tcBorders>
             <w:shd w:fill="FFFFFF" w:val="clear"/>
             <w:tcMar>
-              <w:left w:w="6" w:type="dxa"/>
+              <w:left w:w="3" w:type="dxa"/>
             </w:tcMar>
             <w:vAlign w:val="bottom"/>
           </w:tcPr>
@@ -901,7 +901,7 @@
             </w:tcBorders>
             <w:shd w:fill="FFFFFF" w:val="clear"/>
             <w:tcMar>
-              <w:left w:w="6" w:type="dxa"/>
+              <w:left w:w="3" w:type="dxa"/>
             </w:tcMar>
             <w:vAlign w:val="bottom"/>
           </w:tcPr>
@@ -942,7 +942,7 @@
             </w:tcBorders>
             <w:shd w:fill="FFFFFF" w:val="clear"/>
             <w:tcMar>
-              <w:left w:w="6" w:type="dxa"/>
+              <w:left w:w="3" w:type="dxa"/>
             </w:tcMar>
             <w:vAlign w:val="bottom"/>
           </w:tcPr>
@@ -969,7 +969,7 @@
             </w:tcBorders>
             <w:shd w:fill="FFFFFF" w:val="clear"/>
             <w:tcMar>
-              <w:left w:w="6" w:type="dxa"/>
+              <w:left w:w="3" w:type="dxa"/>
             </w:tcMar>
             <w:vAlign w:val="bottom"/>
           </w:tcPr>
@@ -996,7 +996,7 @@
             </w:tcBorders>
             <w:shd w:fill="FFFFFF" w:val="clear"/>
             <w:tcMar>
-              <w:left w:w="6" w:type="dxa"/>
+              <w:left w:w="3" w:type="dxa"/>
             </w:tcMar>
             <w:vAlign w:val="bottom"/>
           </w:tcPr>
@@ -1023,7 +1023,7 @@
             </w:tcBorders>
             <w:shd w:fill="FFFFFF" w:val="clear"/>
             <w:tcMar>
-              <w:left w:w="6" w:type="dxa"/>
+              <w:left w:w="3" w:type="dxa"/>
             </w:tcMar>
             <w:vAlign w:val="bottom"/>
           </w:tcPr>
@@ -1050,7 +1050,7 @@
             </w:tcBorders>
             <w:shd w:fill="FFFFFF" w:val="clear"/>
             <w:tcMar>
-              <w:left w:w="6" w:type="dxa"/>
+              <w:left w:w="3" w:type="dxa"/>
             </w:tcMar>
             <w:vAlign w:val="bottom"/>
           </w:tcPr>
@@ -1077,7 +1077,7 @@
             </w:tcBorders>
             <w:shd w:fill="FFFFFF" w:val="clear"/>
             <w:tcMar>
-              <w:left w:w="6" w:type="dxa"/>
+              <w:left w:w="3" w:type="dxa"/>
             </w:tcMar>
             <w:vAlign w:val="bottom"/>
           </w:tcPr>
@@ -1104,7 +1104,7 @@
             </w:tcBorders>
             <w:shd w:fill="FFFFFF" w:val="clear"/>
             <w:tcMar>
-              <w:left w:w="6" w:type="dxa"/>
+              <w:left w:w="3" w:type="dxa"/>
             </w:tcMar>
             <w:vAlign w:val="bottom"/>
           </w:tcPr>
@@ -1133,7 +1133,7 @@
             </w:tcBorders>
             <w:shd w:fill="FFFFFF" w:val="clear"/>
             <w:tcMar>
-              <w:left w:w="6" w:type="dxa"/>
+              <w:left w:w="3" w:type="dxa"/>
             </w:tcMar>
             <w:vAlign w:val="bottom"/>
           </w:tcPr>
@@ -1174,7 +1174,7 @@
             </w:tcBorders>
             <w:shd w:fill="FFFFFF" w:val="clear"/>
             <w:tcMar>
-              <w:left w:w="6" w:type="dxa"/>
+              <w:left w:w="3" w:type="dxa"/>
             </w:tcMar>
             <w:vAlign w:val="bottom"/>
           </w:tcPr>
@@ -1201,7 +1201,7 @@
             </w:tcBorders>
             <w:shd w:fill="FFFFFF" w:val="clear"/>
             <w:tcMar>
-              <w:left w:w="6" w:type="dxa"/>
+              <w:left w:w="3" w:type="dxa"/>
             </w:tcMar>
             <w:vAlign w:val="bottom"/>
           </w:tcPr>
@@ -1228,7 +1228,7 @@
             </w:tcBorders>
             <w:shd w:fill="FFFFFF" w:val="clear"/>
             <w:tcMar>
-              <w:left w:w="6" w:type="dxa"/>
+              <w:left w:w="3" w:type="dxa"/>
             </w:tcMar>
             <w:vAlign w:val="bottom"/>
           </w:tcPr>
@@ -1255,7 +1255,7 @@
             </w:tcBorders>
             <w:shd w:fill="FFFFFF" w:val="clear"/>
             <w:tcMar>
-              <w:left w:w="6" w:type="dxa"/>
+              <w:left w:w="3" w:type="dxa"/>
             </w:tcMar>
             <w:vAlign w:val="bottom"/>
           </w:tcPr>
@@ -1282,7 +1282,7 @@
             </w:tcBorders>
             <w:shd w:fill="FFFFFF" w:val="clear"/>
             <w:tcMar>
-              <w:left w:w="6" w:type="dxa"/>
+              <w:left w:w="3" w:type="dxa"/>
             </w:tcMar>
             <w:vAlign w:val="bottom"/>
           </w:tcPr>
@@ -1309,7 +1309,7 @@
             </w:tcBorders>
             <w:shd w:fill="FFFFFF" w:val="clear"/>
             <w:tcMar>
-              <w:left w:w="6" w:type="dxa"/>
+              <w:left w:w="3" w:type="dxa"/>
             </w:tcMar>
             <w:vAlign w:val="bottom"/>
           </w:tcPr>
@@ -1336,7 +1336,7 @@
             </w:tcBorders>
             <w:shd w:fill="FFFFFF" w:val="clear"/>
             <w:tcMar>
-              <w:left w:w="6" w:type="dxa"/>
+              <w:left w:w="3" w:type="dxa"/>
             </w:tcMar>
             <w:vAlign w:val="bottom"/>
           </w:tcPr>
@@ -1365,7 +1365,7 @@
             </w:tcBorders>
             <w:shd w:fill="FFFFFF" w:val="clear"/>
             <w:tcMar>
-              <w:left w:w="6" w:type="dxa"/>
+              <w:left w:w="3" w:type="dxa"/>
             </w:tcMar>
             <w:vAlign w:val="bottom"/>
           </w:tcPr>
@@ -1465,7 +1465,7 @@
       <w:tblPr>
         <w:tblW w:w="5000" w:type="pct"/>
         <w:jc w:val="left"/>
-        <w:tblInd w:w="19" w:type="dxa"/>
+        <w:tblInd w:w="17" w:type="dxa"/>
         <w:tblBorders>
           <w:top w:val="single" w:sz="2" w:space="0" w:color="000001"/>
           <w:left w:val="single" w:sz="2" w:space="0" w:color="000001"/>
@@ -1474,7 +1474,7 @@
         </w:tblBorders>
         <w:tblCellMar>
           <w:top w:w="55" w:type="dxa"/>
-          <w:left w:w="6" w:type="dxa"/>
+          <w:left w:w="3" w:type="dxa"/>
           <w:bottom w:w="55" w:type="dxa"/>
           <w:right w:w="55" w:type="dxa"/>
         </w:tblCellMar>
@@ -1505,7 +1505,7 @@
             </w:tcBorders>
             <w:shd w:fill="FFFFFF" w:val="clear"/>
             <w:tcMar>
-              <w:left w:w="6" w:type="dxa"/>
+              <w:left w:w="3" w:type="dxa"/>
             </w:tcMar>
             <w:vAlign w:val="bottom"/>
           </w:tcPr>
@@ -1553,7 +1553,7 @@
             </w:tcBorders>
             <w:shd w:fill="FFFFFF" w:val="clear"/>
             <w:tcMar>
-              <w:left w:w="6" w:type="dxa"/>
+              <w:left w:w="3" w:type="dxa"/>
             </w:tcMar>
             <w:vAlign w:val="bottom"/>
           </w:tcPr>
@@ -1593,7 +1593,7 @@
             </w:tcBorders>
             <w:shd w:fill="FFFFFF" w:val="clear"/>
             <w:tcMar>
-              <w:left w:w="6" w:type="dxa"/>
+              <w:left w:w="3" w:type="dxa"/>
             </w:tcMar>
             <w:vAlign w:val="bottom"/>
           </w:tcPr>
@@ -1633,7 +1633,7 @@
             </w:tcBorders>
             <w:shd w:fill="FFFFFF" w:val="clear"/>
             <w:tcMar>
-              <w:left w:w="6" w:type="dxa"/>
+              <w:left w:w="3" w:type="dxa"/>
             </w:tcMar>
             <w:vAlign w:val="bottom"/>
           </w:tcPr>
@@ -1673,7 +1673,7 @@
             </w:tcBorders>
             <w:shd w:fill="FFFFFF" w:val="clear"/>
             <w:tcMar>
-              <w:left w:w="6" w:type="dxa"/>
+              <w:left w:w="3" w:type="dxa"/>
             </w:tcMar>
             <w:vAlign w:val="bottom"/>
           </w:tcPr>
@@ -1713,7 +1713,7 @@
             </w:tcBorders>
             <w:shd w:fill="FFFFFF" w:val="clear"/>
             <w:tcMar>
-              <w:left w:w="6" w:type="dxa"/>
+              <w:left w:w="3" w:type="dxa"/>
             </w:tcMar>
             <w:vAlign w:val="bottom"/>
           </w:tcPr>
@@ -1753,7 +1753,7 @@
             </w:tcBorders>
             <w:shd w:fill="FFFFFF" w:val="clear"/>
             <w:tcMar>
-              <w:left w:w="6" w:type="dxa"/>
+              <w:left w:w="3" w:type="dxa"/>
             </w:tcMar>
             <w:vAlign w:val="bottom"/>
           </w:tcPr>
@@ -1795,7 +1795,7 @@
             </w:tcBorders>
             <w:shd w:fill="FFFFFF" w:val="clear"/>
             <w:tcMar>
-              <w:left w:w="6" w:type="dxa"/>
+              <w:left w:w="3" w:type="dxa"/>
             </w:tcMar>
             <w:vAlign w:val="bottom"/>
           </w:tcPr>
@@ -1828,7 +1828,7 @@
             </w:tcBorders>
             <w:shd w:fill="FFFFFF" w:val="clear"/>
             <w:tcMar>
-              <w:left w:w="6" w:type="dxa"/>
+              <w:left w:w="3" w:type="dxa"/>
             </w:tcMar>
             <w:vAlign w:val="bottom"/>
           </w:tcPr>
@@ -1855,7 +1855,7 @@
             </w:tcBorders>
             <w:shd w:fill="FFFFFF" w:val="clear"/>
             <w:tcMar>
-              <w:left w:w="6" w:type="dxa"/>
+              <w:left w:w="3" w:type="dxa"/>
             </w:tcMar>
             <w:vAlign w:val="bottom"/>
           </w:tcPr>
@@ -1882,7 +1882,7 @@
             </w:tcBorders>
             <w:shd w:fill="FFFFFF" w:val="clear"/>
             <w:tcMar>
-              <w:left w:w="6" w:type="dxa"/>
+              <w:left w:w="3" w:type="dxa"/>
             </w:tcMar>
             <w:vAlign w:val="bottom"/>
           </w:tcPr>
@@ -1909,7 +1909,7 @@
             </w:tcBorders>
             <w:shd w:fill="FFFFFF" w:val="clear"/>
             <w:tcMar>
-              <w:left w:w="6" w:type="dxa"/>
+              <w:left w:w="3" w:type="dxa"/>
             </w:tcMar>
             <w:vAlign w:val="bottom"/>
           </w:tcPr>
@@ -1936,7 +1936,7 @@
             </w:tcBorders>
             <w:shd w:fill="FFFFFF" w:val="clear"/>
             <w:tcMar>
-              <w:left w:w="6" w:type="dxa"/>
+              <w:left w:w="3" w:type="dxa"/>
             </w:tcMar>
             <w:vAlign w:val="bottom"/>
           </w:tcPr>
@@ -1963,7 +1963,7 @@
             </w:tcBorders>
             <w:shd w:fill="FFFFFF" w:val="clear"/>
             <w:tcMar>
-              <w:left w:w="6" w:type="dxa"/>
+              <w:left w:w="3" w:type="dxa"/>
             </w:tcMar>
             <w:vAlign w:val="bottom"/>
           </w:tcPr>
@@ -1990,7 +1990,7 @@
             </w:tcBorders>
             <w:shd w:fill="FFFFFF" w:val="clear"/>
             <w:tcMar>
-              <w:left w:w="6" w:type="dxa"/>
+              <w:left w:w="3" w:type="dxa"/>
             </w:tcMar>
             <w:vAlign w:val="bottom"/>
           </w:tcPr>
@@ -2019,7 +2019,7 @@
             </w:tcBorders>
             <w:shd w:fill="FFFFFF" w:val="clear"/>
             <w:tcMar>
-              <w:left w:w="6" w:type="dxa"/>
+              <w:left w:w="3" w:type="dxa"/>
             </w:tcMar>
             <w:vAlign w:val="bottom"/>
           </w:tcPr>
@@ -2061,7 +2061,7 @@
             </w:tcBorders>
             <w:shd w:fill="FFFFFF" w:val="clear"/>
             <w:tcMar>
-              <w:left w:w="6" w:type="dxa"/>
+              <w:left w:w="3" w:type="dxa"/>
             </w:tcMar>
             <w:vAlign w:val="bottom"/>
           </w:tcPr>
@@ -2088,7 +2088,7 @@
             </w:tcBorders>
             <w:shd w:fill="FFFFFF" w:val="clear"/>
             <w:tcMar>
-              <w:left w:w="6" w:type="dxa"/>
+              <w:left w:w="3" w:type="dxa"/>
             </w:tcMar>
             <w:vAlign w:val="bottom"/>
           </w:tcPr>
@@ -2115,7 +2115,7 @@
             </w:tcBorders>
             <w:shd w:fill="FFFFFF" w:val="clear"/>
             <w:tcMar>
-              <w:left w:w="6" w:type="dxa"/>
+              <w:left w:w="3" w:type="dxa"/>
             </w:tcMar>
             <w:vAlign w:val="bottom"/>
           </w:tcPr>
@@ -2142,7 +2142,7 @@
             </w:tcBorders>
             <w:shd w:fill="FFFFFF" w:val="clear"/>
             <w:tcMar>
-              <w:left w:w="6" w:type="dxa"/>
+              <w:left w:w="3" w:type="dxa"/>
             </w:tcMar>
             <w:vAlign w:val="bottom"/>
           </w:tcPr>
@@ -2169,7 +2169,7 @@
             </w:tcBorders>
             <w:shd w:fill="FFFFFF" w:val="clear"/>
             <w:tcMar>
-              <w:left w:w="6" w:type="dxa"/>
+              <w:left w:w="3" w:type="dxa"/>
             </w:tcMar>
             <w:vAlign w:val="bottom"/>
           </w:tcPr>
@@ -2196,7 +2196,7 @@
             </w:tcBorders>
             <w:shd w:fill="FFFFFF" w:val="clear"/>
             <w:tcMar>
-              <w:left w:w="6" w:type="dxa"/>
+              <w:left w:w="3" w:type="dxa"/>
             </w:tcMar>
             <w:vAlign w:val="bottom"/>
           </w:tcPr>
@@ -2223,7 +2223,7 @@
             </w:tcBorders>
             <w:shd w:fill="FFFFFF" w:val="clear"/>
             <w:tcMar>
-              <w:left w:w="6" w:type="dxa"/>
+              <w:left w:w="3" w:type="dxa"/>
             </w:tcMar>
             <w:vAlign w:val="bottom"/>
           </w:tcPr>
@@ -2252,7 +2252,7 @@
             </w:tcBorders>
             <w:shd w:fill="FFFFFF" w:val="clear"/>
             <w:tcMar>
-              <w:left w:w="6" w:type="dxa"/>
+              <w:left w:w="3" w:type="dxa"/>
             </w:tcMar>
             <w:vAlign w:val="bottom"/>
           </w:tcPr>
@@ -2294,7 +2294,7 @@
             </w:tcBorders>
             <w:shd w:fill="FFFFFF" w:val="clear"/>
             <w:tcMar>
-              <w:left w:w="6" w:type="dxa"/>
+              <w:left w:w="3" w:type="dxa"/>
             </w:tcMar>
             <w:vAlign w:val="bottom"/>
           </w:tcPr>
@@ -2321,7 +2321,7 @@
             </w:tcBorders>
             <w:shd w:fill="FFFFFF" w:val="clear"/>
             <w:tcMar>
-              <w:left w:w="6" w:type="dxa"/>
+              <w:left w:w="3" w:type="dxa"/>
             </w:tcMar>
             <w:vAlign w:val="bottom"/>
           </w:tcPr>
@@ -2348,7 +2348,7 @@
             </w:tcBorders>
             <w:shd w:fill="FFFFFF" w:val="clear"/>
             <w:tcMar>
-              <w:left w:w="6" w:type="dxa"/>
+              <w:left w:w="3" w:type="dxa"/>
             </w:tcMar>
             <w:vAlign w:val="bottom"/>
           </w:tcPr>
@@ -2375,7 +2375,7 @@
             </w:tcBorders>
             <w:shd w:fill="FFFFFF" w:val="clear"/>
             <w:tcMar>
-              <w:left w:w="6" w:type="dxa"/>
+              <w:left w:w="3" w:type="dxa"/>
             </w:tcMar>
             <w:vAlign w:val="bottom"/>
           </w:tcPr>
@@ -2402,7 +2402,7 @@
             </w:tcBorders>
             <w:shd w:fill="FFFFFF" w:val="clear"/>
             <w:tcMar>
-              <w:left w:w="6" w:type="dxa"/>
+              <w:left w:w="3" w:type="dxa"/>
             </w:tcMar>
             <w:vAlign w:val="bottom"/>
           </w:tcPr>
@@ -2429,7 +2429,7 @@
             </w:tcBorders>
             <w:shd w:fill="FFFFFF" w:val="clear"/>
             <w:tcMar>
-              <w:left w:w="6" w:type="dxa"/>
+              <w:left w:w="3" w:type="dxa"/>
             </w:tcMar>
             <w:vAlign w:val="bottom"/>
           </w:tcPr>
@@ -2456,7 +2456,7 @@
             </w:tcBorders>
             <w:shd w:fill="FFFFFF" w:val="clear"/>
             <w:tcMar>
-              <w:left w:w="6" w:type="dxa"/>
+              <w:left w:w="3" w:type="dxa"/>
             </w:tcMar>
             <w:vAlign w:val="bottom"/>
           </w:tcPr>
@@ -2485,7 +2485,7 @@
             </w:tcBorders>
             <w:shd w:fill="FFFFFF" w:val="clear"/>
             <w:tcMar>
-              <w:left w:w="6" w:type="dxa"/>
+              <w:left w:w="3" w:type="dxa"/>
             </w:tcMar>
             <w:vAlign w:val="bottom"/>
           </w:tcPr>
@@ -3260,10 +3260,14 @@
     <w:p>
       <w:pPr>
         <w:pStyle w:val="TESupportingInformation"/>
-        <w:rPr/>
-      </w:pPr>
-      <w:r>
-        <w:rPr/>
+        <w:rPr>
+          <w:highlight w:val="yellow"/>
+        </w:rPr>
+      </w:pPr>
+      <w:r>
+        <w:rPr>
+          <w:highlight w:val="yellow"/>
+        </w:rPr>
         <w:t>Perry, R. H.; Green, D. W. Perry’s Chemical Engineers’Handbook; The McGraw-Hill: 1999.</w:t>
       </w:r>
     </w:p>
@@ -3514,7 +3518,23 @@
           <w:bCs/>
           <w:lang w:val="en-US"/>
         </w:rPr>
-        <w:t>Figure 2s.2.</w:t>
+        <w:t>Figure 2s.</w:t>
+      </w:r>
+      <w:r>
+        <w:rPr>
+          <w:b/>
+          <w:bCs/>
+          <w:lang w:val="en-US"/>
+        </w:rPr>
+        <w:t>1</w:t>
+      </w:r>
+      <w:r>
+        <w:rPr>
+          <w:b/>
+          <w:bCs/>
+          <w:lang w:val="en-US"/>
+        </w:rPr>
+        <w:t>.</w:t>
       </w:r>
       <w:r>
         <w:rPr>
@@ -3737,9 +3757,17 @@
       </w:pPr>
       <w:r>
         <w:rPr>
-          <w:lang w:val="en-US"/>
-        </w:rPr>
-        <w:t xml:space="preserve">Figure 2s.3 The decomposition products of DS </w:t>
+          <w:b/>
+          <w:bCs/>
+          <w:lang w:val="en-US"/>
+        </w:rPr>
+        <w:t>Figure 2s.3.</w:t>
+      </w:r>
+      <w:r>
+        <w:rPr>
+          <w:lang w:val="en-US"/>
+        </w:rPr>
+        <w:t xml:space="preserve"> The decomposition products of DS </w:t>
       </w:r>
       <w:r>
         <w:rPr>
@@ -4039,7 +4067,7 @@
           <w:bCs/>
           <w:lang w:val="en-US"/>
         </w:rPr>
-        <w:t>Figure 2s.5</w:t>
+        <w:t>Figure 2s.5.</w:t>
       </w:r>
       <w:r>
         <w:rPr>
@@ -4120,7 +4148,7 @@
           <w:bCs/>
           <w:lang w:val="en-US"/>
         </w:rPr>
-        <w:t>Figure 2s.6</w:t>
+        <w:t>Figure 2s.6.</w:t>
       </w:r>
       <w:r>
         <w:rPr>
@@ -4899,7 +4927,10 @@
         </w:rPr>
       </w:pPr>
       <w:r>
-        <w:rPr/>
+        <w:rPr>
+          <w:b/>
+          <w:bCs/>
+        </w:rPr>
       </w:r>
       <w:r>
         <w:br w:type="page"/>
@@ -4927,9 +4958,7 @@
         </w:rPr>
       </w:pPr>
       <w:r>
-        <w:rPr>
-          <w:highlight w:val="yellow"/>
-        </w:rPr>
+        <w:rPr/>
         <w:drawing>
           <wp:inline distT="0" distB="0" distL="0" distR="0">
             <wp:extent cx="5738495" cy="3444240"/>
@@ -4978,9 +5007,7 @@
         </w:rPr>
       </w:pPr>
       <w:r>
-        <w:rPr>
-          <w:highlight w:val="yellow"/>
-        </w:rPr>
+        <w:rPr/>
         <w:drawing>
           <wp:inline distT="0" distB="0" distL="0" distR="0">
             <wp:extent cx="5721350" cy="2860675"/>
@@ -5036,64 +5063,14 @@
           <w:highlight w:val="yellow"/>
           <w:lang w:val="en-US"/>
         </w:rPr>
-        <w:t xml:space="preserve">Figure </w:t>
-      </w:r>
-      <w:r>
-        <w:rPr>
-          <w:b/>
-          <w:bCs/>
+        <w:t>Figure 3s.1.</w:t>
+      </w:r>
+      <w:r>
+        <w:rPr>
           <w:highlight w:val="yellow"/>
           <w:lang w:val="en-US"/>
         </w:rPr>
-        <w:t>3</w:t>
-      </w:r>
-      <w:r>
-        <w:rPr>
-          <w:b/>
-          <w:bCs/>
-          <w:highlight w:val="yellow"/>
-          <w:lang w:val="en-US"/>
-        </w:rPr>
-        <w:t>s.</w:t>
-      </w:r>
-      <w:r>
-        <w:rPr>
-          <w:b/>
-          <w:bCs/>
-          <w:highlight w:val="yellow"/>
-          <w:lang w:val="en-US"/>
-        </w:rPr>
-        <w:t>1</w:t>
-      </w:r>
-      <w:r>
-        <w:rPr>
-          <w:b/>
-          <w:bCs/>
-          <w:highlight w:val="yellow"/>
-          <w:lang w:val="en-US"/>
-        </w:rPr>
-        <w:t>.</w:t>
-      </w:r>
-      <w:r>
-        <w:rPr>
-          <w:highlight w:val="yellow"/>
-          <w:lang w:val="en-US"/>
-        </w:rPr>
-        <w:t xml:space="preserve"> </w:t>
-      </w:r>
-      <w:r>
-        <w:rPr>
-          <w:highlight w:val="yellow"/>
-          <w:lang w:val="en-US"/>
-        </w:rPr>
-        <w:t>The chromatogram and t</w:t>
-      </w:r>
-      <w:r>
-        <w:rPr>
-          <w:highlight w:val="yellow"/>
-          <w:lang w:val="en-US"/>
-        </w:rPr>
-        <w:t xml:space="preserve">he decomposition products of DS </w:t>
+        <w:t xml:space="preserve"> The chromatogram and the decomposition products of DS </w:t>
       </w:r>
       <w:r>
         <w:rPr>
@@ -5101,43 +5078,14 @@
           <w:highlight w:val="yellow"/>
           <w:lang w:val="en-US"/>
         </w:rPr>
-        <w:t>1</w:t>
-      </w:r>
-      <w:r>
-        <w:rPr>
-          <w:b/>
+        <w:t>1a</w:t>
+      </w:r>
+      <w:r>
+        <w:rPr>
           <w:highlight w:val="yellow"/>
           <w:lang w:val="en-US"/>
         </w:rPr>
-        <w:t>a</w:t>
-      </w:r>
-      <w:r>
-        <w:rPr>
-          <w:highlight w:val="yellow"/>
-          <w:lang w:val="en-US"/>
-        </w:rPr>
-        <w:t xml:space="preserve"> according to </w:t>
-      </w:r>
-      <w:r>
-        <w:rPr>
-          <w:highlight w:val="yellow"/>
-          <w:lang w:val="en-US"/>
-        </w:rPr>
-        <w:t>L</w:t>
-      </w:r>
-      <w:r>
-        <w:rPr>
-          <w:highlight w:val="yellow"/>
-          <w:lang w:val="en-US"/>
-        </w:rPr>
-        <w:t xml:space="preserve">C-MS data </w:t>
-      </w:r>
-      <w:r>
-        <w:rPr>
-          <w:highlight w:val="yellow"/>
-          <w:lang w:val="en-US"/>
-        </w:rPr>
-        <w:t>(APCI, Positive mode), M=NO</w:t>
+        <w:t xml:space="preserve"> according to LC-MS data (APCI, Positive mode), M=NO</w:t>
       </w:r>
       <w:r>
         <w:rPr>
@@ -5194,9 +5142,7 @@
         </w:rPr>
       </w:pPr>
       <w:r>
-        <w:rPr>
-          <w:highlight w:val="yellow"/>
-        </w:rPr>
+        <w:rPr/>
         <w:drawing>
           <wp:inline distT="0" distB="0" distL="0" distR="0">
             <wp:extent cx="5735320" cy="3442335"/>
@@ -5245,9 +5191,7 @@
         </w:rPr>
       </w:pPr>
       <w:r>
-        <w:rPr>
-          <w:highlight w:val="yellow"/>
-        </w:rPr>
+        <w:rPr/>
         <w:drawing>
           <wp:inline distT="0" distB="0" distL="0" distR="0">
             <wp:extent cx="5730240" cy="2865120"/>
@@ -5303,64 +5247,14 @@
           <w:highlight w:val="yellow"/>
           <w:lang w:val="en-US"/>
         </w:rPr>
-        <w:t xml:space="preserve">Figure </w:t>
-      </w:r>
-      <w:r>
-        <w:rPr>
-          <w:b/>
-          <w:bCs/>
+        <w:t>Figure 3s.2.</w:t>
+      </w:r>
+      <w:r>
+        <w:rPr>
           <w:highlight w:val="yellow"/>
           <w:lang w:val="en-US"/>
         </w:rPr>
-        <w:t>3</w:t>
-      </w:r>
-      <w:r>
-        <w:rPr>
-          <w:b/>
-          <w:bCs/>
-          <w:highlight w:val="yellow"/>
-          <w:lang w:val="en-US"/>
-        </w:rPr>
-        <w:t>s.</w:t>
-      </w:r>
-      <w:r>
-        <w:rPr>
-          <w:b/>
-          <w:bCs/>
-          <w:highlight w:val="yellow"/>
-          <w:lang w:val="en-US"/>
-        </w:rPr>
-        <w:t>2</w:t>
-      </w:r>
-      <w:r>
-        <w:rPr>
-          <w:b/>
-          <w:bCs/>
-          <w:highlight w:val="yellow"/>
-          <w:lang w:val="en-US"/>
-        </w:rPr>
-        <w:t>.</w:t>
-      </w:r>
-      <w:r>
-        <w:rPr>
-          <w:highlight w:val="yellow"/>
-          <w:lang w:val="en-US"/>
-        </w:rPr>
-        <w:t xml:space="preserve"> </w:t>
-      </w:r>
-      <w:r>
-        <w:rPr>
-          <w:highlight w:val="yellow"/>
-          <w:lang w:val="en-US"/>
-        </w:rPr>
-        <w:t>The chromatogram and t</w:t>
-      </w:r>
-      <w:r>
-        <w:rPr>
-          <w:highlight w:val="yellow"/>
-          <w:lang w:val="en-US"/>
-        </w:rPr>
-        <w:t xml:space="preserve">he decomposition products of DS </w:t>
+        <w:t xml:space="preserve"> The chromatogram and the decomposition products of DS </w:t>
       </w:r>
       <w:r>
         <w:rPr>
@@ -5368,43 +5262,14 @@
           <w:highlight w:val="yellow"/>
           <w:lang w:val="en-US"/>
         </w:rPr>
-        <w:t>1</w:t>
-      </w:r>
-      <w:r>
-        <w:rPr>
-          <w:b/>
+        <w:t>1a</w:t>
+      </w:r>
+      <w:r>
+        <w:rPr>
           <w:highlight w:val="yellow"/>
           <w:lang w:val="en-US"/>
         </w:rPr>
-        <w:t>a</w:t>
-      </w:r>
-      <w:r>
-        <w:rPr>
-          <w:highlight w:val="yellow"/>
-          <w:lang w:val="en-US"/>
-        </w:rPr>
-        <w:t xml:space="preserve"> according to </w:t>
-      </w:r>
-      <w:r>
-        <w:rPr>
-          <w:highlight w:val="yellow"/>
-          <w:lang w:val="en-US"/>
-        </w:rPr>
-        <w:t>L</w:t>
-      </w:r>
-      <w:r>
-        <w:rPr>
-          <w:highlight w:val="yellow"/>
-          <w:lang w:val="en-US"/>
-        </w:rPr>
-        <w:t xml:space="preserve">C-MS data </w:t>
-      </w:r>
-      <w:r>
-        <w:rPr>
-          <w:highlight w:val="yellow"/>
-          <w:lang w:val="en-US"/>
-        </w:rPr>
-        <w:t>(ESI, Positive mode), M=NO</w:t>
+        <w:t xml:space="preserve"> according to LC-MS data (ESI, Positive mode), M=NO</w:t>
       </w:r>
       <w:r>
         <w:rPr>
@@ -5463,9 +5328,7 @@
       <w:bookmarkStart w:id="0" w:name="__DdeLink__3304_1674182971"/>
       <w:bookmarkEnd w:id="0"/>
       <w:r>
-        <w:rPr>
-          <w:highlight w:val="yellow"/>
-        </w:rPr>
+        <w:rPr/>
         <w:drawing>
           <wp:inline distT="0" distB="0" distL="0" distR="0">
             <wp:extent cx="5755640" cy="3454400"/>
@@ -5514,9 +5377,7 @@
         </w:rPr>
       </w:pPr>
       <w:r>
-        <w:rPr>
-          <w:highlight w:val="yellow"/>
-        </w:rPr>
+        <w:rPr/>
         <w:drawing>
           <wp:inline distT="0" distB="0" distL="0" distR="0">
             <wp:extent cx="5764530" cy="2882265"/>
@@ -5572,64 +5433,14 @@
           <w:highlight w:val="yellow"/>
           <w:lang w:val="en-US"/>
         </w:rPr>
-        <w:t xml:space="preserve">Figure </w:t>
-      </w:r>
-      <w:r>
-        <w:rPr>
-          <w:b/>
-          <w:bCs/>
+        <w:t>Figure 3s.3.</w:t>
+      </w:r>
+      <w:r>
+        <w:rPr>
           <w:highlight w:val="yellow"/>
           <w:lang w:val="en-US"/>
         </w:rPr>
-        <w:t>3</w:t>
-      </w:r>
-      <w:r>
-        <w:rPr>
-          <w:b/>
-          <w:bCs/>
-          <w:highlight w:val="yellow"/>
-          <w:lang w:val="en-US"/>
-        </w:rPr>
-        <w:t>s.</w:t>
-      </w:r>
-      <w:r>
-        <w:rPr>
-          <w:b/>
-          <w:bCs/>
-          <w:highlight w:val="yellow"/>
-          <w:lang w:val="en-US"/>
-        </w:rPr>
-        <w:t>3</w:t>
-      </w:r>
-      <w:r>
-        <w:rPr>
-          <w:b/>
-          <w:bCs/>
-          <w:highlight w:val="yellow"/>
-          <w:lang w:val="en-US"/>
-        </w:rPr>
-        <w:t>.</w:t>
-      </w:r>
-      <w:r>
-        <w:rPr>
-          <w:highlight w:val="yellow"/>
-          <w:lang w:val="en-US"/>
-        </w:rPr>
-        <w:t xml:space="preserve"> </w:t>
-      </w:r>
-      <w:r>
-        <w:rPr>
-          <w:highlight w:val="yellow"/>
-          <w:lang w:val="en-US"/>
-        </w:rPr>
-        <w:t>The chromatogram and t</w:t>
-      </w:r>
-      <w:r>
-        <w:rPr>
-          <w:highlight w:val="yellow"/>
-          <w:lang w:val="en-US"/>
-        </w:rPr>
-        <w:t xml:space="preserve">he decomposition products of DS </w:t>
+        <w:t xml:space="preserve"> The chromatogram and the decomposition products of DS </w:t>
       </w:r>
       <w:r>
         <w:rPr>
@@ -5637,43 +5448,14 @@
           <w:highlight w:val="yellow"/>
           <w:lang w:val="en-US"/>
         </w:rPr>
-        <w:t>1</w:t>
-      </w:r>
-      <w:r>
-        <w:rPr>
-          <w:b/>
+        <w:t>1a</w:t>
+      </w:r>
+      <w:r>
+        <w:rPr>
           <w:highlight w:val="yellow"/>
           <w:lang w:val="en-US"/>
         </w:rPr>
-        <w:t>a</w:t>
-      </w:r>
-      <w:r>
-        <w:rPr>
-          <w:highlight w:val="yellow"/>
-          <w:lang w:val="en-US"/>
-        </w:rPr>
-        <w:t xml:space="preserve"> according to </w:t>
-      </w:r>
-      <w:r>
-        <w:rPr>
-          <w:highlight w:val="yellow"/>
-          <w:lang w:val="en-US"/>
-        </w:rPr>
-        <w:t>L</w:t>
-      </w:r>
-      <w:r>
-        <w:rPr>
-          <w:highlight w:val="yellow"/>
-          <w:lang w:val="en-US"/>
-        </w:rPr>
-        <w:t xml:space="preserve">C-MS data </w:t>
-      </w:r>
-      <w:r>
-        <w:rPr>
-          <w:highlight w:val="yellow"/>
-          <w:lang w:val="en-US"/>
-        </w:rPr>
-        <w:t>(ESI, Negative mode), M=NO</w:t>
+        <w:t xml:space="preserve"> according to LC-MS data (ESI, Negative mode), M=NO</w:t>
       </w:r>
       <w:r>
         <w:rPr>
@@ -5730,9 +5512,7 @@
         </w:rPr>
       </w:pPr>
       <w:r>
-        <w:rPr>
-          <w:highlight w:val="yellow"/>
-        </w:rPr>
+        <w:rPr/>
         <w:drawing>
           <wp:inline distT="0" distB="0" distL="0" distR="0">
             <wp:extent cx="5798185" cy="3479800"/>
@@ -5781,9 +5561,7 @@
         </w:rPr>
       </w:pPr>
       <w:r>
-        <w:rPr>
-          <w:highlight w:val="yellow"/>
-        </w:rPr>
+        <w:rPr/>
         <w:drawing>
           <wp:inline distT="0" distB="0" distL="0" distR="0">
             <wp:extent cx="5816600" cy="2908300"/>
@@ -5828,10 +5606,7 @@
         <w:pStyle w:val="VAFigureCaption"/>
         <w:spacing w:before="0" w:after="200"/>
         <w:jc w:val="left"/>
-        <w:rPr>
-          <w:highlight w:val="yellow"/>
-          <w:lang w:val="en-US"/>
-        </w:rPr>
+        <w:rPr/>
       </w:pPr>
       <w:r>
         <w:rPr>
@@ -5840,64 +5615,14 @@
           <w:highlight w:val="yellow"/>
           <w:lang w:val="en-US"/>
         </w:rPr>
-        <w:t xml:space="preserve">Figure </w:t>
-      </w:r>
-      <w:r>
-        <w:rPr>
-          <w:b/>
-          <w:bCs/>
+        <w:t>Figure 3s.4.</w:t>
+      </w:r>
+      <w:r>
+        <w:rPr>
           <w:highlight w:val="yellow"/>
           <w:lang w:val="en-US"/>
         </w:rPr>
-        <w:t>3</w:t>
-      </w:r>
-      <w:r>
-        <w:rPr>
-          <w:b/>
-          <w:bCs/>
-          <w:highlight w:val="yellow"/>
-          <w:lang w:val="en-US"/>
-        </w:rPr>
-        <w:t>s.</w:t>
-      </w:r>
-      <w:r>
-        <w:rPr>
-          <w:b/>
-          <w:bCs/>
-          <w:highlight w:val="yellow"/>
-          <w:lang w:val="en-US"/>
-        </w:rPr>
-        <w:t>4</w:t>
-      </w:r>
-      <w:r>
-        <w:rPr>
-          <w:b/>
-          <w:bCs/>
-          <w:highlight w:val="yellow"/>
-          <w:lang w:val="en-US"/>
-        </w:rPr>
-        <w:t>.</w:t>
-      </w:r>
-      <w:r>
-        <w:rPr>
-          <w:highlight w:val="yellow"/>
-          <w:lang w:val="en-US"/>
-        </w:rPr>
-        <w:t xml:space="preserve"> </w:t>
-      </w:r>
-      <w:r>
-        <w:rPr>
-          <w:highlight w:val="yellow"/>
-          <w:lang w:val="en-US"/>
-        </w:rPr>
-        <w:t>The chromatogram and t</w:t>
-      </w:r>
-      <w:r>
-        <w:rPr>
-          <w:highlight w:val="yellow"/>
-          <w:lang w:val="en-US"/>
-        </w:rPr>
-        <w:t xml:space="preserve">he decomposition products of DS </w:t>
+        <w:t xml:space="preserve"> The chromatogram and the decomposition products of DS </w:t>
       </w:r>
       <w:r>
         <w:rPr>
@@ -5912,35 +5637,7 @@
           <w:highlight w:val="yellow"/>
           <w:lang w:val="en-US"/>
         </w:rPr>
-        <w:t xml:space="preserve"> according to </w:t>
-      </w:r>
-      <w:r>
-        <w:rPr>
-          <w:highlight w:val="yellow"/>
-          <w:lang w:val="en-US"/>
-        </w:rPr>
-        <w:t>L</w:t>
-      </w:r>
-      <w:r>
-        <w:rPr>
-          <w:highlight w:val="yellow"/>
-          <w:lang w:val="en-US"/>
-        </w:rPr>
-        <w:t xml:space="preserve">C-MS data </w:t>
-      </w:r>
-      <w:r>
-        <w:rPr>
-          <w:highlight w:val="yellow"/>
-          <w:lang w:val="en-US"/>
-        </w:rPr>
-        <w:t>(ESI, Negative mode)</w:t>
-      </w:r>
-      <w:r>
-        <w:rPr>
-          <w:highlight w:val="yellow"/>
-          <w:lang w:val="en-US"/>
-        </w:rPr>
-        <w:t>.</w:t>
+        <w:t xml:space="preserve"> according to LC-MS data (ESI, Negative mode).</w:t>
       </w:r>
     </w:p>
     <w:sectPr>
@@ -5971,7 +5668,7 @@
       <mc:AlternateContent>
         <mc:Choice Requires="wps">
           <w:drawing>
-            <wp:anchor behindDoc="1" distT="0" distB="0" distL="0" distR="0" simplePos="0" locked="0" layoutInCell="1" allowOverlap="1" relativeHeight="41">
+            <wp:anchor behindDoc="1" distT="0" distB="0" distL="0" distR="0" simplePos="0" locked="0" layoutInCell="1" allowOverlap="1" relativeHeight="49">
               <wp:simplePos x="0" y="0"/>
               <wp:positionH relativeFrom="margin">
                 <wp:align>right</wp:align>
@@ -5979,7 +5676,7 @@
               <wp:positionV relativeFrom="paragraph">
                 <wp:posOffset>635</wp:posOffset>
               </wp:positionV>
-              <wp:extent cx="156845" cy="203200"/>
+              <wp:extent cx="157480" cy="203200"/>
               <wp:effectExtent l="0" t="0" r="0" b="0"/>
               <wp:wrapSquare wrapText="largest"/>
               <wp:docPr id="29" name="Врезка1"/>
@@ -5990,7 +5687,7 @@
                     <wps:spPr>
                       <a:xfrm>
                         <a:off x="0" y="0"/>
-                        <a:ext cx="156240" cy="202680"/>
+                        <a:ext cx="156960" cy="202680"/>
                       </a:xfrm>
                       <a:prstGeom prst="rect">
                         <a:avLst/>
@@ -6048,7 +5745,7 @@
         </mc:Choice>
         <mc:Fallback>
           <w:pict>
-            <v:rect id="shape_0" ID="Врезка1" stroked="f" style="position:absolute;margin-left:455.65pt;margin-top:0.05pt;width:12.25pt;height:15.9pt;mso-position-horizontal:right;mso-position-horizontal-relative:margin">
+            <v:rect id="shape_0" ID="Врезка1" stroked="f" style="position:absolute;margin-left:455.6pt;margin-top:0.05pt;width:12.3pt;height:15.9pt;mso-position-horizontal:right;mso-position-horizontal-relative:margin">
               <w10:wrap type="square"/>
               <v:fill o:detectmouseclick="t" on="false"/>
               <v:stroke color="#3465a4" joinstyle="round" endcap="flat"/>
@@ -6327,7 +6024,7 @@
     <w:qFormat/>
     <w:pPr>
       <w:widowControl/>
-      <w:overflowPunct w:val="false"/>
+      <w:overflowPunct w:val="true"/>
       <w:bidi w:val="0"/>
       <w:spacing w:before="0" w:after="200"/>
       <w:jc w:val="both"/>
@@ -7466,7 +7163,7 @@
     <w:qFormat/>
     <w:pPr>
       <w:widowControl/>
-      <w:overflowPunct w:val="false"/>
+      <w:overflowPunct w:val="true"/>
       <w:bidi w:val="0"/>
       <w:jc w:val="left"/>
     </w:pPr>
@@ -7705,7 +7402,7 @@
     <w:pPr>
       <w:widowControl/>
       <w:suppressAutoHyphens w:val="true"/>
-      <w:overflowPunct w:val="false"/>
+      <w:overflowPunct w:val="true"/>
       <w:bidi w:val="0"/>
       <w:ind w:left="0" w:right="0" w:firstLine="567"/>
       <w:jc w:val="both"/>

</xml_diff>